<commit_message>
login and hide labels
</commit_message>
<xml_diff>
--- a/RelatórioISI.docx
+++ b/RelatórioISI.docx
@@ -1780,61 +1780,11 @@
       <w:r>
         <w:t xml:space="preserve">Deve-se </w:t>
       </w:r>
-      <w:proofErr w:type="spellStart"/>
       <w:r>
         <w:t>ter</w:t>
       </w:r>
-      <w:proofErr w:type="spellEnd"/>
-      <w:r>
-        <w:t xml:space="preserve"> e</w:t>
-      </w:r>
-      <w:proofErr w:type="spellStart"/>
-      <w:r>
-        <w:t>m</w:t>
-      </w:r>
-      <w:proofErr w:type="spellEnd"/>
-      <w:r>
-        <w:t xml:space="preserve"> </w:t>
-      </w:r>
-      <w:proofErr w:type="spellStart"/>
-      <w:r>
-        <w:t>consideração</w:t>
-      </w:r>
-      <w:proofErr w:type="spellEnd"/>
-      <w:r>
-        <w:t xml:space="preserve"> </w:t>
-      </w:r>
-      <w:proofErr w:type="spellStart"/>
-      <w:r>
-        <w:t>tópicos</w:t>
-      </w:r>
-      <w:proofErr w:type="spellEnd"/>
-      <w:r>
-        <w:t xml:space="preserve"> </w:t>
-      </w:r>
-      <w:proofErr w:type="spellStart"/>
-      <w:r>
-        <w:t>bastantes</w:t>
-      </w:r>
-      <w:proofErr w:type="spellEnd"/>
-      <w:r>
-        <w:t xml:space="preserve"> </w:t>
-      </w:r>
-      <w:proofErr w:type="spellStart"/>
-      <w:r>
-        <w:t>relevantes</w:t>
-      </w:r>
-      <w:proofErr w:type="spellEnd"/>
-      <w:r>
-        <w:t xml:space="preserve"> </w:t>
-      </w:r>
-      <w:proofErr w:type="spellStart"/>
-      <w:r>
-        <w:t>como</w:t>
-      </w:r>
-      <w:proofErr w:type="spellEnd"/>
-      <w:r>
-        <w:t>:</w:t>
+      <w:r>
+        <w:t xml:space="preserve"> em consideração tópicos bastantes relevantes como:</w:t>
       </w:r>
     </w:p>
     <w:p>
@@ -1918,35 +1868,7 @@
         <w:rPr>
           <w:lang w:val="pt-PT"/>
         </w:rPr>
-        <w:t xml:space="preserve">Importar ficheiros </w:t>
-      </w:r>
-      <w:proofErr w:type="spellStart"/>
-      <w:r>
-        <w:rPr>
-          <w:lang w:val="pt-PT"/>
-        </w:rPr>
-        <w:t>Xml</w:t>
-      </w:r>
-      <w:proofErr w:type="spellEnd"/>
-      <w:r>
-        <w:rPr>
-          <w:lang w:val="pt-PT"/>
-        </w:rPr>
-        <w:t xml:space="preserve"> ou </w:t>
-      </w:r>
-      <w:proofErr w:type="spellStart"/>
-      <w:r>
-        <w:rPr>
-          <w:lang w:val="pt-PT"/>
-        </w:rPr>
-        <w:t>Json</w:t>
-      </w:r>
-      <w:proofErr w:type="spellEnd"/>
-      <w:r>
-        <w:rPr>
-          <w:lang w:val="pt-PT"/>
-        </w:rPr>
-        <w:t xml:space="preserve"> e trabalhar o seu conteúdo;</w:t>
+        <w:t>Importar ficheiros Xml ou Json e trabalhar o seu conteúdo;</w:t>
       </w:r>
     </w:p>
     <w:p>
@@ -2227,23 +2149,83 @@
           <w:bCs/>
           <w:lang w:val="pt-PT"/>
         </w:rPr>
-        <w:t xml:space="preserve">Capítulo </w:t>
-      </w:r>
-      <w:proofErr w:type="gramStart"/>
+        <w:t>Capítulo 1.Introdução</w:t>
+      </w:r>
+      <w:r>
+        <w:rPr>
+          <w:lang w:val="pt-PT"/>
+        </w:rPr>
+        <w:t>, onde é feita uma breve introdução, motivação, objetivos, e a estrutura do documento.</w:t>
+      </w:r>
+    </w:p>
+    <w:p>
+      <w:pPr>
+        <w:pStyle w:val="Corpodetexto"/>
+        <w:rPr>
+          <w:lang w:val="pt-PT"/>
+        </w:rPr>
+      </w:pPr>
+      <w:r>
+        <w:rPr>
+          <w:lang w:val="pt-PT"/>
+        </w:rPr>
+        <w:t xml:space="preserve">No </w:t>
+      </w:r>
       <w:r>
         <w:rPr>
           <w:b/>
           <w:bCs/>
           <w:lang w:val="pt-PT"/>
         </w:rPr>
-        <w:t>1.Introdução</w:t>
-      </w:r>
-      <w:proofErr w:type="gramEnd"/>
-      <w:r>
-        <w:rPr>
-          <w:lang w:val="pt-PT"/>
-        </w:rPr>
-        <w:t>, onde é feita uma breve introdução, motivação, objetivos, e a estrutura do documento.</w:t>
+        <w:t>Capítulo 2.Estado da Arte</w:t>
+      </w:r>
+      <w:r>
+        <w:rPr>
+          <w:lang w:val="pt-PT"/>
+        </w:rPr>
+        <w:t xml:space="preserve">, </w:t>
+      </w:r>
+      <w:r>
+        <w:rPr>
+          <w:lang w:val="pt-PT"/>
+        </w:rPr>
+        <w:t>local onde</w:t>
+      </w:r>
+      <w:r>
+        <w:rPr>
+          <w:lang w:val="pt-PT"/>
+        </w:rPr>
+        <w:t xml:space="preserve"> é comentado após uma breve pesquisa, o que </w:t>
+      </w:r>
+      <w:r>
+        <w:rPr>
+          <w:lang w:val="pt-PT"/>
+        </w:rPr>
+        <w:t>p</w:t>
+      </w:r>
+      <w:r>
+        <w:rPr>
+          <w:lang w:val="pt-PT"/>
+        </w:rPr>
+        <w:t xml:space="preserve">odemos </w:t>
+      </w:r>
+      <w:r>
+        <w:rPr>
+          <w:lang w:val="pt-PT"/>
+        </w:rPr>
+        <w:t>encontra</w:t>
+      </w:r>
+      <w:r>
+        <w:rPr>
+          <w:lang w:val="pt-PT"/>
+        </w:rPr>
+        <w:t>r</w:t>
+      </w:r>
+      <w:r>
+        <w:rPr>
+          <w:lang w:val="pt-PT"/>
+        </w:rPr>
+        <w:t xml:space="preserve"> acerca de Serviços.</w:t>
       </w:r>
     </w:p>
     <w:p>
@@ -2265,71 +2247,61 @@
           <w:bCs/>
           <w:lang w:val="pt-PT"/>
         </w:rPr>
-        <w:t xml:space="preserve">Capítulo </w:t>
-      </w:r>
-      <w:proofErr w:type="gramStart"/>
+        <w:t>Capítulo 3.</w:t>
+      </w:r>
       <w:r>
         <w:rPr>
           <w:b/>
           <w:bCs/>
           <w:lang w:val="pt-PT"/>
         </w:rPr>
-        <w:t>2.Estado</w:t>
-      </w:r>
-      <w:proofErr w:type="gramEnd"/>
+        <w:t>Metodologia</w:t>
+      </w:r>
+      <w:r>
+        <w:rPr>
+          <w:lang w:val="pt-PT"/>
+        </w:rPr>
+        <w:t xml:space="preserve">, onde é </w:t>
+      </w:r>
+      <w:r>
+        <w:rPr>
+          <w:lang w:val="pt-PT"/>
+        </w:rPr>
+        <w:t xml:space="preserve">descrito a forma como é resolvido o projeto e </w:t>
+      </w:r>
+      <w:r>
+        <w:rPr>
+          <w:lang w:val="pt-PT"/>
+        </w:rPr>
+        <w:t>especificado</w:t>
+      </w:r>
+      <w:r>
+        <w:rPr>
+          <w:lang w:val="pt-PT"/>
+        </w:rPr>
+        <w:t xml:space="preserve"> as classes e serviços envolvidos.</w:t>
+      </w:r>
+    </w:p>
+    <w:p>
+      <w:pPr>
+        <w:pStyle w:val="Corpodetexto"/>
+        <w:rPr>
+          <w:lang w:val="pt-PT"/>
+        </w:rPr>
+      </w:pPr>
+      <w:r>
+        <w:rPr>
+          <w:lang w:val="pt-PT"/>
+        </w:rPr>
+        <w:t xml:space="preserve">No </w:t>
+      </w:r>
       <w:r>
         <w:rPr>
           <w:b/>
           <w:bCs/>
           <w:lang w:val="pt-PT"/>
         </w:rPr>
-        <w:t xml:space="preserve"> da Arte</w:t>
-      </w:r>
-      <w:r>
-        <w:rPr>
-          <w:lang w:val="pt-PT"/>
-        </w:rPr>
-        <w:t xml:space="preserve">, </w:t>
-      </w:r>
-      <w:r>
-        <w:rPr>
-          <w:lang w:val="pt-PT"/>
-        </w:rPr>
-        <w:t>local onde</w:t>
-      </w:r>
-      <w:r>
-        <w:rPr>
-          <w:lang w:val="pt-PT"/>
-        </w:rPr>
-        <w:t xml:space="preserve"> é comentado após uma breve pesquisa, o que Podemos </w:t>
-      </w:r>
-      <w:proofErr w:type="spellStart"/>
-      <w:r>
-        <w:rPr>
-          <w:lang w:val="pt-PT"/>
-        </w:rPr>
-        <w:t>encontar</w:t>
-      </w:r>
-      <w:proofErr w:type="spellEnd"/>
-      <w:r>
-        <w:rPr>
-          <w:lang w:val="pt-PT"/>
-        </w:rPr>
-        <w:t xml:space="preserve"> acerca de Serviços.</w:t>
-      </w:r>
-    </w:p>
-    <w:p>
-      <w:pPr>
-        <w:pStyle w:val="Corpodetexto"/>
-        <w:rPr>
-          <w:lang w:val="pt-PT"/>
-        </w:rPr>
-      </w:pPr>
-      <w:r>
-        <w:rPr>
-          <w:lang w:val="pt-PT"/>
-        </w:rPr>
-        <w:t xml:space="preserve">No </w:t>
+        <w:t>Capítulo 4.</w:t>
       </w:r>
       <w:r>
         <w:rPr>
@@ -2337,92 +2309,8 @@
           <w:bCs/>
           <w:lang w:val="pt-PT"/>
         </w:rPr>
-        <w:t xml:space="preserve">Capítulo </w:t>
-      </w:r>
-      <w:proofErr w:type="gramStart"/>
-      <w:r>
-        <w:rPr>
-          <w:b/>
-          <w:bCs/>
-          <w:lang w:val="pt-PT"/>
-        </w:rPr>
-        <w:t>3.</w:t>
-      </w:r>
-      <w:r>
-        <w:rPr>
-          <w:b/>
-          <w:bCs/>
-          <w:lang w:val="pt-PT"/>
-        </w:rPr>
-        <w:t>Metodologia</w:t>
-      </w:r>
-      <w:proofErr w:type="gramEnd"/>
-      <w:r>
-        <w:rPr>
-          <w:lang w:val="pt-PT"/>
-        </w:rPr>
-        <w:t xml:space="preserve">, onde é </w:t>
-      </w:r>
-      <w:r>
-        <w:rPr>
-          <w:lang w:val="pt-PT"/>
-        </w:rPr>
-        <w:t xml:space="preserve">descrito a forma como é resolvido o projeto e </w:t>
-      </w:r>
-      <w:proofErr w:type="spellStart"/>
-      <w:r>
-        <w:rPr>
-          <w:lang w:val="pt-PT"/>
-        </w:rPr>
-        <w:t>específicado</w:t>
-      </w:r>
-      <w:proofErr w:type="spellEnd"/>
-      <w:r>
-        <w:rPr>
-          <w:lang w:val="pt-PT"/>
-        </w:rPr>
-        <w:t xml:space="preserve"> as classes e serviços envolvidos.</w:t>
-      </w:r>
-    </w:p>
-    <w:p>
-      <w:pPr>
-        <w:pStyle w:val="Corpodetexto"/>
-        <w:rPr>
-          <w:lang w:val="pt-PT"/>
-        </w:rPr>
-      </w:pPr>
-      <w:r>
-        <w:rPr>
-          <w:lang w:val="pt-PT"/>
-        </w:rPr>
-        <w:t xml:space="preserve">No </w:t>
-      </w:r>
-      <w:r>
-        <w:rPr>
-          <w:b/>
-          <w:bCs/>
-          <w:lang w:val="pt-PT"/>
-        </w:rPr>
-        <w:t xml:space="preserve">Capítulo </w:t>
-      </w:r>
-      <w:proofErr w:type="gramStart"/>
-      <w:r>
-        <w:rPr>
-          <w:b/>
-          <w:bCs/>
-          <w:lang w:val="pt-PT"/>
-        </w:rPr>
-        <w:t>4.</w:t>
-      </w:r>
-      <w:r>
-        <w:rPr>
-          <w:b/>
-          <w:bCs/>
-          <w:lang w:val="pt-PT"/>
-        </w:rPr>
         <w:t>Conclusão</w:t>
       </w:r>
-      <w:proofErr w:type="gramEnd"/>
       <w:r>
         <w:rPr>
           <w:lang w:val="pt-PT"/>
@@ -2437,7 +2325,6 @@
       </w:r>
       <w:r>
         <w:rPr>
-          <w:u w:val="single"/>
           <w:lang w:val="pt-PT"/>
         </w:rPr>
         <w:t>aprendizagens</w:t>
@@ -2871,14 +2758,12 @@
           <w:lang w:val="pt-PT"/>
         </w:rPr>
       </w:pPr>
-      <w:proofErr w:type="spellStart"/>
       <w:r>
         <w:rPr>
           <w:lang w:val="pt-PT"/>
         </w:rPr>
         <w:t>Product</w:t>
       </w:r>
-      <w:proofErr w:type="spellEnd"/>
     </w:p>
     <w:p>
       <w:pPr>
@@ -2891,7 +2776,6 @@
           <w:lang w:val="pt-PT"/>
         </w:rPr>
       </w:pPr>
-      <w:proofErr w:type="spellStart"/>
       <w:r>
         <w:rPr>
           <w:lang w:val="pt-PT"/>
@@ -2904,7 +2788,6 @@
         </w:rPr>
         <w:t>_Order</w:t>
       </w:r>
-      <w:proofErr w:type="spellEnd"/>
     </w:p>
     <w:p>
       <w:pPr>
@@ -2935,14 +2818,12 @@
           <w:lang w:val="pt-PT"/>
         </w:rPr>
       </w:pPr>
-      <w:proofErr w:type="spellStart"/>
       <w:r>
         <w:rPr>
           <w:lang w:val="pt-PT"/>
         </w:rPr>
         <w:t>Orders</w:t>
       </w:r>
-      <w:proofErr w:type="spellEnd"/>
     </w:p>
     <w:p>
       <w:pPr>
@@ -2955,14 +2836,12 @@
           <w:lang w:val="pt-PT"/>
         </w:rPr>
       </w:pPr>
-      <w:proofErr w:type="spellStart"/>
       <w:r>
         <w:rPr>
           <w:lang w:val="pt-PT"/>
         </w:rPr>
         <w:t>Delivery</w:t>
       </w:r>
-      <w:proofErr w:type="spellEnd"/>
     </w:p>
     <w:p>
       <w:pPr>
@@ -2975,14 +2854,12 @@
           <w:lang w:val="pt-PT"/>
         </w:rPr>
       </w:pPr>
-      <w:proofErr w:type="spellStart"/>
       <w:r>
         <w:rPr>
           <w:lang w:val="pt-PT"/>
         </w:rPr>
         <w:t>Infected</w:t>
       </w:r>
-      <w:proofErr w:type="spellEnd"/>
     </w:p>
     <w:p>
       <w:pPr>
@@ -2995,14 +2872,12 @@
           <w:lang w:val="pt-PT"/>
         </w:rPr>
       </w:pPr>
-      <w:proofErr w:type="spellStart"/>
       <w:r>
         <w:rPr>
           <w:lang w:val="pt-PT"/>
         </w:rPr>
         <w:t>Isolated</w:t>
       </w:r>
-      <w:proofErr w:type="spellEnd"/>
     </w:p>
     <w:p>
       <w:pPr>
@@ -3015,14 +2890,12 @@
           <w:lang w:val="pt-PT"/>
         </w:rPr>
       </w:pPr>
-      <w:proofErr w:type="spellStart"/>
       <w:r>
         <w:rPr>
           <w:lang w:val="pt-PT"/>
         </w:rPr>
         <w:t>Visits</w:t>
       </w:r>
-      <w:proofErr w:type="spellEnd"/>
     </w:p>
     <w:p>
       <w:pPr>
@@ -3111,21 +2984,7 @@
         <w:rPr>
           <w:lang w:val="pt-PT"/>
         </w:rPr>
-        <w:t xml:space="preserve">A tabela </w:t>
-      </w:r>
-      <w:proofErr w:type="spellStart"/>
-      <w:r>
-        <w:rPr>
-          <w:lang w:val="pt-PT"/>
-        </w:rPr>
-        <w:t>Product</w:t>
-      </w:r>
-      <w:proofErr w:type="spellEnd"/>
-      <w:r>
-        <w:rPr>
-          <w:lang w:val="pt-PT"/>
-        </w:rPr>
-        <w:t xml:space="preserve"> irá armazenar para cada produto de uma determinada </w:t>
+        <w:t xml:space="preserve">A tabela Product irá armazenar para cada produto de uma determinada </w:t>
       </w:r>
       <w:r>
         <w:rPr>
@@ -3230,21 +3089,7 @@
         <w:rPr>
           <w:lang w:val="pt-PT"/>
         </w:rPr>
-        <w:t xml:space="preserve">A tabela </w:t>
-      </w:r>
-      <w:proofErr w:type="spellStart"/>
-      <w:r>
-        <w:rPr>
-          <w:lang w:val="pt-PT"/>
-        </w:rPr>
-        <w:t>Product_Order</w:t>
-      </w:r>
-      <w:proofErr w:type="spellEnd"/>
-      <w:r>
-        <w:rPr>
-          <w:lang w:val="pt-PT"/>
-        </w:rPr>
-        <w:t xml:space="preserve"> irá armazenar todos os produtos que as equipas possam adquirir ao efetuar a encomenda, esta tabela possui o nome do produto e o seu respetivo preço.</w:t>
+        <w:t>A tabela Product_Order irá armazenar todos os produtos que as equipas possam adquirir ao efetuar a encomenda, esta tabela possui o nome do produto e o seu respetivo preço.</w:t>
       </w:r>
     </w:p>
     <w:p>
@@ -3422,14 +3267,7 @@
         <w:rPr>
           <w:lang w:val="pt-PT"/>
         </w:rPr>
-        <w:t xml:space="preserve">A tabela </w:t>
-      </w:r>
-      <w:proofErr w:type="spellStart"/>
-      <w:r>
-        <w:rPr>
-          <w:lang w:val="pt-PT"/>
-        </w:rPr>
-        <w:t>Order</w:t>
+        <w:t>A tabela Order</w:t>
       </w:r>
       <w:r>
         <w:rPr>
@@ -3437,7 +3275,6 @@
         </w:rPr>
         <w:t>s</w:t>
       </w:r>
-      <w:proofErr w:type="spellEnd"/>
       <w:r>
         <w:rPr>
           <w:lang w:val="pt-PT"/>
@@ -3468,19 +3305,11 @@
         </w:rPr>
         <w:t xml:space="preserve"> a data em que foi feita a encomenda, o preço total a que equipa corresponde </w:t>
       </w:r>
-      <w:proofErr w:type="gramStart"/>
-      <w:r>
-        <w:rPr>
-          <w:lang w:val="pt-PT"/>
-        </w:rPr>
-        <w:t>à</w:t>
-      </w:r>
-      <w:proofErr w:type="gramEnd"/>
-      <w:r>
-        <w:rPr>
-          <w:lang w:val="pt-PT"/>
-        </w:rPr>
-        <w:t xml:space="preserve"> encomendas</w:t>
+      <w:r>
+        <w:rPr>
+          <w:lang w:val="pt-PT"/>
+        </w:rPr>
+        <w:t>à encomendas</w:t>
       </w:r>
       <w:r>
         <w:rPr>
@@ -3590,14 +3419,12 @@
         </w:rPr>
         <w:t xml:space="preserve">A tabela </w:t>
       </w:r>
-      <w:proofErr w:type="spellStart"/>
       <w:r>
         <w:rPr>
           <w:lang w:val="pt-PT"/>
         </w:rPr>
         <w:t>Delivery</w:t>
       </w:r>
-      <w:proofErr w:type="spellEnd"/>
       <w:r>
         <w:rPr>
           <w:lang w:val="pt-PT"/>
@@ -3710,14 +3537,12 @@
         </w:rPr>
         <w:t xml:space="preserve">A tabela </w:t>
       </w:r>
-      <w:proofErr w:type="spellStart"/>
       <w:r>
         <w:rPr>
           <w:lang w:val="pt-PT"/>
         </w:rPr>
         <w:t>Infected</w:t>
       </w:r>
-      <w:proofErr w:type="spellEnd"/>
       <w:r>
         <w:rPr>
           <w:lang w:val="pt-PT"/>
@@ -3826,19 +3651,11 @@
         </w:rPr>
         <w:t xml:space="preserve">A tabela </w:t>
       </w:r>
-      <w:proofErr w:type="spellStart"/>
-      <w:r>
-        <w:rPr>
-          <w:lang w:val="pt-PT"/>
-        </w:rPr>
-        <w:t>Isolated</w:t>
-      </w:r>
-      <w:proofErr w:type="spellEnd"/>
-      <w:r>
-        <w:rPr>
-          <w:lang w:val="pt-PT"/>
-        </w:rPr>
-        <w:t xml:space="preserve"> </w:t>
+      <w:r>
+        <w:rPr>
+          <w:lang w:val="pt-PT"/>
+        </w:rPr>
+        <w:t xml:space="preserve">Isolated </w:t>
       </w:r>
       <w:r>
         <w:rPr>
@@ -3965,16 +3782,8 @@
         <w:rPr>
           <w:lang w:val="pt-PT"/>
         </w:rPr>
-        <w:t xml:space="preserve">a </w:t>
-      </w:r>
-      <w:proofErr w:type="spellStart"/>
-      <w:r>
-        <w:rPr>
-          <w:lang w:val="pt-PT"/>
-        </w:rPr>
-        <w:t>Visits</w:t>
-      </w:r>
-      <w:proofErr w:type="spellEnd"/>
+        <w:t>a Visits</w:t>
+      </w:r>
       <w:r>
         <w:rPr>
           <w:lang w:val="pt-PT"/>
@@ -4074,13 +3883,17 @@
         <w:pStyle w:val="Ttulo3"/>
       </w:pPr>
       <w:r>
-        <w:t xml:space="preserve">Serviço </w:t>
-      </w:r>
-      <w:proofErr w:type="spellStart"/>
-      <w:r>
-        <w:t>Soap</w:t>
-      </w:r>
-      <w:proofErr w:type="spellEnd"/>
+        <w:t>Serviço</w:t>
+      </w:r>
+      <w:r>
+        <w:t>s</w:t>
+      </w:r>
+      <w:r>
+        <w:t xml:space="preserve"> S</w:t>
+      </w:r>
+      <w:r>
+        <w:t>OAP</w:t>
+      </w:r>
       <w:r>
         <w:t xml:space="preserve"> </w:t>
       </w:r>
@@ -4096,7 +3909,7 @@
         <w:rPr>
           <w:lang w:val="pt-PT"/>
         </w:rPr>
-        <w:t>Gestão de Infetados/Isolados - Serviço</w:t>
+        <w:t xml:space="preserve">Gestão de Infetados/Isolados </w:t>
       </w:r>
     </w:p>
     <w:p>
@@ -4276,35 +4089,7 @@
         <w:rPr>
           <w:lang w:val="pt-PT"/>
         </w:rPr>
-        <w:t xml:space="preserve">. As funções </w:t>
-      </w:r>
-      <w:proofErr w:type="spellStart"/>
-      <w:r>
-        <w:rPr>
-          <w:lang w:val="pt-PT"/>
-        </w:rPr>
-        <w:t>RegisterInfected</w:t>
-      </w:r>
-      <w:proofErr w:type="spellEnd"/>
-      <w:r>
-        <w:rPr>
-          <w:lang w:val="pt-PT"/>
-        </w:rPr>
-        <w:t xml:space="preserve"> e </w:t>
-      </w:r>
-      <w:proofErr w:type="spellStart"/>
-      <w:r>
-        <w:rPr>
-          <w:lang w:val="pt-PT"/>
-        </w:rPr>
-        <w:t>RegisterIsolated</w:t>
-      </w:r>
-      <w:proofErr w:type="spellEnd"/>
-      <w:r>
-        <w:rPr>
-          <w:lang w:val="pt-PT"/>
-        </w:rPr>
-        <w:t xml:space="preserve"> vão permitir ao cliente efetuar o registo dos mesmos.</w:t>
+        <w:t>. As funções RegisterInfected e RegisterIsolated vão permitir ao cliente efetuar o registo dos mesmos.</w:t>
       </w:r>
     </w:p>
     <w:p>
@@ -4414,19 +4199,11 @@
         <w:lastRenderedPageBreak/>
         <w:t xml:space="preserve">As funções acima tanto para o registo de um infetado como para o registo de um isolado permitem ao receber como parâmetro um infetado/isolado abrir uma conexão na base de dados e com uma </w:t>
       </w:r>
-      <w:proofErr w:type="spellStart"/>
-      <w:r>
-        <w:rPr>
-          <w:lang w:val="pt-PT"/>
-        </w:rPr>
-        <w:t>query</w:t>
-      </w:r>
-      <w:proofErr w:type="spellEnd"/>
-      <w:r>
-        <w:rPr>
-          <w:lang w:val="pt-PT"/>
-        </w:rPr>
-        <w:t xml:space="preserve"> já</w:t>
+      <w:r>
+        <w:rPr>
+          <w:lang w:val="pt-PT"/>
+        </w:rPr>
+        <w:t>query já</w:t>
       </w:r>
       <w:r>
         <w:rPr>
@@ -4439,20 +4216,6 @@
           <w:lang w:val="pt-PT"/>
         </w:rPr>
         <w:t>.</w:t>
-      </w:r>
-    </w:p>
-    <w:p>
-      <w:pPr>
-        <w:pStyle w:val="Ttulo4"/>
-        <w:rPr>
-          <w:lang w:val="pt-PT"/>
-        </w:rPr>
-      </w:pPr>
-      <w:r>
-        <w:rPr>
-          <w:lang w:val="pt-PT"/>
-        </w:rPr>
-        <w:t>Gestão de Infetados/Isolados - Cliente</w:t>
       </w:r>
     </w:p>
     <w:p>
@@ -4463,25 +4226,517 @@
           <w:lang w:val="pt-PT"/>
         </w:rPr>
       </w:pPr>
-      <w:r>
-        <w:rPr>
-          <w:lang w:val="pt-PT"/>
-        </w:rPr>
-        <w:t xml:space="preserve">No lado do cliente foi desenvolvido um </w:t>
-      </w:r>
-      <w:proofErr w:type="spellStart"/>
-      <w:r>
-        <w:rPr>
-          <w:lang w:val="pt-PT"/>
-        </w:rPr>
-        <w:t>form</w:t>
-      </w:r>
-      <w:proofErr w:type="spellEnd"/>
-      <w:r>
-        <w:rPr>
-          <w:lang w:val="pt-PT"/>
-        </w:rPr>
-        <w:t xml:space="preserve"> com o aspeto seguinte:</w:t>
+    </w:p>
+    <w:p>
+      <w:pPr>
+        <w:pStyle w:val="Ttulo4"/>
+        <w:rPr>
+          <w:lang w:val="pt-PT"/>
+        </w:rPr>
+      </w:pPr>
+      <w:r>
+        <w:rPr>
+          <w:lang w:val="pt-PT"/>
+        </w:rPr>
+        <w:t xml:space="preserve">Importar ficheiros XML/JSON </w:t>
+      </w:r>
+    </w:p>
+    <w:p>
+      <w:pPr>
+        <w:pStyle w:val="Itens04"/>
+        <w:ind w:left="0" w:firstLine="431"/>
+        <w:rPr>
+          <w:lang w:val="pt-PT"/>
+        </w:rPr>
+      </w:pPr>
+      <w:r>
+        <w:rPr>
+          <w:lang w:val="pt-PT"/>
+        </w:rPr>
+        <w:t>Outro aspeto que era necessário ser implementado era um sistema capaz de importar ficheiros Xml/Json para a base de dados.</w:t>
+      </w:r>
+    </w:p>
+    <w:p>
+      <w:pPr>
+        <w:pStyle w:val="Itens04"/>
+        <w:ind w:left="0" w:firstLine="431"/>
+        <w:rPr>
+          <w:lang w:val="pt-PT"/>
+        </w:rPr>
+      </w:pPr>
+      <w:r>
+        <w:rPr>
+          <w:lang w:val="pt-PT"/>
+        </w:rPr>
+        <w:t>Foi criado uma função que recebia como parâmetro o ficheiro no formato de string e a sua extensão após a analise da sua extensão era enviada para uma função que trabalhava com o tipo de formato correspondente (Xml ou Json).</w:t>
+      </w:r>
+    </w:p>
+    <w:p>
+      <w:pPr>
+        <w:pStyle w:val="Itens04"/>
+        <w:ind w:left="0" w:firstLine="431"/>
+        <w:jc w:val="center"/>
+        <w:rPr>
+          <w:lang w:val="pt-PT"/>
+        </w:rPr>
+      </w:pPr>
+      <w:r>
+        <w:rPr>
+          <w:noProof/>
+          <w:lang w:val="pt-PT"/>
+        </w:rPr>
+        <w:drawing>
+          <wp:inline distT="0" distB="0" distL="0" distR="0" wp14:anchorId="6C496F87" wp14:editId="58486D47">
+            <wp:extent cx="4213860" cy="1475822"/>
+            <wp:effectExtent l="0" t="0" r="0" b="0"/>
+            <wp:docPr id="31" name="Imagem 31"/>
+            <wp:cNvGraphicFramePr>
+              <a:graphicFrameLocks xmlns:a="http://schemas.openxmlformats.org/drawingml/2006/main" noChangeAspect="1"/>
+            </wp:cNvGraphicFramePr>
+            <a:graphic xmlns:a="http://schemas.openxmlformats.org/drawingml/2006/main">
+              <a:graphicData uri="http://schemas.openxmlformats.org/drawingml/2006/picture">
+                <pic:pic xmlns:pic="http://schemas.openxmlformats.org/drawingml/2006/picture">
+                  <pic:nvPicPr>
+                    <pic:cNvPr id="18" name="Imagem 18"/>
+                    <pic:cNvPicPr/>
+                  </pic:nvPicPr>
+                  <pic:blipFill>
+                    <a:blip r:embed="rId34"/>
+                    <a:stretch>
+                      <a:fillRect/>
+                    </a:stretch>
+                  </pic:blipFill>
+                  <pic:spPr>
+                    <a:xfrm>
+                      <a:off x="0" y="0"/>
+                      <a:ext cx="4227971" cy="1480764"/>
+                    </a:xfrm>
+                    <a:prstGeom prst="rect">
+                      <a:avLst/>
+                    </a:prstGeom>
+                  </pic:spPr>
+                </pic:pic>
+              </a:graphicData>
+            </a:graphic>
+          </wp:inline>
+        </w:drawing>
+      </w:r>
+    </w:p>
+    <w:p>
+      <w:pPr>
+        <w:pStyle w:val="Itens04"/>
+        <w:ind w:left="0" w:firstLine="431"/>
+        <w:rPr>
+          <w:lang w:val="pt-PT"/>
+        </w:rPr>
+      </w:pPr>
+      <w:r>
+        <w:rPr>
+          <w:lang w:val="pt-PT"/>
+        </w:rPr>
+        <w:t>Caso a extensão fosse Xml a função RegisterXml executava um conjunto de parâmetros entre os quais conexão a base de dados e inserção dos dados na mesma.</w:t>
+      </w:r>
+    </w:p>
+    <w:p>
+      <w:pPr>
+        <w:pStyle w:val="Itens04"/>
+        <w:ind w:left="0" w:firstLine="431"/>
+        <w:jc w:val="center"/>
+        <w:rPr>
+          <w:lang w:val="pt-PT"/>
+        </w:rPr>
+      </w:pPr>
+      <w:r>
+        <w:rPr>
+          <w:noProof/>
+          <w:lang w:val="pt-PT"/>
+        </w:rPr>
+        <w:drawing>
+          <wp:inline distT="0" distB="0" distL="0" distR="0" wp14:anchorId="6D951189" wp14:editId="0ACE9F52">
+            <wp:extent cx="3326450" cy="3985260"/>
+            <wp:effectExtent l="0" t="0" r="7620" b="0"/>
+            <wp:docPr id="32" name="Imagem 32"/>
+            <wp:cNvGraphicFramePr>
+              <a:graphicFrameLocks xmlns:a="http://schemas.openxmlformats.org/drawingml/2006/main" noChangeAspect="1"/>
+            </wp:cNvGraphicFramePr>
+            <a:graphic xmlns:a="http://schemas.openxmlformats.org/drawingml/2006/main">
+              <a:graphicData uri="http://schemas.openxmlformats.org/drawingml/2006/picture">
+                <pic:pic xmlns:pic="http://schemas.openxmlformats.org/drawingml/2006/picture">
+                  <pic:nvPicPr>
+                    <pic:cNvPr id="19" name="Imagem 19"/>
+                    <pic:cNvPicPr/>
+                  </pic:nvPicPr>
+                  <pic:blipFill>
+                    <a:blip r:embed="rId35"/>
+                    <a:stretch>
+                      <a:fillRect/>
+                    </a:stretch>
+                  </pic:blipFill>
+                  <pic:spPr>
+                    <a:xfrm>
+                      <a:off x="0" y="0"/>
+                      <a:ext cx="3334485" cy="3994886"/>
+                    </a:xfrm>
+                    <a:prstGeom prst="rect">
+                      <a:avLst/>
+                    </a:prstGeom>
+                  </pic:spPr>
+                </pic:pic>
+              </a:graphicData>
+            </a:graphic>
+          </wp:inline>
+        </w:drawing>
+      </w:r>
+    </w:p>
+    <w:p>
+      <w:pPr>
+        <w:pStyle w:val="Itens04"/>
+        <w:ind w:left="0" w:firstLine="431"/>
+        <w:rPr>
+          <w:lang w:val="pt-PT"/>
+        </w:rPr>
+      </w:pPr>
+      <w:r>
+        <w:rPr>
+          <w:lang w:val="pt-PT"/>
+        </w:rPr>
+        <w:t xml:space="preserve">Caso a extensão fosseJson a função RegisterJson executava um conjunto de parâmetros </w:t>
+      </w:r>
+      <w:r>
+        <w:rPr>
+          <w:lang w:val="pt-PT"/>
+        </w:rPr>
+        <w:lastRenderedPageBreak/>
+        <w:t>entre os quais conexão a base de dados e inserção dos dados na mesma.</w:t>
+      </w:r>
+    </w:p>
+    <w:p>
+      <w:pPr>
+        <w:pStyle w:val="Itens04"/>
+        <w:ind w:left="0" w:firstLine="431"/>
+        <w:jc w:val="center"/>
+        <w:rPr>
+          <w:lang w:val="pt-PT"/>
+        </w:rPr>
+      </w:pPr>
+      <w:r>
+        <w:rPr>
+          <w:noProof/>
+          <w:lang w:val="pt-PT"/>
+        </w:rPr>
+        <w:drawing>
+          <wp:anchor distT="0" distB="0" distL="114300" distR="114300" simplePos="0" relativeHeight="251660288" behindDoc="1" locked="0" layoutInCell="1" allowOverlap="1" wp14:anchorId="33C2CBA8" wp14:editId="530BAEB7">
+            <wp:simplePos x="0" y="0"/>
+            <wp:positionH relativeFrom="column">
+              <wp:posOffset>710142</wp:posOffset>
+            </wp:positionH>
+            <wp:positionV relativeFrom="paragraph">
+              <wp:posOffset>44450</wp:posOffset>
+            </wp:positionV>
+            <wp:extent cx="3505200" cy="4700817"/>
+            <wp:effectExtent l="0" t="0" r="0" b="5080"/>
+            <wp:wrapTight wrapText="bothSides">
+              <wp:wrapPolygon edited="0">
+                <wp:start x="0" y="0"/>
+                <wp:lineTo x="0" y="21536"/>
+                <wp:lineTo x="21483" y="21536"/>
+                <wp:lineTo x="21483" y="0"/>
+                <wp:lineTo x="0" y="0"/>
+              </wp:wrapPolygon>
+            </wp:wrapTight>
+            <wp:docPr id="33" name="Imagem 33"/>
+            <wp:cNvGraphicFramePr>
+              <a:graphicFrameLocks xmlns:a="http://schemas.openxmlformats.org/drawingml/2006/main" noChangeAspect="1"/>
+            </wp:cNvGraphicFramePr>
+            <a:graphic xmlns:a="http://schemas.openxmlformats.org/drawingml/2006/main">
+              <a:graphicData uri="http://schemas.openxmlformats.org/drawingml/2006/picture">
+                <pic:pic xmlns:pic="http://schemas.openxmlformats.org/drawingml/2006/picture">
+                  <pic:nvPicPr>
+                    <pic:cNvPr id="20" name="Imagem 20"/>
+                    <pic:cNvPicPr/>
+                  </pic:nvPicPr>
+                  <pic:blipFill>
+                    <a:blip r:embed="rId36"/>
+                    <a:stretch>
+                      <a:fillRect/>
+                    </a:stretch>
+                  </pic:blipFill>
+                  <pic:spPr>
+                    <a:xfrm>
+                      <a:off x="0" y="0"/>
+                      <a:ext cx="3505200" cy="4700817"/>
+                    </a:xfrm>
+                    <a:prstGeom prst="rect">
+                      <a:avLst/>
+                    </a:prstGeom>
+                  </pic:spPr>
+                </pic:pic>
+              </a:graphicData>
+            </a:graphic>
+          </wp:anchor>
+        </w:drawing>
+      </w:r>
+    </w:p>
+    <w:p>
+      <w:pPr>
+        <w:pStyle w:val="Itens04"/>
+        <w:ind w:left="0" w:firstLine="0"/>
+        <w:rPr>
+          <w:lang w:val="pt-PT"/>
+        </w:rPr>
+      </w:pPr>
+    </w:p>
+    <w:p>
+      <w:pPr>
+        <w:pStyle w:val="Itens04"/>
+        <w:ind w:left="0" w:firstLine="0"/>
+        <w:rPr>
+          <w:lang w:val="pt-PT"/>
+        </w:rPr>
+      </w:pPr>
+    </w:p>
+    <w:p>
+      <w:pPr>
+        <w:pStyle w:val="Itens04"/>
+        <w:ind w:left="0" w:firstLine="0"/>
+        <w:rPr>
+          <w:lang w:val="pt-PT"/>
+        </w:rPr>
+      </w:pPr>
+    </w:p>
+    <w:p>
+      <w:pPr>
+        <w:pStyle w:val="Itens04"/>
+        <w:ind w:left="0" w:firstLine="0"/>
+        <w:rPr>
+          <w:lang w:val="pt-PT"/>
+        </w:rPr>
+      </w:pPr>
+    </w:p>
+    <w:p>
+      <w:pPr>
+        <w:pStyle w:val="Itens04"/>
+        <w:ind w:left="0" w:firstLine="0"/>
+        <w:rPr>
+          <w:lang w:val="pt-PT"/>
+        </w:rPr>
+      </w:pPr>
+    </w:p>
+    <w:p>
+      <w:pPr>
+        <w:pStyle w:val="Itens04"/>
+        <w:ind w:left="0" w:firstLine="0"/>
+        <w:rPr>
+          <w:lang w:val="pt-PT"/>
+        </w:rPr>
+      </w:pPr>
+    </w:p>
+    <w:p>
+      <w:pPr>
+        <w:pStyle w:val="Itens04"/>
+        <w:ind w:left="0" w:firstLine="0"/>
+        <w:rPr>
+          <w:lang w:val="pt-PT"/>
+        </w:rPr>
+      </w:pPr>
+    </w:p>
+    <w:p>
+      <w:pPr>
+        <w:pStyle w:val="Itens04"/>
+        <w:ind w:left="0" w:firstLine="0"/>
+        <w:rPr>
+          <w:lang w:val="pt-PT"/>
+        </w:rPr>
+      </w:pPr>
+    </w:p>
+    <w:p>
+      <w:pPr>
+        <w:pStyle w:val="Itens04"/>
+        <w:ind w:left="0" w:firstLine="0"/>
+        <w:rPr>
+          <w:lang w:val="pt-PT"/>
+        </w:rPr>
+      </w:pPr>
+    </w:p>
+    <w:p>
+      <w:pPr>
+        <w:pStyle w:val="Itens04"/>
+        <w:ind w:left="0" w:firstLine="0"/>
+        <w:rPr>
+          <w:lang w:val="pt-PT"/>
+        </w:rPr>
+      </w:pPr>
+    </w:p>
+    <w:p>
+      <w:pPr>
+        <w:pStyle w:val="Itens04"/>
+        <w:ind w:left="0" w:firstLine="0"/>
+        <w:rPr>
+          <w:lang w:val="pt-PT"/>
+        </w:rPr>
+      </w:pPr>
+    </w:p>
+    <w:p>
+      <w:pPr>
+        <w:pStyle w:val="Itens04"/>
+        <w:ind w:left="0" w:firstLine="0"/>
+        <w:rPr>
+          <w:lang w:val="pt-PT"/>
+        </w:rPr>
+      </w:pPr>
+    </w:p>
+    <w:p>
+      <w:pPr>
+        <w:pStyle w:val="Itens04"/>
+        <w:ind w:left="0" w:firstLine="0"/>
+        <w:rPr>
+          <w:lang w:val="pt-PT"/>
+        </w:rPr>
+      </w:pPr>
+    </w:p>
+    <w:p>
+      <w:pPr>
+        <w:pStyle w:val="Itens04"/>
+        <w:ind w:left="0" w:firstLine="0"/>
+        <w:rPr>
+          <w:lang w:val="pt-PT"/>
+        </w:rPr>
+      </w:pPr>
+    </w:p>
+    <w:p>
+      <w:pPr>
+        <w:pStyle w:val="Itens04"/>
+        <w:ind w:left="0" w:firstLine="0"/>
+        <w:rPr>
+          <w:lang w:val="pt-PT"/>
+        </w:rPr>
+      </w:pPr>
+    </w:p>
+    <w:p>
+      <w:pPr>
+        <w:pStyle w:val="Itens04"/>
+        <w:ind w:left="0" w:firstLine="0"/>
+        <w:rPr>
+          <w:lang w:val="pt-PT"/>
+        </w:rPr>
+      </w:pPr>
+    </w:p>
+    <w:p>
+      <w:pPr>
+        <w:pStyle w:val="Itens04"/>
+        <w:ind w:left="0" w:firstLine="0"/>
+        <w:rPr>
+          <w:lang w:val="pt-PT"/>
+        </w:rPr>
+      </w:pPr>
+    </w:p>
+    <w:p>
+      <w:pPr>
+        <w:pStyle w:val="Itens04"/>
+        <w:ind w:left="0" w:firstLine="0"/>
+        <w:rPr>
+          <w:lang w:val="pt-PT"/>
+        </w:rPr>
+      </w:pPr>
+    </w:p>
+    <w:p>
+      <w:pPr>
+        <w:pStyle w:val="Itens04"/>
+        <w:ind w:left="0" w:firstLine="0"/>
+        <w:rPr>
+          <w:lang w:val="pt-PT"/>
+        </w:rPr>
+      </w:pPr>
+    </w:p>
+    <w:p>
+      <w:pPr>
+        <w:pStyle w:val="Itens04"/>
+        <w:ind w:left="0" w:firstLine="0"/>
+        <w:rPr>
+          <w:lang w:val="pt-PT"/>
+        </w:rPr>
+      </w:pPr>
+    </w:p>
+    <w:p>
+      <w:pPr>
+        <w:pStyle w:val="Itens04"/>
+        <w:ind w:left="0" w:firstLine="0"/>
+        <w:rPr>
+          <w:lang w:val="pt-PT"/>
+        </w:rPr>
+      </w:pPr>
+    </w:p>
+    <w:p>
+      <w:pPr>
+        <w:pStyle w:val="Itens04"/>
+        <w:ind w:left="0" w:firstLine="0"/>
+        <w:rPr>
+          <w:lang w:val="pt-PT"/>
+        </w:rPr>
+      </w:pPr>
+    </w:p>
+    <w:p>
+      <w:pPr>
+        <w:pStyle w:val="Itens04"/>
+        <w:ind w:left="0" w:firstLine="0"/>
+        <w:rPr>
+          <w:lang w:val="pt-PT"/>
+        </w:rPr>
+      </w:pPr>
+    </w:p>
+    <w:p>
+      <w:pPr>
+        <w:pStyle w:val="Itens04"/>
+        <w:ind w:left="0" w:firstLine="0"/>
+        <w:rPr>
+          <w:lang w:val="pt-PT"/>
+        </w:rPr>
+      </w:pPr>
+    </w:p>
+    <w:p>
+      <w:pPr>
+        <w:pStyle w:val="Itens04"/>
+        <w:ind w:left="0" w:firstLine="0"/>
+        <w:rPr>
+          <w:lang w:val="pt-PT"/>
+        </w:rPr>
+      </w:pPr>
+    </w:p>
+    <w:p>
+      <w:pPr>
+        <w:pStyle w:val="Ttulo3"/>
+      </w:pPr>
+      <w:r>
+        <w:lastRenderedPageBreak/>
+        <w:t>Cliente</w:t>
+      </w:r>
+    </w:p>
+    <w:p>
+      <w:pPr>
+        <w:pStyle w:val="Ttulo4"/>
+      </w:pPr>
+      <w:r>
+        <w:t xml:space="preserve">Gestão de Infetados/Isolados </w:t>
+      </w:r>
+    </w:p>
+    <w:p>
+      <w:pPr>
+        <w:pStyle w:val="Corpodetexto"/>
+      </w:pPr>
+    </w:p>
+    <w:p>
+      <w:pPr>
+        <w:pStyle w:val="Itens04"/>
+        <w:ind w:left="0" w:firstLine="0"/>
+        <w:rPr>
+          <w:lang w:val="pt-PT"/>
+        </w:rPr>
+      </w:pPr>
+      <w:r>
+        <w:rPr>
+          <w:lang w:val="pt-PT"/>
+        </w:rPr>
+        <w:t>No lado do cliente foi desenvolvido um form com o aspeto seguinte:</w:t>
       </w:r>
     </w:p>
     <w:p>
@@ -4514,7 +4769,7 @@
                     <pic:cNvPicPr/>
                   </pic:nvPicPr>
                   <pic:blipFill>
-                    <a:blip r:embed="rId34"/>
+                    <a:blip r:embed="rId37"/>
                     <a:stretch>
                       <a:fillRect/>
                     </a:stretch>
@@ -4574,7 +4829,7 @@
                     <pic:cNvPicPr/>
                   </pic:nvPicPr>
                   <pic:blipFill>
-                    <a:blip r:embed="rId35"/>
+                    <a:blip r:embed="rId38"/>
                     <a:stretch>
                       <a:fillRect/>
                     </a:stretch>
@@ -4616,7 +4871,6 @@
         <w:rPr>
           <w:lang w:val="pt-PT"/>
         </w:rPr>
-        <w:lastRenderedPageBreak/>
         <w:t xml:space="preserve">Após o cliente inserir os dados relativos a um infetado/isolado, esses mesmos dados serão convertidos </w:t>
       </w:r>
       <w:r>
@@ -4624,399 +4878,6 @@
           <w:lang w:val="pt-PT"/>
         </w:rPr>
         <w:t>numa classe do tipo Infetado/Isolado correspondente. Após essa conversão é enviado para o serviço SOAP e feito o tratamento enunciado em cima.</w:t>
-      </w:r>
-    </w:p>
-    <w:p>
-      <w:pPr>
-        <w:pStyle w:val="Itens04"/>
-        <w:ind w:left="0" w:firstLine="431"/>
-        <w:rPr>
-          <w:lang w:val="pt-PT"/>
-        </w:rPr>
-      </w:pPr>
-    </w:p>
-    <w:p>
-      <w:pPr>
-        <w:pStyle w:val="Ttulo4"/>
-        <w:rPr>
-          <w:lang w:val="pt-PT"/>
-        </w:rPr>
-      </w:pPr>
-      <w:r>
-        <w:rPr>
-          <w:lang w:val="pt-PT"/>
-        </w:rPr>
-        <w:t>Importar ficheiros XML/JSON</w:t>
-      </w:r>
-      <w:r>
-        <w:rPr>
-          <w:lang w:val="pt-PT"/>
-        </w:rPr>
-        <w:t xml:space="preserve"> - Serviço</w:t>
-      </w:r>
-    </w:p>
-    <w:p>
-      <w:pPr>
-        <w:pStyle w:val="Itens04"/>
-        <w:rPr>
-          <w:lang w:val="pt-PT"/>
-        </w:rPr>
-      </w:pPr>
-    </w:p>
-    <w:p>
-      <w:pPr>
-        <w:pStyle w:val="Itens04"/>
-        <w:ind w:left="0" w:firstLine="431"/>
-        <w:rPr>
-          <w:lang w:val="pt-PT"/>
-        </w:rPr>
-      </w:pPr>
-      <w:r>
-        <w:rPr>
-          <w:lang w:val="pt-PT"/>
-        </w:rPr>
-        <w:t xml:space="preserve">Outro aspeto que era necessário ser implementado era um sistema capaz de importar ficheiros </w:t>
-      </w:r>
-      <w:proofErr w:type="spellStart"/>
-      <w:r>
-        <w:rPr>
-          <w:lang w:val="pt-PT"/>
-        </w:rPr>
-        <w:t>Xml</w:t>
-      </w:r>
-      <w:proofErr w:type="spellEnd"/>
-      <w:r>
-        <w:rPr>
-          <w:lang w:val="pt-PT"/>
-        </w:rPr>
-        <w:t>/</w:t>
-      </w:r>
-      <w:proofErr w:type="spellStart"/>
-      <w:r>
-        <w:rPr>
-          <w:lang w:val="pt-PT"/>
-        </w:rPr>
-        <w:t>Json</w:t>
-      </w:r>
-      <w:proofErr w:type="spellEnd"/>
-      <w:r>
-        <w:rPr>
-          <w:lang w:val="pt-PT"/>
-        </w:rPr>
-        <w:t xml:space="preserve"> para a base de dados.</w:t>
-      </w:r>
-    </w:p>
-    <w:p>
-      <w:pPr>
-        <w:pStyle w:val="Itens04"/>
-        <w:ind w:left="0" w:firstLine="431"/>
-        <w:rPr>
-          <w:lang w:val="pt-PT"/>
-        </w:rPr>
-      </w:pPr>
-      <w:r>
-        <w:rPr>
-          <w:lang w:val="pt-PT"/>
-        </w:rPr>
-        <w:t xml:space="preserve">Foi criado uma função que recebia como parâmetro o ficheiro no formato de </w:t>
-      </w:r>
-      <w:proofErr w:type="spellStart"/>
-      <w:r>
-        <w:rPr>
-          <w:lang w:val="pt-PT"/>
-        </w:rPr>
-        <w:t>string</w:t>
-      </w:r>
-      <w:proofErr w:type="spellEnd"/>
-      <w:r>
-        <w:rPr>
-          <w:lang w:val="pt-PT"/>
-        </w:rPr>
-        <w:t xml:space="preserve"> e a sua extensão após a analise da sua extensão era enviada para uma função que trabalhava com o tipo de formato correspondente (</w:t>
-      </w:r>
-      <w:proofErr w:type="spellStart"/>
-      <w:r>
-        <w:rPr>
-          <w:lang w:val="pt-PT"/>
-        </w:rPr>
-        <w:t>Xml</w:t>
-      </w:r>
-      <w:proofErr w:type="spellEnd"/>
-      <w:r>
-        <w:rPr>
-          <w:lang w:val="pt-PT"/>
-        </w:rPr>
-        <w:t xml:space="preserve"> ou </w:t>
-      </w:r>
-      <w:proofErr w:type="spellStart"/>
-      <w:r>
-        <w:rPr>
-          <w:lang w:val="pt-PT"/>
-        </w:rPr>
-        <w:t>Json</w:t>
-      </w:r>
-      <w:proofErr w:type="spellEnd"/>
-      <w:r>
-        <w:rPr>
-          <w:lang w:val="pt-PT"/>
-        </w:rPr>
-        <w:t>).</w:t>
-      </w:r>
-    </w:p>
-    <w:p>
-      <w:pPr>
-        <w:pStyle w:val="Itens04"/>
-        <w:ind w:left="0" w:firstLine="431"/>
-        <w:jc w:val="center"/>
-        <w:rPr>
-          <w:lang w:val="pt-PT"/>
-        </w:rPr>
-      </w:pPr>
-      <w:r>
-        <w:rPr>
-          <w:noProof/>
-          <w:lang w:val="pt-PT"/>
-        </w:rPr>
-        <w:drawing>
-          <wp:inline distT="0" distB="0" distL="0" distR="0" wp14:anchorId="6F5456A4" wp14:editId="0DE64399">
-            <wp:extent cx="4213860" cy="1475822"/>
-            <wp:effectExtent l="0" t="0" r="0" b="0"/>
-            <wp:docPr id="18" name="Imagem 18"/>
-            <wp:cNvGraphicFramePr>
-              <a:graphicFrameLocks xmlns:a="http://schemas.openxmlformats.org/drawingml/2006/main" noChangeAspect="1"/>
-            </wp:cNvGraphicFramePr>
-            <a:graphic xmlns:a="http://schemas.openxmlformats.org/drawingml/2006/main">
-              <a:graphicData uri="http://schemas.openxmlformats.org/drawingml/2006/picture">
-                <pic:pic xmlns:pic="http://schemas.openxmlformats.org/drawingml/2006/picture">
-                  <pic:nvPicPr>
-                    <pic:cNvPr id="18" name="Imagem 18"/>
-                    <pic:cNvPicPr/>
-                  </pic:nvPicPr>
-                  <pic:blipFill>
-                    <a:blip r:embed="rId36"/>
-                    <a:stretch>
-                      <a:fillRect/>
-                    </a:stretch>
-                  </pic:blipFill>
-                  <pic:spPr>
-                    <a:xfrm>
-                      <a:off x="0" y="0"/>
-                      <a:ext cx="4227971" cy="1480764"/>
-                    </a:xfrm>
-                    <a:prstGeom prst="rect">
-                      <a:avLst/>
-                    </a:prstGeom>
-                  </pic:spPr>
-                </pic:pic>
-              </a:graphicData>
-            </a:graphic>
-          </wp:inline>
-        </w:drawing>
-      </w:r>
-    </w:p>
-    <w:p>
-      <w:pPr>
-        <w:pStyle w:val="Itens04"/>
-        <w:ind w:left="0" w:firstLine="431"/>
-        <w:rPr>
-          <w:lang w:val="pt-PT"/>
-        </w:rPr>
-      </w:pPr>
-      <w:r>
-        <w:rPr>
-          <w:lang w:val="pt-PT"/>
-        </w:rPr>
-        <w:t xml:space="preserve">Caso a extensão fosse </w:t>
-      </w:r>
-      <w:proofErr w:type="spellStart"/>
-      <w:r>
-        <w:rPr>
-          <w:lang w:val="pt-PT"/>
-        </w:rPr>
-        <w:t>Xml</w:t>
-      </w:r>
-      <w:proofErr w:type="spellEnd"/>
-      <w:r>
-        <w:rPr>
-          <w:lang w:val="pt-PT"/>
-        </w:rPr>
-        <w:t xml:space="preserve"> a função </w:t>
-      </w:r>
-      <w:proofErr w:type="spellStart"/>
-      <w:r>
-        <w:rPr>
-          <w:lang w:val="pt-PT"/>
-        </w:rPr>
-        <w:t>RegisterXml</w:t>
-      </w:r>
-      <w:proofErr w:type="spellEnd"/>
-      <w:r>
-        <w:rPr>
-          <w:lang w:val="pt-PT"/>
-        </w:rPr>
-        <w:t xml:space="preserve"> executava um conjunto de parâmetros entre os quais conexão a base de dados e inserção dos dados na mesma.</w:t>
-      </w:r>
-    </w:p>
-    <w:p>
-      <w:pPr>
-        <w:pStyle w:val="Itens04"/>
-        <w:ind w:left="0" w:firstLine="431"/>
-        <w:jc w:val="center"/>
-        <w:rPr>
-          <w:lang w:val="pt-PT"/>
-        </w:rPr>
-      </w:pPr>
-      <w:r>
-        <w:rPr>
-          <w:noProof/>
-          <w:lang w:val="pt-PT"/>
-        </w:rPr>
-        <w:drawing>
-          <wp:inline distT="0" distB="0" distL="0" distR="0" wp14:anchorId="4E65B6C7" wp14:editId="607001CC">
-            <wp:extent cx="3326450" cy="3985260"/>
-            <wp:effectExtent l="0" t="0" r="7620" b="0"/>
-            <wp:docPr id="19" name="Imagem 19"/>
-            <wp:cNvGraphicFramePr>
-              <a:graphicFrameLocks xmlns:a="http://schemas.openxmlformats.org/drawingml/2006/main" noChangeAspect="1"/>
-            </wp:cNvGraphicFramePr>
-            <a:graphic xmlns:a="http://schemas.openxmlformats.org/drawingml/2006/main">
-              <a:graphicData uri="http://schemas.openxmlformats.org/drawingml/2006/picture">
-                <pic:pic xmlns:pic="http://schemas.openxmlformats.org/drawingml/2006/picture">
-                  <pic:nvPicPr>
-                    <pic:cNvPr id="19" name="Imagem 19"/>
-                    <pic:cNvPicPr/>
-                  </pic:nvPicPr>
-                  <pic:blipFill>
-                    <a:blip r:embed="rId37"/>
-                    <a:stretch>
-                      <a:fillRect/>
-                    </a:stretch>
-                  </pic:blipFill>
-                  <pic:spPr>
-                    <a:xfrm>
-                      <a:off x="0" y="0"/>
-                      <a:ext cx="3334485" cy="3994886"/>
-                    </a:xfrm>
-                    <a:prstGeom prst="rect">
-                      <a:avLst/>
-                    </a:prstGeom>
-                  </pic:spPr>
-                </pic:pic>
-              </a:graphicData>
-            </a:graphic>
-          </wp:inline>
-        </w:drawing>
-      </w:r>
-    </w:p>
-    <w:p>
-      <w:pPr>
-        <w:pStyle w:val="Itens04"/>
-        <w:ind w:left="0" w:firstLine="431"/>
-        <w:rPr>
-          <w:lang w:val="pt-PT"/>
-        </w:rPr>
-      </w:pPr>
-      <w:r>
-        <w:rPr>
-          <w:lang w:val="pt-PT"/>
-        </w:rPr>
-        <w:lastRenderedPageBreak/>
-        <w:t xml:space="preserve">Caso a extensão </w:t>
-      </w:r>
-      <w:proofErr w:type="spellStart"/>
-      <w:r>
-        <w:rPr>
-          <w:lang w:val="pt-PT"/>
-        </w:rPr>
-        <w:t>fosseJson</w:t>
-      </w:r>
-      <w:proofErr w:type="spellEnd"/>
-      <w:r>
-        <w:rPr>
-          <w:lang w:val="pt-PT"/>
-        </w:rPr>
-        <w:t xml:space="preserve"> a função </w:t>
-      </w:r>
-      <w:proofErr w:type="spellStart"/>
-      <w:r>
-        <w:rPr>
-          <w:lang w:val="pt-PT"/>
-        </w:rPr>
-        <w:t>RegisterJson</w:t>
-      </w:r>
-      <w:proofErr w:type="spellEnd"/>
-      <w:r>
-        <w:rPr>
-          <w:lang w:val="pt-PT"/>
-        </w:rPr>
-        <w:t xml:space="preserve"> executava um conjunto de parâmetros entre os quais conexão a base de dados e inserção dos dados na mesma.</w:t>
-      </w:r>
-    </w:p>
-    <w:p>
-      <w:pPr>
-        <w:pStyle w:val="Itens04"/>
-        <w:ind w:left="0" w:firstLine="431"/>
-        <w:jc w:val="center"/>
-        <w:rPr>
-          <w:lang w:val="pt-PT"/>
-        </w:rPr>
-      </w:pPr>
-      <w:r>
-        <w:rPr>
-          <w:noProof/>
-          <w:lang w:val="pt-PT"/>
-        </w:rPr>
-        <w:drawing>
-          <wp:anchor distT="0" distB="0" distL="114300" distR="114300" simplePos="0" relativeHeight="251658240" behindDoc="1" locked="0" layoutInCell="1" allowOverlap="1" wp14:anchorId="6511534B" wp14:editId="37ED7E3C">
-            <wp:simplePos x="0" y="0"/>
-            <wp:positionH relativeFrom="column">
-              <wp:posOffset>710142</wp:posOffset>
-            </wp:positionH>
-            <wp:positionV relativeFrom="paragraph">
-              <wp:posOffset>44450</wp:posOffset>
-            </wp:positionV>
-            <wp:extent cx="3505200" cy="4700817"/>
-            <wp:effectExtent l="0" t="0" r="0" b="5080"/>
-            <wp:wrapTight wrapText="bothSides">
-              <wp:wrapPolygon edited="0">
-                <wp:start x="0" y="0"/>
-                <wp:lineTo x="0" y="21536"/>
-                <wp:lineTo x="21483" y="21536"/>
-                <wp:lineTo x="21483" y="0"/>
-                <wp:lineTo x="0" y="0"/>
-              </wp:wrapPolygon>
-            </wp:wrapTight>
-            <wp:docPr id="20" name="Imagem 20"/>
-            <wp:cNvGraphicFramePr>
-              <a:graphicFrameLocks xmlns:a="http://schemas.openxmlformats.org/drawingml/2006/main" noChangeAspect="1"/>
-            </wp:cNvGraphicFramePr>
-            <a:graphic xmlns:a="http://schemas.openxmlformats.org/drawingml/2006/main">
-              <a:graphicData uri="http://schemas.openxmlformats.org/drawingml/2006/picture">
-                <pic:pic xmlns:pic="http://schemas.openxmlformats.org/drawingml/2006/picture">
-                  <pic:nvPicPr>
-                    <pic:cNvPr id="20" name="Imagem 20"/>
-                    <pic:cNvPicPr/>
-                  </pic:nvPicPr>
-                  <pic:blipFill>
-                    <a:blip r:embed="rId38"/>
-                    <a:stretch>
-                      <a:fillRect/>
-                    </a:stretch>
-                  </pic:blipFill>
-                  <pic:spPr>
-                    <a:xfrm>
-                      <a:off x="0" y="0"/>
-                      <a:ext cx="3505200" cy="4700817"/>
-                    </a:xfrm>
-                    <a:prstGeom prst="rect">
-                      <a:avLst/>
-                    </a:prstGeom>
-                  </pic:spPr>
-                </pic:pic>
-              </a:graphicData>
-            </a:graphic>
-          </wp:anchor>
-        </w:drawing>
       </w:r>
     </w:p>
     <w:p>
@@ -5030,323 +4891,39 @@
     </w:p>
     <w:p>
       <w:pPr>
+        <w:pStyle w:val="Ttulo4"/>
+        <w:rPr>
+          <w:lang w:val="pt-PT"/>
+        </w:rPr>
+      </w:pPr>
+      <w:r>
+        <w:rPr>
+          <w:lang w:val="pt-PT"/>
+        </w:rPr>
+        <w:t xml:space="preserve"> Importar Ficheiros Xml/Json</w:t>
+      </w:r>
+    </w:p>
+    <w:p>
+      <w:pPr>
+        <w:pStyle w:val="Corpodetexto"/>
+        <w:rPr>
+          <w:lang w:val="pt-PT"/>
+        </w:rPr>
+      </w:pPr>
+    </w:p>
+    <w:p>
+      <w:pPr>
         <w:pStyle w:val="Itens04"/>
         <w:ind w:left="0" w:firstLine="0"/>
         <w:rPr>
           <w:lang w:val="pt-PT"/>
         </w:rPr>
       </w:pPr>
-    </w:p>
-    <w:p>
-      <w:pPr>
-        <w:pStyle w:val="Itens04"/>
-        <w:ind w:left="0" w:firstLine="0"/>
-        <w:rPr>
-          <w:lang w:val="pt-PT"/>
-        </w:rPr>
-      </w:pPr>
-    </w:p>
-    <w:p>
-      <w:pPr>
-        <w:pStyle w:val="Itens04"/>
-        <w:ind w:left="0" w:firstLine="0"/>
-        <w:rPr>
-          <w:lang w:val="pt-PT"/>
-        </w:rPr>
-      </w:pPr>
-    </w:p>
-    <w:p>
-      <w:pPr>
-        <w:pStyle w:val="Itens04"/>
-        <w:ind w:left="0" w:firstLine="0"/>
-        <w:rPr>
-          <w:lang w:val="pt-PT"/>
-        </w:rPr>
-      </w:pPr>
-    </w:p>
-    <w:p>
-      <w:pPr>
-        <w:pStyle w:val="Itens04"/>
-        <w:ind w:left="0" w:firstLine="0"/>
-        <w:rPr>
-          <w:lang w:val="pt-PT"/>
-        </w:rPr>
-      </w:pPr>
-    </w:p>
-    <w:p>
-      <w:pPr>
-        <w:pStyle w:val="Itens04"/>
-        <w:ind w:left="0" w:firstLine="0"/>
-        <w:rPr>
-          <w:lang w:val="pt-PT"/>
-        </w:rPr>
-      </w:pPr>
-    </w:p>
-    <w:p>
-      <w:pPr>
-        <w:pStyle w:val="Itens04"/>
-        <w:ind w:left="0" w:firstLine="0"/>
-        <w:rPr>
-          <w:lang w:val="pt-PT"/>
-        </w:rPr>
-      </w:pPr>
-    </w:p>
-    <w:p>
-      <w:pPr>
-        <w:pStyle w:val="Itens04"/>
-        <w:ind w:left="0" w:firstLine="0"/>
-        <w:rPr>
-          <w:lang w:val="pt-PT"/>
-        </w:rPr>
-      </w:pPr>
-    </w:p>
-    <w:p>
-      <w:pPr>
-        <w:pStyle w:val="Itens04"/>
-        <w:ind w:left="0" w:firstLine="0"/>
-        <w:rPr>
-          <w:lang w:val="pt-PT"/>
-        </w:rPr>
-      </w:pPr>
-    </w:p>
-    <w:p>
-      <w:pPr>
-        <w:pStyle w:val="Itens04"/>
-        <w:ind w:left="0" w:firstLine="0"/>
-        <w:rPr>
-          <w:lang w:val="pt-PT"/>
-        </w:rPr>
-      </w:pPr>
-    </w:p>
-    <w:p>
-      <w:pPr>
-        <w:pStyle w:val="Itens04"/>
-        <w:ind w:left="0" w:firstLine="0"/>
-        <w:rPr>
-          <w:lang w:val="pt-PT"/>
-        </w:rPr>
-      </w:pPr>
-    </w:p>
-    <w:p>
-      <w:pPr>
-        <w:pStyle w:val="Itens04"/>
-        <w:ind w:left="0" w:firstLine="0"/>
-        <w:rPr>
-          <w:lang w:val="pt-PT"/>
-        </w:rPr>
-      </w:pPr>
-    </w:p>
-    <w:p>
-      <w:pPr>
-        <w:pStyle w:val="Itens04"/>
-        <w:ind w:left="0" w:firstLine="0"/>
-        <w:rPr>
-          <w:lang w:val="pt-PT"/>
-        </w:rPr>
-      </w:pPr>
-    </w:p>
-    <w:p>
-      <w:pPr>
-        <w:pStyle w:val="Itens04"/>
-        <w:ind w:left="0" w:firstLine="0"/>
-        <w:rPr>
-          <w:lang w:val="pt-PT"/>
-        </w:rPr>
-      </w:pPr>
-    </w:p>
-    <w:p>
-      <w:pPr>
-        <w:pStyle w:val="Itens04"/>
-        <w:ind w:left="0" w:firstLine="0"/>
-        <w:rPr>
-          <w:lang w:val="pt-PT"/>
-        </w:rPr>
-      </w:pPr>
-    </w:p>
-    <w:p>
-      <w:pPr>
-        <w:pStyle w:val="Itens04"/>
-        <w:ind w:left="0" w:firstLine="0"/>
-        <w:rPr>
-          <w:lang w:val="pt-PT"/>
-        </w:rPr>
-      </w:pPr>
-    </w:p>
-    <w:p>
-      <w:pPr>
-        <w:pStyle w:val="Itens04"/>
-        <w:ind w:left="0" w:firstLine="0"/>
-        <w:rPr>
-          <w:lang w:val="pt-PT"/>
-        </w:rPr>
-      </w:pPr>
-    </w:p>
-    <w:p>
-      <w:pPr>
-        <w:pStyle w:val="Itens04"/>
-        <w:ind w:left="0" w:firstLine="0"/>
-        <w:rPr>
-          <w:lang w:val="pt-PT"/>
-        </w:rPr>
-      </w:pPr>
-    </w:p>
-    <w:p>
-      <w:pPr>
-        <w:pStyle w:val="Itens04"/>
-        <w:ind w:left="0" w:firstLine="0"/>
-        <w:rPr>
-          <w:lang w:val="pt-PT"/>
-        </w:rPr>
-      </w:pPr>
-    </w:p>
-    <w:p>
-      <w:pPr>
-        <w:pStyle w:val="Itens04"/>
-        <w:ind w:left="0" w:firstLine="0"/>
-        <w:rPr>
-          <w:lang w:val="pt-PT"/>
-        </w:rPr>
-      </w:pPr>
-    </w:p>
-    <w:p>
-      <w:pPr>
-        <w:pStyle w:val="Itens04"/>
-        <w:ind w:left="0" w:firstLine="0"/>
-        <w:rPr>
-          <w:lang w:val="pt-PT"/>
-        </w:rPr>
-      </w:pPr>
-    </w:p>
-    <w:p>
-      <w:pPr>
-        <w:pStyle w:val="Itens04"/>
-        <w:ind w:left="0" w:firstLine="0"/>
-        <w:rPr>
-          <w:lang w:val="pt-PT"/>
-        </w:rPr>
-      </w:pPr>
-    </w:p>
-    <w:p>
-      <w:pPr>
-        <w:pStyle w:val="Itens04"/>
-        <w:ind w:left="0" w:firstLine="0"/>
-        <w:rPr>
-          <w:lang w:val="pt-PT"/>
-        </w:rPr>
-      </w:pPr>
-    </w:p>
-    <w:p>
-      <w:pPr>
-        <w:pStyle w:val="Itens04"/>
-        <w:ind w:left="0" w:firstLine="0"/>
-        <w:rPr>
-          <w:lang w:val="pt-PT"/>
-        </w:rPr>
-      </w:pPr>
-    </w:p>
-    <w:p>
-      <w:pPr>
-        <w:pStyle w:val="Itens04"/>
-        <w:ind w:left="0" w:firstLine="0"/>
-        <w:rPr>
-          <w:lang w:val="pt-PT"/>
-        </w:rPr>
-      </w:pPr>
-    </w:p>
-    <w:p>
-      <w:pPr>
-        <w:pStyle w:val="Itens04"/>
-        <w:ind w:left="0" w:firstLine="0"/>
-        <w:rPr>
-          <w:lang w:val="pt-PT"/>
-        </w:rPr>
-      </w:pPr>
-    </w:p>
-    <w:p>
-      <w:pPr>
-        <w:pStyle w:val="Ttulo4"/>
-        <w:rPr>
-          <w:lang w:val="pt-PT"/>
-        </w:rPr>
-      </w:pPr>
-      <w:r>
-        <w:rPr>
-          <w:lang w:val="pt-PT"/>
-        </w:rPr>
-        <w:t xml:space="preserve"> Importar Ficheiros </w:t>
-      </w:r>
-      <w:proofErr w:type="spellStart"/>
-      <w:r>
-        <w:rPr>
-          <w:lang w:val="pt-PT"/>
-        </w:rPr>
-        <w:t>Xml</w:t>
-      </w:r>
-      <w:proofErr w:type="spellEnd"/>
-      <w:r>
-        <w:rPr>
-          <w:lang w:val="pt-PT"/>
-        </w:rPr>
-        <w:t>/</w:t>
-      </w:r>
-      <w:proofErr w:type="spellStart"/>
-      <w:proofErr w:type="gramStart"/>
-      <w:r>
-        <w:rPr>
-          <w:lang w:val="pt-PT"/>
-        </w:rPr>
-        <w:t>Json</w:t>
-      </w:r>
-      <w:proofErr w:type="spellEnd"/>
-      <w:r>
-        <w:rPr>
-          <w:lang w:val="pt-PT"/>
-        </w:rPr>
-        <w:t xml:space="preserve">  -</w:t>
-      </w:r>
-      <w:proofErr w:type="gramEnd"/>
-      <w:r>
-        <w:rPr>
-          <w:lang w:val="pt-PT"/>
-        </w:rPr>
-        <w:t xml:space="preserve"> Cliente</w:t>
-      </w:r>
-    </w:p>
-    <w:p>
-      <w:pPr>
-        <w:pStyle w:val="Corpodetexto"/>
-        <w:rPr>
-          <w:lang w:val="pt-PT"/>
-        </w:rPr>
-      </w:pPr>
-    </w:p>
-    <w:p>
-      <w:pPr>
-        <w:pStyle w:val="Itens04"/>
-        <w:ind w:left="0" w:firstLine="0"/>
-        <w:rPr>
-          <w:lang w:val="pt-PT"/>
-        </w:rPr>
-      </w:pPr>
-      <w:r>
-        <w:rPr>
-          <w:lang w:val="pt-PT"/>
-        </w:rPr>
-        <w:t xml:space="preserve">No lado do cliente foi desenvolvido um </w:t>
-      </w:r>
-      <w:proofErr w:type="spellStart"/>
-      <w:r>
-        <w:rPr>
-          <w:lang w:val="pt-PT"/>
-        </w:rPr>
-        <w:t>form</w:t>
-      </w:r>
-      <w:proofErr w:type="spellEnd"/>
-      <w:r>
-        <w:rPr>
-          <w:lang w:val="pt-PT"/>
-        </w:rPr>
-        <w:t xml:space="preserve"> com o aspeto seguinte:</w:t>
+      <w:r>
+        <w:rPr>
+          <w:lang w:val="pt-PT"/>
+        </w:rPr>
+        <w:t>No lado do cliente foi desenvolvido um form com o aspeto seguinte:</w:t>
       </w:r>
     </w:p>
     <w:p>
@@ -5439,6 +5016,7 @@
           <w:noProof/>
           <w:lang w:val="pt-PT"/>
         </w:rPr>
+        <w:lastRenderedPageBreak/>
         <w:drawing>
           <wp:inline distT="0" distB="0" distL="0" distR="0" wp14:anchorId="1006A286" wp14:editId="7374A12B">
             <wp:extent cx="4097867" cy="2650426"/>
@@ -5596,145 +5174,33 @@
     </w:p>
     <w:p>
       <w:pPr>
+        <w:pStyle w:val="Corpodetexto"/>
+        <w:rPr>
+          <w:lang w:val="pt-PT"/>
+        </w:rPr>
+      </w:pPr>
+    </w:p>
+    <w:p>
+      <w:pPr>
+        <w:pStyle w:val="Corpodetexto"/>
+        <w:rPr>
+          <w:lang w:val="pt-PT"/>
+        </w:rPr>
+      </w:pPr>
+    </w:p>
+    <w:p>
+      <w:pPr>
         <w:pStyle w:val="Ttulo4"/>
         <w:rPr>
           <w:lang w:val="pt-PT"/>
         </w:rPr>
       </w:pPr>
-      <w:proofErr w:type="spellStart"/>
-      <w:r>
-        <w:rPr>
-          <w:lang w:val="pt-PT"/>
-        </w:rPr>
-        <w:t>Dashboard</w:t>
-      </w:r>
-      <w:proofErr w:type="spellEnd"/>
-      <w:r>
-        <w:rPr>
-          <w:lang w:val="pt-PT"/>
-        </w:rPr>
-        <w:t xml:space="preserve"> com </w:t>
-      </w:r>
-      <w:r>
-        <w:rPr>
-          <w:lang w:val="pt-PT"/>
-        </w:rPr>
-        <w:t>estatísticas das</w:t>
-      </w:r>
-      <w:r>
-        <w:rPr>
-          <w:lang w:val="pt-PT"/>
-        </w:rPr>
-        <w:t xml:space="preserve"> encomendas</w:t>
-      </w:r>
-      <w:r>
-        <w:rPr>
-          <w:lang w:val="pt-PT"/>
-        </w:rPr>
-        <w:t xml:space="preserve"> – Serviço</w:t>
-      </w:r>
-    </w:p>
-    <w:p>
-      <w:pPr>
-        <w:pStyle w:val="Corpodetexto"/>
-        <w:rPr>
-          <w:lang w:val="pt-PT"/>
-        </w:rPr>
-      </w:pPr>
-    </w:p>
-    <w:p>
-      <w:pPr>
-        <w:pStyle w:val="Corpodetexto"/>
-        <w:rPr>
-          <w:lang w:val="pt-PT"/>
-        </w:rPr>
-      </w:pPr>
-    </w:p>
-    <w:p>
-      <w:pPr>
-        <w:pStyle w:val="Corpodetexto"/>
-        <w:rPr>
-          <w:lang w:val="pt-PT"/>
-        </w:rPr>
-      </w:pPr>
-    </w:p>
-    <w:p>
-      <w:pPr>
-        <w:pStyle w:val="Corpodetexto"/>
-        <w:rPr>
-          <w:lang w:val="pt-PT"/>
-        </w:rPr>
-      </w:pPr>
-    </w:p>
-    <w:p>
-      <w:pPr>
-        <w:pStyle w:val="Corpodetexto"/>
-        <w:rPr>
-          <w:lang w:val="pt-PT"/>
-        </w:rPr>
-      </w:pPr>
-    </w:p>
-    <w:p>
-      <w:pPr>
-        <w:pStyle w:val="Corpodetexto"/>
-        <w:rPr>
-          <w:lang w:val="pt-PT"/>
-        </w:rPr>
-      </w:pPr>
-    </w:p>
-    <w:p>
-      <w:pPr>
-        <w:pStyle w:val="Corpodetexto"/>
-        <w:rPr>
-          <w:lang w:val="pt-PT"/>
-        </w:rPr>
-      </w:pPr>
-    </w:p>
-    <w:p>
-      <w:pPr>
-        <w:pStyle w:val="Corpodetexto"/>
-        <w:rPr>
-          <w:lang w:val="pt-PT"/>
-        </w:rPr>
-      </w:pPr>
-    </w:p>
-    <w:p>
-      <w:pPr>
-        <w:pStyle w:val="Corpodetexto"/>
-        <w:rPr>
-          <w:lang w:val="pt-PT"/>
-        </w:rPr>
-      </w:pPr>
-    </w:p>
-    <w:p>
-      <w:pPr>
-        <w:pStyle w:val="Corpodetexto"/>
-        <w:rPr>
-          <w:lang w:val="pt-PT"/>
-        </w:rPr>
-      </w:pPr>
-    </w:p>
-    <w:p>
-      <w:pPr>
-        <w:pStyle w:val="Ttulo4"/>
-        <w:rPr>
-          <w:lang w:val="pt-PT"/>
-        </w:rPr>
-      </w:pPr>
-      <w:proofErr w:type="spellStart"/>
       <w:r>
         <w:rPr>
           <w:lang w:val="pt-PT"/>
         </w:rPr>
         <w:lastRenderedPageBreak/>
-        <w:t>Dashboard</w:t>
-      </w:r>
-      <w:proofErr w:type="spellEnd"/>
-      <w:r>
-        <w:rPr>
-          <w:lang w:val="pt-PT"/>
-        </w:rPr>
-        <w:t xml:space="preserve"> com estatísticas das encomendas – Cliente</w:t>
+        <w:t xml:space="preserve">Dashboard com estatísticas das encomendas </w:t>
       </w:r>
     </w:p>
     <w:p>
@@ -5757,21 +5223,7 @@
         <w:rPr>
           <w:lang w:val="pt-PT"/>
         </w:rPr>
-        <w:t xml:space="preserve">No lado do cliente foi desenvolvido um </w:t>
-      </w:r>
-      <w:proofErr w:type="spellStart"/>
-      <w:r>
-        <w:rPr>
-          <w:lang w:val="pt-PT"/>
-        </w:rPr>
-        <w:t>form</w:t>
-      </w:r>
-      <w:proofErr w:type="spellEnd"/>
-      <w:r>
-        <w:rPr>
-          <w:lang w:val="pt-PT"/>
-        </w:rPr>
-        <w:t xml:space="preserve"> com o aspeto seguinte:</w:t>
+        <w:t>No lado do cliente foi desenvolvido um form com o aspeto seguinte:</w:t>
       </w:r>
     </w:p>
     <w:p>
@@ -5785,16 +5237,25 @@
           <w:lang w:val="pt-PT"/>
         </w:rPr>
       </w:pPr>
+    </w:p>
+    <w:p>
+      <w:pPr>
+        <w:pStyle w:val="Corpodetexto"/>
+        <w:jc w:val="center"/>
+        <w:rPr>
+          <w:lang w:val="pt-PT"/>
+        </w:rPr>
+      </w:pPr>
       <w:r>
         <w:rPr>
           <w:noProof/>
           <w:lang w:val="pt-PT"/>
         </w:rPr>
         <w:drawing>
-          <wp:inline distT="0" distB="0" distL="0" distR="0" wp14:anchorId="041F3E48" wp14:editId="4BAD4195">
-            <wp:extent cx="5471795" cy="3306445"/>
-            <wp:effectExtent l="0" t="0" r="0" b="8255"/>
-            <wp:docPr id="25" name="Imagem 25"/>
+          <wp:inline distT="0" distB="0" distL="0" distR="0" wp14:anchorId="4B3D378A" wp14:editId="2EC4CFC7">
+            <wp:extent cx="5471795" cy="3319780"/>
+            <wp:effectExtent l="0" t="0" r="0" b="0"/>
+            <wp:docPr id="28" name="Imagem 28"/>
             <wp:cNvGraphicFramePr>
               <a:graphicFrameLocks xmlns:a="http://schemas.openxmlformats.org/drawingml/2006/main" noChangeAspect="1"/>
             </wp:cNvGraphicFramePr>
@@ -5802,7 +5263,7 @@
               <a:graphicData uri="http://schemas.openxmlformats.org/drawingml/2006/picture">
                 <pic:pic xmlns:pic="http://schemas.openxmlformats.org/drawingml/2006/picture">
                   <pic:nvPicPr>
-                    <pic:cNvPr id="25" name="Imagem 25"/>
+                    <pic:cNvPr id="28" name="Imagem 28"/>
                     <pic:cNvPicPr/>
                   </pic:nvPicPr>
                   <pic:blipFill>
@@ -5814,7 +5275,7 @@
                   <pic:spPr>
                     <a:xfrm>
                       <a:off x="0" y="0"/>
-                      <a:ext cx="5471795" cy="3306445"/>
+                      <a:ext cx="5471795" cy="3319780"/>
                     </a:xfrm>
                     <a:prstGeom prst="rect">
                       <a:avLst/>
@@ -5830,6 +5291,7 @@
     <w:p>
       <w:pPr>
         <w:pStyle w:val="Corpodetexto"/>
+        <w:jc w:val="center"/>
         <w:rPr>
           <w:lang w:val="pt-PT"/>
         </w:rPr>
@@ -5847,16 +5309,14 @@
         <w:rPr>
           <w:lang w:val="pt-PT"/>
         </w:rPr>
-        <w:t xml:space="preserve">Neste </w:t>
-      </w:r>
-      <w:proofErr w:type="spellStart"/>
-      <w:r>
-        <w:rPr>
-          <w:lang w:val="pt-PT"/>
-        </w:rPr>
-        <w:t>form</w:t>
-      </w:r>
-      <w:proofErr w:type="spellEnd"/>
+        <w:t xml:space="preserve">Neste form </w:t>
+      </w:r>
+      <w:r>
+        <w:rPr>
+          <w:lang w:val="pt-PT"/>
+        </w:rPr>
+        <w:t>é apresentado</w:t>
+      </w:r>
       <w:r>
         <w:rPr>
           <w:lang w:val="pt-PT"/>
@@ -5867,13 +5327,61 @@
         <w:rPr>
           <w:lang w:val="pt-PT"/>
         </w:rPr>
-        <w:t>é apresentado</w:t>
-      </w:r>
-      <w:r>
-        <w:rPr>
-          <w:lang w:val="pt-PT"/>
-        </w:rPr>
-        <w:t xml:space="preserve"> em </w:t>
+        <w:t xml:space="preserve">em formato de tabelas </w:t>
+      </w:r>
+      <w:r>
+        <w:rPr>
+          <w:lang w:val="pt-PT"/>
+        </w:rPr>
+        <w:t>o</w:t>
+      </w:r>
+      <w:r>
+        <w:rPr>
+          <w:lang w:val="pt-PT"/>
+        </w:rPr>
+        <w:t>s</w:t>
+      </w:r>
+      <w:r>
+        <w:rPr>
+          <w:lang w:val="pt-PT"/>
+        </w:rPr>
+        <w:t xml:space="preserve"> produtos</w:t>
+      </w:r>
+      <w:r>
+        <w:rPr>
+          <w:lang w:val="pt-PT"/>
+        </w:rPr>
+        <w:t xml:space="preserve"> mais vendidos</w:t>
+      </w:r>
+      <w:r>
+        <w:rPr>
+          <w:lang w:val="pt-PT"/>
+        </w:rPr>
+        <w:t xml:space="preserve"> </w:t>
+      </w:r>
+      <w:r>
+        <w:rPr>
+          <w:lang w:val="pt-PT"/>
+        </w:rPr>
+        <w:t xml:space="preserve">e as </w:t>
+      </w:r>
+      <w:r>
+        <w:rPr>
+          <w:lang w:val="pt-PT"/>
+        </w:rPr>
+        <w:t>equipas com mais despesas</w:t>
+      </w:r>
+      <w:r>
+        <w:rPr>
+          <w:lang w:val="pt-PT"/>
+        </w:rPr>
+        <w:t>. Por outro lado, em</w:t>
+      </w:r>
+      <w:r>
+        <w:rPr>
+          <w:lang w:val="pt-PT"/>
+        </w:rPr>
+        <w:t xml:space="preserve"> </w:t>
       </w:r>
       <w:r>
         <w:rPr>
@@ -5885,37 +5393,67 @@
         <w:rPr>
           <w:lang w:val="pt-PT"/>
         </w:rPr>
-        <w:t xml:space="preserve"> o</w:t>
-      </w:r>
-      <w:r>
-        <w:rPr>
-          <w:lang w:val="pt-PT"/>
-        </w:rPr>
-        <w:t>s</w:t>
-      </w:r>
-      <w:r>
-        <w:rPr>
-          <w:lang w:val="pt-PT"/>
-        </w:rPr>
-        <w:t xml:space="preserve"> produtos</w:t>
-      </w:r>
-      <w:r>
-        <w:rPr>
-          <w:lang w:val="pt-PT"/>
-        </w:rPr>
-        <w:t xml:space="preserve"> mais vendidos, o número de vistas </w:t>
-      </w:r>
-      <w:r>
-        <w:rPr>
-          <w:lang w:val="pt-PT"/>
-        </w:rPr>
-        <w:t>diárias,</w:t>
-      </w:r>
-      <w:r>
-        <w:rPr>
-          <w:lang w:val="pt-PT"/>
-        </w:rPr>
-        <w:t xml:space="preserve"> equipas com mais despesas e o número médio de infetados por covid</w:t>
+        <w:t xml:space="preserve"> </w:t>
+      </w:r>
+      <w:r>
+        <w:rPr>
+          <w:lang w:val="pt-PT"/>
+        </w:rPr>
+        <w:t>o número</w:t>
+      </w:r>
+      <w:r>
+        <w:rPr>
+          <w:lang w:val="pt-PT"/>
+        </w:rPr>
+        <w:t xml:space="preserve"> médio</w:t>
+      </w:r>
+      <w:r>
+        <w:rPr>
+          <w:lang w:val="pt-PT"/>
+        </w:rPr>
+        <w:t xml:space="preserve"> de vis</w:t>
+      </w:r>
+      <w:r>
+        <w:rPr>
+          <w:lang w:val="pt-PT"/>
+        </w:rPr>
+        <w:t>i</w:t>
+      </w:r>
+      <w:r>
+        <w:rPr>
+          <w:lang w:val="pt-PT"/>
+        </w:rPr>
+        <w:t xml:space="preserve">tas </w:t>
+      </w:r>
+      <w:r>
+        <w:rPr>
+          <w:lang w:val="pt-PT"/>
+        </w:rPr>
+        <w:t>diárias</w:t>
+      </w:r>
+      <w:r>
+        <w:rPr>
+          <w:lang w:val="pt-PT"/>
+        </w:rPr>
+        <w:t xml:space="preserve"> nos últimos 30 dias</w:t>
+      </w:r>
+      <w:r>
+        <w:rPr>
+          <w:lang w:val="pt-PT"/>
+        </w:rPr>
+        <w:t xml:space="preserve"> e o</w:t>
+      </w:r>
+      <w:r>
+        <w:rPr>
+          <w:lang w:val="pt-PT"/>
+        </w:rPr>
+        <w:t xml:space="preserve"> número médio de infetados por covid</w:t>
+      </w:r>
+      <w:r>
+        <w:rPr>
+          <w:lang w:val="pt-PT"/>
+        </w:rPr>
+        <w:t xml:space="preserve"> nos últimos 6 meses</w:t>
       </w:r>
       <w:r>
         <w:rPr>
@@ -5941,15 +5479,70 @@
           <w:lang w:val="pt-PT"/>
         </w:rPr>
       </w:pPr>
+      <w:r>
+        <w:rPr>
+          <w:lang w:val="pt-PT"/>
+        </w:rPr>
+        <w:t>No form utilizado este utiliza tanto serviço SOAP como Web Api</w:t>
+      </w:r>
+      <w:r>
+        <w:rPr>
+          <w:lang w:val="pt-PT"/>
+        </w:rPr>
+        <w:t xml:space="preserve"> …. </w:t>
+      </w:r>
     </w:p>
     <w:p>
       <w:pPr>
         <w:pStyle w:val="Corpodetexto"/>
         <w:ind w:left="431"/>
-        <w:rPr>
-          <w:lang w:val="pt-PT"/>
-        </w:rPr>
-      </w:pPr>
+        <w:jc w:val="center"/>
+        <w:rPr>
+          <w:lang w:val="pt-PT"/>
+        </w:rPr>
+      </w:pPr>
+      <w:r>
+        <w:rPr>
+          <w:noProof/>
+          <w:lang w:val="pt-PT"/>
+        </w:rPr>
+        <w:lastRenderedPageBreak/>
+        <w:drawing>
+          <wp:inline distT="0" distB="0" distL="0" distR="0" wp14:anchorId="682C2197" wp14:editId="6CC850FC">
+            <wp:extent cx="5159187" cy="5395428"/>
+            <wp:effectExtent l="0" t="0" r="3810" b="0"/>
+            <wp:docPr id="29" name="Imagem 29"/>
+            <wp:cNvGraphicFramePr>
+              <a:graphicFrameLocks xmlns:a="http://schemas.openxmlformats.org/drawingml/2006/main" noChangeAspect="1"/>
+            </wp:cNvGraphicFramePr>
+            <a:graphic xmlns:a="http://schemas.openxmlformats.org/drawingml/2006/main">
+              <a:graphicData uri="http://schemas.openxmlformats.org/drawingml/2006/picture">
+                <pic:pic xmlns:pic="http://schemas.openxmlformats.org/drawingml/2006/picture">
+                  <pic:nvPicPr>
+                    <pic:cNvPr id="29" name="Imagem 29"/>
+                    <pic:cNvPicPr/>
+                  </pic:nvPicPr>
+                  <pic:blipFill>
+                    <a:blip r:embed="rId43"/>
+                    <a:stretch>
+                      <a:fillRect/>
+                    </a:stretch>
+                  </pic:blipFill>
+                  <pic:spPr>
+                    <a:xfrm>
+                      <a:off x="0" y="0"/>
+                      <a:ext cx="5159187" cy="5395428"/>
+                    </a:xfrm>
+                    <a:prstGeom prst="rect">
+                      <a:avLst/>
+                    </a:prstGeom>
+                  </pic:spPr>
+                </pic:pic>
+              </a:graphicData>
+            </a:graphic>
+          </wp:inline>
+        </w:drawing>
+      </w:r>
     </w:p>
     <w:p>
       <w:pPr>
@@ -5982,10 +5575,53 @@
       <w:pPr>
         <w:pStyle w:val="Corpodetexto"/>
         <w:ind w:left="431"/>
-        <w:rPr>
-          <w:lang w:val="pt-PT"/>
-        </w:rPr>
-      </w:pPr>
+        <w:jc w:val="center"/>
+        <w:rPr>
+          <w:lang w:val="pt-PT"/>
+        </w:rPr>
+      </w:pPr>
+      <w:r>
+        <w:rPr>
+          <w:noProof/>
+          <w:lang w:val="pt-PT"/>
+        </w:rPr>
+        <w:lastRenderedPageBreak/>
+        <w:drawing>
+          <wp:inline distT="0" distB="0" distL="0" distR="0" wp14:anchorId="4D223E62" wp14:editId="22B8C3C3">
+            <wp:extent cx="5303980" cy="4595258"/>
+            <wp:effectExtent l="0" t="0" r="0" b="0"/>
+            <wp:docPr id="30" name="Imagem 30"/>
+            <wp:cNvGraphicFramePr>
+              <a:graphicFrameLocks xmlns:a="http://schemas.openxmlformats.org/drawingml/2006/main" noChangeAspect="1"/>
+            </wp:cNvGraphicFramePr>
+            <a:graphic xmlns:a="http://schemas.openxmlformats.org/drawingml/2006/main">
+              <a:graphicData uri="http://schemas.openxmlformats.org/drawingml/2006/picture">
+                <pic:pic xmlns:pic="http://schemas.openxmlformats.org/drawingml/2006/picture">
+                  <pic:nvPicPr>
+                    <pic:cNvPr id="30" name="Imagem 30"/>
+                    <pic:cNvPicPr/>
+                  </pic:nvPicPr>
+                  <pic:blipFill>
+                    <a:blip r:embed="rId44"/>
+                    <a:stretch>
+                      <a:fillRect/>
+                    </a:stretch>
+                  </pic:blipFill>
+                  <pic:spPr>
+                    <a:xfrm>
+                      <a:off x="0" y="0"/>
+                      <a:ext cx="5303980" cy="4595258"/>
+                    </a:xfrm>
+                    <a:prstGeom prst="rect">
+                      <a:avLst/>
+                    </a:prstGeom>
+                  </pic:spPr>
+                </pic:pic>
+              </a:graphicData>
+            </a:graphic>
+          </wp:inline>
+        </w:drawing>
+      </w:r>
     </w:p>
     <w:p>
       <w:pPr>
@@ -6034,6 +5670,78 @@
     </w:p>
     <w:p>
       <w:pPr>
+        <w:pStyle w:val="Corpodetexto"/>
+        <w:ind w:left="431"/>
+        <w:rPr>
+          <w:lang w:val="pt-PT"/>
+        </w:rPr>
+      </w:pPr>
+    </w:p>
+    <w:p>
+      <w:pPr>
+        <w:pStyle w:val="Corpodetexto"/>
+        <w:ind w:left="431"/>
+        <w:rPr>
+          <w:lang w:val="pt-PT"/>
+        </w:rPr>
+      </w:pPr>
+    </w:p>
+    <w:p>
+      <w:pPr>
+        <w:pStyle w:val="Corpodetexto"/>
+        <w:ind w:left="431"/>
+        <w:rPr>
+          <w:lang w:val="pt-PT"/>
+        </w:rPr>
+      </w:pPr>
+    </w:p>
+    <w:p>
+      <w:pPr>
+        <w:pStyle w:val="Corpodetexto"/>
+        <w:ind w:left="431"/>
+        <w:rPr>
+          <w:lang w:val="pt-PT"/>
+        </w:rPr>
+      </w:pPr>
+    </w:p>
+    <w:p>
+      <w:pPr>
+        <w:pStyle w:val="Corpodetexto"/>
+        <w:ind w:left="431"/>
+        <w:rPr>
+          <w:lang w:val="pt-PT"/>
+        </w:rPr>
+      </w:pPr>
+    </w:p>
+    <w:p>
+      <w:pPr>
+        <w:pStyle w:val="Corpodetexto"/>
+        <w:ind w:left="431"/>
+        <w:rPr>
+          <w:lang w:val="pt-PT"/>
+        </w:rPr>
+      </w:pPr>
+    </w:p>
+    <w:p>
+      <w:pPr>
+        <w:pStyle w:val="Corpodetexto"/>
+        <w:ind w:left="431"/>
+        <w:rPr>
+          <w:lang w:val="pt-PT"/>
+        </w:rPr>
+      </w:pPr>
+    </w:p>
+    <w:p>
+      <w:pPr>
+        <w:pStyle w:val="Corpodetexto"/>
+        <w:ind w:left="431"/>
+        <w:rPr>
+          <w:lang w:val="pt-PT"/>
+        </w:rPr>
+      </w:pPr>
+    </w:p>
+    <w:p>
+      <w:pPr>
         <w:pStyle w:val="Ttulo4"/>
         <w:rPr>
           <w:lang w:val="pt-PT"/>
@@ -6044,21 +5752,7 @@
           <w:lang w:val="pt-PT"/>
         </w:rPr>
         <w:lastRenderedPageBreak/>
-        <w:t xml:space="preserve"> </w:t>
-      </w:r>
-      <w:proofErr w:type="spellStart"/>
-      <w:r>
-        <w:rPr>
-          <w:lang w:val="pt-PT"/>
-        </w:rPr>
-        <w:t>Dashboard</w:t>
-      </w:r>
-      <w:proofErr w:type="spellEnd"/>
-      <w:r>
-        <w:rPr>
-          <w:lang w:val="pt-PT"/>
-        </w:rPr>
-        <w:t xml:space="preserve"> números atuais da pandemia – Cliente</w:t>
+        <w:t xml:space="preserve"> Dashboard números atuais da pandemia</w:t>
       </w:r>
     </w:p>
     <w:p>
@@ -6082,21 +5776,7 @@
         <w:rPr>
           <w:lang w:val="pt-PT"/>
         </w:rPr>
-        <w:t xml:space="preserve">Outro requisito que o sistema deveria ter era apresentação de uma </w:t>
-      </w:r>
-      <w:proofErr w:type="spellStart"/>
-      <w:r>
-        <w:rPr>
-          <w:lang w:val="pt-PT"/>
-        </w:rPr>
-        <w:t>dashboard</w:t>
-      </w:r>
-      <w:proofErr w:type="spellEnd"/>
-      <w:r>
-        <w:rPr>
-          <w:lang w:val="pt-PT"/>
-        </w:rPr>
-        <w:t xml:space="preserve"> com os números atuais da pandemia.</w:t>
+        <w:t>Outro requisito que o sistema deveria ter era apresentação de uma dashboard com os números atuais da pandemia.</w:t>
       </w:r>
     </w:p>
     <w:p>
@@ -6111,21 +5791,7 @@
         <w:rPr>
           <w:lang w:val="pt-PT"/>
         </w:rPr>
-        <w:t xml:space="preserve">No lado do cliente foi desenvolvido um </w:t>
-      </w:r>
-      <w:proofErr w:type="spellStart"/>
-      <w:r>
-        <w:rPr>
-          <w:lang w:val="pt-PT"/>
-        </w:rPr>
-        <w:t>form</w:t>
-      </w:r>
-      <w:proofErr w:type="spellEnd"/>
-      <w:r>
-        <w:rPr>
-          <w:lang w:val="pt-PT"/>
-        </w:rPr>
-        <w:t xml:space="preserve"> com o aspeto seguinte:</w:t>
+        <w:t>No lado do cliente foi desenvolvido um form com o aspeto seguinte:</w:t>
       </w:r>
     </w:p>
     <w:p>
@@ -6164,7 +5830,7 @@
                     <pic:cNvPicPr/>
                   </pic:nvPicPr>
                   <pic:blipFill>
-                    <a:blip r:embed="rId43"/>
+                    <a:blip r:embed="rId45"/>
                     <a:stretch>
                       <a:fillRect/>
                     </a:stretch>
@@ -6205,35 +5871,7 @@
         <w:rPr>
           <w:lang w:val="pt-PT"/>
         </w:rPr>
-        <w:t xml:space="preserve">Neste </w:t>
-      </w:r>
-      <w:proofErr w:type="spellStart"/>
-      <w:r>
-        <w:rPr>
-          <w:lang w:val="pt-PT"/>
-        </w:rPr>
-        <w:t>form</w:t>
-      </w:r>
-      <w:proofErr w:type="spellEnd"/>
-      <w:r>
-        <w:rPr>
-          <w:lang w:val="pt-PT"/>
-        </w:rPr>
-        <w:t xml:space="preserve"> é apresentado em termos numéricos a situação pandémica em Portugal apresenta-se no </w:t>
-      </w:r>
-      <w:proofErr w:type="spellStart"/>
-      <w:r>
-        <w:rPr>
-          <w:lang w:val="pt-PT"/>
-        </w:rPr>
-        <w:t>form</w:t>
-      </w:r>
-      <w:proofErr w:type="spellEnd"/>
-      <w:r>
-        <w:rPr>
-          <w:lang w:val="pt-PT"/>
-        </w:rPr>
-        <w:t xml:space="preserve"> os casos ativos, casos confirmados, óbitos, internados, </w:t>
+        <w:t xml:space="preserve">Neste form é apresentado em termos numéricos a situação pandémica em Portugal apresenta-se no form os casos ativos, casos confirmados, óbitos, internados, </w:t>
       </w:r>
       <w:r>
         <w:rPr>
@@ -6339,7 +5977,7 @@
                     <pic:cNvPicPr/>
                   </pic:nvPicPr>
                   <pic:blipFill>
-                    <a:blip r:embed="rId44"/>
+                    <a:blip r:embed="rId46"/>
                     <a:stretch>
                       <a:fillRect/>
                     </a:stretch>
@@ -6363,6 +6001,15 @@
     <w:p>
       <w:pPr>
         <w:pStyle w:val="Corpodetexto"/>
+        <w:jc w:val="center"/>
+        <w:rPr>
+          <w:lang w:val="pt-PT"/>
+        </w:rPr>
+      </w:pPr>
+    </w:p>
+    <w:p>
+      <w:pPr>
+        <w:pStyle w:val="Corpodetexto"/>
         <w:rPr>
           <w:lang w:val="pt-PT"/>
         </w:rPr>
@@ -6378,23 +6025,9 @@
         <w:rPr>
           <w:lang w:val="pt-PT"/>
         </w:rPr>
-        <w:t xml:space="preserve">do </w:t>
-      </w:r>
-      <w:proofErr w:type="spellStart"/>
-      <w:r>
-        <w:rPr>
-          <w:lang w:val="pt-PT"/>
-        </w:rPr>
-        <w:t>url</w:t>
-      </w:r>
-      <w:proofErr w:type="spellEnd"/>
-      <w:r>
-        <w:rPr>
-          <w:lang w:val="pt-PT"/>
-        </w:rPr>
-        <w:t xml:space="preserve"> já conhecido (</w:t>
-      </w:r>
-      <w:hyperlink r:id="rId45" w:history="1">
+        <w:t>do url já conhecido (</w:t>
+      </w:r>
+      <w:hyperlink r:id="rId47" w:history="1">
         <w:r>
           <w:rPr>
             <w:rStyle w:val="Hiperligao"/>
@@ -6410,21 +6043,7 @@
         <w:rPr>
           <w:lang w:val="pt-PT"/>
         </w:rPr>
-        <w:t xml:space="preserve">) e obter os dados pretendidos e mostrar-lhos para as </w:t>
-      </w:r>
-      <w:proofErr w:type="spellStart"/>
-      <w:r>
-        <w:rPr>
-          <w:lang w:val="pt-PT"/>
-        </w:rPr>
-        <w:t>dashboard</w:t>
-      </w:r>
-      <w:proofErr w:type="spellEnd"/>
-      <w:r>
-        <w:rPr>
-          <w:lang w:val="pt-PT"/>
-        </w:rPr>
-        <w:t>.</w:t>
+        <w:t>) e obter os dados pretendidos e mostrar-lhos para as dashboard.</w:t>
       </w:r>
     </w:p>
     <w:p>
@@ -6434,6 +6053,74 @@
         <w:rPr>
           <w:lang w:val="pt-PT"/>
         </w:rPr>
+      </w:pPr>
+    </w:p>
+    <w:p>
+      <w:pPr>
+        <w:pStyle w:val="Corpodetexto"/>
+        <w:jc w:val="left"/>
+        <w:rPr>
+          <w:lang w:val="pt-PT"/>
+        </w:rPr>
+      </w:pPr>
+    </w:p>
+    <w:p>
+      <w:pPr>
+        <w:pStyle w:val="Corpodetexto"/>
+        <w:jc w:val="left"/>
+        <w:rPr>
+          <w:lang w:val="pt-PT"/>
+        </w:rPr>
+      </w:pPr>
+    </w:p>
+    <w:p>
+      <w:pPr>
+        <w:pStyle w:val="Corpodetexto"/>
+        <w:jc w:val="left"/>
+        <w:rPr>
+          <w:lang w:val="pt-PT"/>
+        </w:rPr>
+      </w:pPr>
+    </w:p>
+    <w:p>
+      <w:pPr>
+        <w:pStyle w:val="Corpodetexto"/>
+        <w:jc w:val="left"/>
+        <w:rPr>
+          <w:lang w:val="pt-PT"/>
+        </w:rPr>
+      </w:pPr>
+    </w:p>
+    <w:p>
+      <w:pPr>
+        <w:pStyle w:val="Corpodetexto"/>
+        <w:jc w:val="left"/>
+        <w:rPr>
+          <w:lang w:val="pt-PT"/>
+        </w:rPr>
+      </w:pPr>
+    </w:p>
+    <w:p>
+      <w:pPr>
+        <w:pStyle w:val="Corpodetexto"/>
+        <w:jc w:val="left"/>
+        <w:rPr>
+          <w:lang w:val="pt-PT"/>
+        </w:rPr>
+      </w:pPr>
+    </w:p>
+    <w:p>
+      <w:pPr>
+        <w:pStyle w:val="Corpodetexto"/>
+        <w:jc w:val="left"/>
+        <w:rPr>
+          <w:lang w:val="pt-PT"/>
+        </w:rPr>
+      </w:pPr>
+    </w:p>
+    <w:p>
+      <w:pPr>
+        <w:pStyle w:val="Ttulo3"/>
         <w:sectPr>
           <w:type w:val="oddPage"/>
           <w:pgSz w:w="11905" w:h="16837"/>
@@ -6443,6 +6130,9 @@
           <w:docGrid w:linePitch="240" w:charSpace="36864"/>
         </w:sectPr>
       </w:pPr>
+      <w:r>
+        <w:t>Rest Web Api</w:t>
+      </w:r>
     </w:p>
     <w:p>
       <w:pPr>
@@ -7298,7 +6988,7 @@
         <v:path o:extrusionok="f" gradientshapeok="t" o:connecttype="rect"/>
         <o:lock v:ext="edit" aspectratio="t"/>
       </v:shapetype>
-      <v:shape id="_x0000_i1081" type="#_x0000_t75" style="width:11.35pt;height:11.35pt" o:bullet="t">
+      <v:shape id="_x0000_i1138" type="#_x0000_t75" style="width:11.35pt;height:11.35pt" o:bullet="t">
         <v:imagedata r:id="rId1" o:title="msoA872"/>
       </v:shape>
     </w:pict>

</xml_diff>

<commit_message>
mais informacao no relatorio
</commit_message>
<xml_diff>
--- a/RelatórioISI.docx
+++ b/RelatórioISI.docx
@@ -1031,7 +1031,14 @@
           <w:noProof/>
           <w:lang w:val="pt-PT"/>
         </w:rPr>
-        <w:t>1.1</w:t>
+        <w:t>3</w:t>
+      </w:r>
+      <w:r>
+        <w:rPr>
+          <w:noProof/>
+          <w:lang w:val="pt-PT"/>
+        </w:rPr>
+        <w:t>.1</w:t>
       </w:r>
       <w:r>
         <w:rPr>
@@ -1105,15 +1112,28 @@
         </w:tabs>
         <w:rPr>
           <w:noProof/>
-          <w:lang w:val="pt-PT"/>
-        </w:rPr>
-      </w:pPr>
-      <w:r>
-        <w:rPr>
-          <w:noProof/>
-          <w:lang w:val="pt-PT"/>
-        </w:rPr>
-        <w:t>1.1</w:t>
+        </w:rPr>
+      </w:pPr>
+      <w:r>
+        <w:rPr>
+          <w:noProof/>
+          <w:lang w:val="pt-PT"/>
+        </w:rPr>
+        <w:t>3</w:t>
+      </w:r>
+      <w:r>
+        <w:rPr>
+          <w:noProof/>
+          <w:lang w:val="pt-PT"/>
+        </w:rPr>
+        <w:t>.</w:t>
+      </w:r>
+      <w:r>
+        <w:rPr>
+          <w:noProof/>
+          <w:lang w:val="pt-PT"/>
+        </w:rPr>
+        <w:t>2</w:t>
       </w:r>
       <w:r>
         <w:rPr>
@@ -1133,6 +1153,721 @@
           <w:lang w:val="pt-PT"/>
         </w:rPr>
         <w:t>Estrutura de Dados</w:t>
+      </w:r>
+      <w:r>
+        <w:rPr>
+          <w:noProof/>
+          <w:lang w:val="pt-PT"/>
+        </w:rPr>
+        <w:tab/>
+      </w:r>
+      <w:r>
+        <w:rPr>
+          <w:noProof/>
+        </w:rPr>
+        <w:fldChar w:fldCharType="begin"/>
+      </w:r>
+      <w:r>
+        <w:rPr>
+          <w:noProof/>
+          <w:lang w:val="pt-PT"/>
+        </w:rPr>
+        <w:instrText xml:space="preserve"> PAGEREF _Toc285453403 \h </w:instrText>
+      </w:r>
+      <w:r>
+        <w:rPr>
+          <w:noProof/>
+        </w:rPr>
+      </w:r>
+      <w:r>
+        <w:rPr>
+          <w:noProof/>
+        </w:rPr>
+        <w:fldChar w:fldCharType="separate"/>
+      </w:r>
+      <w:r>
+        <w:rPr>
+          <w:noProof/>
+          <w:lang w:val="pt-PT"/>
+        </w:rPr>
+        <w:t>1</w:t>
+      </w:r>
+      <w:r>
+        <w:rPr>
+          <w:noProof/>
+        </w:rPr>
+        <w:fldChar w:fldCharType="end"/>
+      </w:r>
+    </w:p>
+    <w:p>
+      <w:pPr>
+        <w:pStyle w:val="ndice2"/>
+        <w:tabs>
+          <w:tab w:val="left" w:pos="776"/>
+        </w:tabs>
+        <w:rPr>
+          <w:noProof/>
+          <w:lang w:val="pt-PT"/>
+        </w:rPr>
+      </w:pPr>
+      <w:r>
+        <w:rPr>
+          <w:noProof/>
+          <w:lang w:val="pt-PT"/>
+        </w:rPr>
+        <w:t>3.2.1</w:t>
+      </w:r>
+      <w:r>
+        <w:rPr>
+          <w:noProof/>
+          <w:lang w:val="pt-PT"/>
+        </w:rPr>
+        <w:tab/>
+        <w:t>Base de Dados</w:t>
+      </w:r>
+      <w:r>
+        <w:rPr>
+          <w:noProof/>
+          <w:lang w:val="pt-PT"/>
+        </w:rPr>
+        <w:tab/>
+      </w:r>
+      <w:r>
+        <w:rPr>
+          <w:noProof/>
+        </w:rPr>
+        <w:fldChar w:fldCharType="begin"/>
+      </w:r>
+      <w:r>
+        <w:rPr>
+          <w:noProof/>
+          <w:lang w:val="pt-PT"/>
+        </w:rPr>
+        <w:instrText xml:space="preserve"> PAGEREF _Toc285453403 \h </w:instrText>
+      </w:r>
+      <w:r>
+        <w:rPr>
+          <w:noProof/>
+        </w:rPr>
+      </w:r>
+      <w:r>
+        <w:rPr>
+          <w:noProof/>
+        </w:rPr>
+        <w:fldChar w:fldCharType="separate"/>
+      </w:r>
+      <w:r>
+        <w:rPr>
+          <w:noProof/>
+          <w:lang w:val="pt-PT"/>
+        </w:rPr>
+        <w:t>1</w:t>
+      </w:r>
+      <w:r>
+        <w:rPr>
+          <w:noProof/>
+        </w:rPr>
+        <w:fldChar w:fldCharType="end"/>
+      </w:r>
+    </w:p>
+    <w:p>
+      <w:pPr>
+        <w:pStyle w:val="ndice2"/>
+        <w:tabs>
+          <w:tab w:val="left" w:pos="776"/>
+        </w:tabs>
+        <w:rPr>
+          <w:noProof/>
+          <w:lang w:val="pt-PT"/>
+        </w:rPr>
+      </w:pPr>
+      <w:r>
+        <w:rPr>
+          <w:noProof/>
+          <w:lang w:val="pt-PT"/>
+        </w:rPr>
+        <w:t>3.2.2</w:t>
+      </w:r>
+      <w:r>
+        <w:rPr>
+          <w:noProof/>
+          <w:lang w:val="pt-PT"/>
+        </w:rPr>
+        <w:tab/>
+        <w:t>Serviços SOAP</w:t>
+      </w:r>
+      <w:r>
+        <w:rPr>
+          <w:noProof/>
+          <w:lang w:val="pt-PT"/>
+        </w:rPr>
+        <w:tab/>
+      </w:r>
+      <w:r>
+        <w:rPr>
+          <w:noProof/>
+        </w:rPr>
+        <w:fldChar w:fldCharType="begin"/>
+      </w:r>
+      <w:r>
+        <w:rPr>
+          <w:noProof/>
+          <w:lang w:val="pt-PT"/>
+        </w:rPr>
+        <w:instrText xml:space="preserve"> PAGEREF _Toc285453403 \h </w:instrText>
+      </w:r>
+      <w:r>
+        <w:rPr>
+          <w:noProof/>
+        </w:rPr>
+      </w:r>
+      <w:r>
+        <w:rPr>
+          <w:noProof/>
+        </w:rPr>
+        <w:fldChar w:fldCharType="separate"/>
+      </w:r>
+      <w:r>
+        <w:rPr>
+          <w:noProof/>
+          <w:lang w:val="pt-PT"/>
+        </w:rPr>
+        <w:t>1</w:t>
+      </w:r>
+      <w:r>
+        <w:rPr>
+          <w:noProof/>
+        </w:rPr>
+        <w:fldChar w:fldCharType="end"/>
+      </w:r>
+    </w:p>
+    <w:p>
+      <w:pPr>
+        <w:pStyle w:val="ndice2"/>
+        <w:tabs>
+          <w:tab w:val="left" w:pos="776"/>
+        </w:tabs>
+        <w:rPr>
+          <w:noProof/>
+          <w:lang w:val="pt-PT"/>
+        </w:rPr>
+      </w:pPr>
+      <w:r>
+        <w:rPr>
+          <w:noProof/>
+          <w:lang w:val="pt-PT"/>
+        </w:rPr>
+        <w:t>3.2.2.1</w:t>
+      </w:r>
+      <w:r>
+        <w:rPr>
+          <w:noProof/>
+          <w:lang w:val="pt-PT"/>
+        </w:rPr>
+        <w:tab/>
+        <w:t>Gestão de Infetados/Isolados</w:t>
+      </w:r>
+      <w:r>
+        <w:rPr>
+          <w:noProof/>
+          <w:lang w:val="pt-PT"/>
+        </w:rPr>
+        <w:tab/>
+      </w:r>
+      <w:r>
+        <w:rPr>
+          <w:noProof/>
+        </w:rPr>
+        <w:fldChar w:fldCharType="begin"/>
+      </w:r>
+      <w:r>
+        <w:rPr>
+          <w:noProof/>
+          <w:lang w:val="pt-PT"/>
+        </w:rPr>
+        <w:instrText xml:space="preserve"> PAGEREF _Toc285453403 \h </w:instrText>
+      </w:r>
+      <w:r>
+        <w:rPr>
+          <w:noProof/>
+        </w:rPr>
+      </w:r>
+      <w:r>
+        <w:rPr>
+          <w:noProof/>
+        </w:rPr>
+        <w:fldChar w:fldCharType="separate"/>
+      </w:r>
+      <w:r>
+        <w:rPr>
+          <w:noProof/>
+          <w:lang w:val="pt-PT"/>
+        </w:rPr>
+        <w:t>1</w:t>
+      </w:r>
+      <w:r>
+        <w:rPr>
+          <w:noProof/>
+        </w:rPr>
+        <w:fldChar w:fldCharType="end"/>
+      </w:r>
+    </w:p>
+    <w:p>
+      <w:pPr>
+        <w:pStyle w:val="ndice2"/>
+        <w:tabs>
+          <w:tab w:val="left" w:pos="776"/>
+        </w:tabs>
+        <w:rPr>
+          <w:noProof/>
+          <w:lang w:val="pt-PT"/>
+        </w:rPr>
+      </w:pPr>
+      <w:r>
+        <w:rPr>
+          <w:noProof/>
+          <w:lang w:val="pt-PT"/>
+        </w:rPr>
+        <w:t>3.2.2.2</w:t>
+      </w:r>
+      <w:r>
+        <w:rPr>
+          <w:noProof/>
+          <w:lang w:val="pt-PT"/>
+        </w:rPr>
+        <w:tab/>
+        <w:t>Importar ficheiros XML/JSON</w:t>
+      </w:r>
+      <w:r>
+        <w:rPr>
+          <w:noProof/>
+          <w:lang w:val="pt-PT"/>
+        </w:rPr>
+        <w:tab/>
+      </w:r>
+      <w:r>
+        <w:rPr>
+          <w:noProof/>
+        </w:rPr>
+        <w:fldChar w:fldCharType="begin"/>
+      </w:r>
+      <w:r>
+        <w:rPr>
+          <w:noProof/>
+          <w:lang w:val="pt-PT"/>
+        </w:rPr>
+        <w:instrText xml:space="preserve"> PAGEREF _Toc285453403 \h </w:instrText>
+      </w:r>
+      <w:r>
+        <w:rPr>
+          <w:noProof/>
+        </w:rPr>
+      </w:r>
+      <w:r>
+        <w:rPr>
+          <w:noProof/>
+        </w:rPr>
+        <w:fldChar w:fldCharType="separate"/>
+      </w:r>
+      <w:r>
+        <w:rPr>
+          <w:noProof/>
+          <w:lang w:val="pt-PT"/>
+        </w:rPr>
+        <w:t>1</w:t>
+      </w:r>
+      <w:r>
+        <w:rPr>
+          <w:noProof/>
+        </w:rPr>
+        <w:fldChar w:fldCharType="end"/>
+      </w:r>
+    </w:p>
+    <w:p>
+      <w:pPr>
+        <w:pStyle w:val="ndice2"/>
+        <w:tabs>
+          <w:tab w:val="left" w:pos="776"/>
+        </w:tabs>
+        <w:rPr>
+          <w:noProof/>
+          <w:lang w:val="pt-PT"/>
+        </w:rPr>
+      </w:pPr>
+      <w:r>
+        <w:rPr>
+          <w:noProof/>
+          <w:lang w:val="pt-PT"/>
+        </w:rPr>
+        <w:t>3.2.3</w:t>
+      </w:r>
+      <w:r>
+        <w:rPr>
+          <w:noProof/>
+          <w:lang w:val="pt-PT"/>
+        </w:rPr>
+        <w:tab/>
+        <w:t>Cliente</w:t>
+      </w:r>
+      <w:r>
+        <w:rPr>
+          <w:noProof/>
+          <w:lang w:val="pt-PT"/>
+        </w:rPr>
+        <w:tab/>
+      </w:r>
+      <w:r>
+        <w:rPr>
+          <w:noProof/>
+        </w:rPr>
+        <w:fldChar w:fldCharType="begin"/>
+      </w:r>
+      <w:r>
+        <w:rPr>
+          <w:noProof/>
+          <w:lang w:val="pt-PT"/>
+        </w:rPr>
+        <w:instrText xml:space="preserve"> PAGEREF _Toc285453403 \h </w:instrText>
+      </w:r>
+      <w:r>
+        <w:rPr>
+          <w:noProof/>
+        </w:rPr>
+      </w:r>
+      <w:r>
+        <w:rPr>
+          <w:noProof/>
+        </w:rPr>
+        <w:fldChar w:fldCharType="separate"/>
+      </w:r>
+      <w:r>
+        <w:rPr>
+          <w:noProof/>
+          <w:lang w:val="pt-PT"/>
+        </w:rPr>
+        <w:t>1</w:t>
+      </w:r>
+      <w:r>
+        <w:rPr>
+          <w:noProof/>
+        </w:rPr>
+        <w:fldChar w:fldCharType="end"/>
+      </w:r>
+    </w:p>
+    <w:p>
+      <w:pPr>
+        <w:pStyle w:val="ndice2"/>
+        <w:tabs>
+          <w:tab w:val="left" w:pos="776"/>
+        </w:tabs>
+        <w:rPr>
+          <w:noProof/>
+          <w:lang w:val="pt-PT"/>
+        </w:rPr>
+      </w:pPr>
+      <w:r>
+        <w:rPr>
+          <w:noProof/>
+          <w:lang w:val="pt-PT"/>
+        </w:rPr>
+        <w:t>3.2.3.1</w:t>
+      </w:r>
+      <w:r>
+        <w:rPr>
+          <w:noProof/>
+          <w:lang w:val="pt-PT"/>
+        </w:rPr>
+        <w:tab/>
+        <w:t>Gestão de Infetados/Isolados</w:t>
+      </w:r>
+      <w:r>
+        <w:rPr>
+          <w:noProof/>
+          <w:lang w:val="pt-PT"/>
+        </w:rPr>
+        <w:tab/>
+      </w:r>
+      <w:r>
+        <w:rPr>
+          <w:noProof/>
+        </w:rPr>
+        <w:fldChar w:fldCharType="begin"/>
+      </w:r>
+      <w:r>
+        <w:rPr>
+          <w:noProof/>
+          <w:lang w:val="pt-PT"/>
+        </w:rPr>
+        <w:instrText xml:space="preserve"> PAGEREF _Toc285453403 \h </w:instrText>
+      </w:r>
+      <w:r>
+        <w:rPr>
+          <w:noProof/>
+        </w:rPr>
+      </w:r>
+      <w:r>
+        <w:rPr>
+          <w:noProof/>
+        </w:rPr>
+        <w:fldChar w:fldCharType="separate"/>
+      </w:r>
+      <w:r>
+        <w:rPr>
+          <w:noProof/>
+          <w:lang w:val="pt-PT"/>
+        </w:rPr>
+        <w:t>1</w:t>
+      </w:r>
+      <w:r>
+        <w:rPr>
+          <w:noProof/>
+        </w:rPr>
+        <w:fldChar w:fldCharType="end"/>
+      </w:r>
+    </w:p>
+    <w:p>
+      <w:pPr>
+        <w:pStyle w:val="ndice2"/>
+        <w:tabs>
+          <w:tab w:val="left" w:pos="776"/>
+        </w:tabs>
+        <w:rPr>
+          <w:noProof/>
+          <w:lang w:val="pt-PT"/>
+        </w:rPr>
+      </w:pPr>
+      <w:r>
+        <w:rPr>
+          <w:noProof/>
+          <w:lang w:val="pt-PT"/>
+        </w:rPr>
+        <w:t>3.2.3.2</w:t>
+      </w:r>
+      <w:r>
+        <w:rPr>
+          <w:noProof/>
+          <w:lang w:val="pt-PT"/>
+        </w:rPr>
+        <w:tab/>
+        <w:t>Importar Ficheiros Xml/Json</w:t>
+      </w:r>
+      <w:r>
+        <w:rPr>
+          <w:noProof/>
+          <w:lang w:val="pt-PT"/>
+        </w:rPr>
+        <w:tab/>
+      </w:r>
+      <w:r>
+        <w:rPr>
+          <w:noProof/>
+        </w:rPr>
+        <w:fldChar w:fldCharType="begin"/>
+      </w:r>
+      <w:r>
+        <w:rPr>
+          <w:noProof/>
+          <w:lang w:val="pt-PT"/>
+        </w:rPr>
+        <w:instrText xml:space="preserve"> PAGEREF _Toc285453403 \h </w:instrText>
+      </w:r>
+      <w:r>
+        <w:rPr>
+          <w:noProof/>
+        </w:rPr>
+      </w:r>
+      <w:r>
+        <w:rPr>
+          <w:noProof/>
+        </w:rPr>
+        <w:fldChar w:fldCharType="separate"/>
+      </w:r>
+      <w:r>
+        <w:rPr>
+          <w:noProof/>
+          <w:lang w:val="pt-PT"/>
+        </w:rPr>
+        <w:t>1</w:t>
+      </w:r>
+      <w:r>
+        <w:rPr>
+          <w:noProof/>
+        </w:rPr>
+        <w:fldChar w:fldCharType="end"/>
+      </w:r>
+    </w:p>
+    <w:p>
+      <w:pPr>
+        <w:pStyle w:val="ndice2"/>
+        <w:tabs>
+          <w:tab w:val="left" w:pos="776"/>
+        </w:tabs>
+        <w:rPr>
+          <w:noProof/>
+        </w:rPr>
+      </w:pPr>
+      <w:r>
+        <w:rPr>
+          <w:noProof/>
+          <w:lang w:val="pt-PT"/>
+        </w:rPr>
+        <w:t>3.2.3.3</w:t>
+      </w:r>
+      <w:r>
+        <w:rPr>
+          <w:noProof/>
+          <w:lang w:val="pt-PT"/>
+        </w:rPr>
+        <w:tab/>
+        <w:t>Dashboard com estatísticas das encomendas</w:t>
+      </w:r>
+      <w:r>
+        <w:rPr>
+          <w:noProof/>
+          <w:lang w:val="pt-PT"/>
+        </w:rPr>
+        <w:tab/>
+      </w:r>
+      <w:r>
+        <w:rPr>
+          <w:noProof/>
+        </w:rPr>
+        <w:fldChar w:fldCharType="begin"/>
+      </w:r>
+      <w:r>
+        <w:rPr>
+          <w:noProof/>
+          <w:lang w:val="pt-PT"/>
+        </w:rPr>
+        <w:instrText xml:space="preserve"> PAGEREF _Toc285453403 \h </w:instrText>
+      </w:r>
+      <w:r>
+        <w:rPr>
+          <w:noProof/>
+        </w:rPr>
+      </w:r>
+      <w:r>
+        <w:rPr>
+          <w:noProof/>
+        </w:rPr>
+        <w:fldChar w:fldCharType="separate"/>
+      </w:r>
+      <w:r>
+        <w:rPr>
+          <w:noProof/>
+          <w:lang w:val="pt-PT"/>
+        </w:rPr>
+        <w:t>1</w:t>
+      </w:r>
+      <w:r>
+        <w:rPr>
+          <w:noProof/>
+        </w:rPr>
+        <w:fldChar w:fldCharType="end"/>
+      </w:r>
+    </w:p>
+    <w:p>
+      <w:pPr>
+        <w:pStyle w:val="ndice2"/>
+        <w:tabs>
+          <w:tab w:val="left" w:pos="776"/>
+        </w:tabs>
+        <w:rPr>
+          <w:noProof/>
+          <w:lang w:val="pt-PT"/>
+        </w:rPr>
+      </w:pPr>
+      <w:r>
+        <w:rPr>
+          <w:noProof/>
+          <w:lang w:val="pt-PT"/>
+        </w:rPr>
+        <w:t>3.2.3.4</w:t>
+      </w:r>
+      <w:r>
+        <w:rPr>
+          <w:noProof/>
+          <w:lang w:val="pt-PT"/>
+        </w:rPr>
+        <w:t xml:space="preserve"> </w:t>
+      </w:r>
+      <w:r>
+        <w:rPr>
+          <w:noProof/>
+          <w:lang w:val="pt-PT"/>
+        </w:rPr>
+        <w:t xml:space="preserve"> Dashboard números atuais da pandemia</w:t>
+      </w:r>
+      <w:r>
+        <w:rPr>
+          <w:noProof/>
+          <w:lang w:val="pt-PT"/>
+        </w:rPr>
+        <w:tab/>
+      </w:r>
+      <w:r>
+        <w:rPr>
+          <w:noProof/>
+        </w:rPr>
+        <w:fldChar w:fldCharType="begin"/>
+      </w:r>
+      <w:r>
+        <w:rPr>
+          <w:noProof/>
+          <w:lang w:val="pt-PT"/>
+        </w:rPr>
+        <w:instrText xml:space="preserve"> PAGEREF _Toc285453403 \h </w:instrText>
+      </w:r>
+      <w:r>
+        <w:rPr>
+          <w:noProof/>
+        </w:rPr>
+      </w:r>
+      <w:r>
+        <w:rPr>
+          <w:noProof/>
+        </w:rPr>
+        <w:fldChar w:fldCharType="separate"/>
+      </w:r>
+      <w:r>
+        <w:rPr>
+          <w:noProof/>
+          <w:lang w:val="pt-PT"/>
+        </w:rPr>
+        <w:t>1</w:t>
+      </w:r>
+      <w:r>
+        <w:rPr>
+          <w:noProof/>
+        </w:rPr>
+        <w:fldChar w:fldCharType="end"/>
+      </w:r>
+    </w:p>
+    <w:p>
+      <w:pPr>
+        <w:pStyle w:val="ndice2"/>
+        <w:tabs>
+          <w:tab w:val="left" w:pos="776"/>
+        </w:tabs>
+        <w:rPr>
+          <w:noProof/>
+          <w:lang w:val="pt-PT"/>
+        </w:rPr>
+      </w:pPr>
+      <w:r>
+        <w:rPr>
+          <w:noProof/>
+          <w:lang w:val="pt-PT"/>
+        </w:rPr>
+        <w:t>3.2.3.5</w:t>
+      </w:r>
+      <w:r>
+        <w:rPr>
+          <w:noProof/>
+          <w:lang w:val="pt-PT"/>
+        </w:rPr>
+        <w:tab/>
+        <w:t>Requisição de Produtos</w:t>
       </w:r>
       <w:r>
         <w:rPr>
@@ -1780,11 +2515,61 @@
       <w:r>
         <w:t xml:space="preserve">Deve-se </w:t>
       </w:r>
+      <w:proofErr w:type="spellStart"/>
       <w:r>
         <w:t>ter</w:t>
       </w:r>
-      <w:r>
-        <w:t xml:space="preserve"> em consideração tópicos bastantes relevantes como:</w:t>
+      <w:proofErr w:type="spellEnd"/>
+      <w:r>
+        <w:t xml:space="preserve"> </w:t>
+      </w:r>
+      <w:proofErr w:type="spellStart"/>
+      <w:r>
+        <w:t>em</w:t>
+      </w:r>
+      <w:proofErr w:type="spellEnd"/>
+      <w:r>
+        <w:t xml:space="preserve"> </w:t>
+      </w:r>
+      <w:proofErr w:type="spellStart"/>
+      <w:r>
+        <w:t>consideração</w:t>
+      </w:r>
+      <w:proofErr w:type="spellEnd"/>
+      <w:r>
+        <w:t xml:space="preserve"> </w:t>
+      </w:r>
+      <w:proofErr w:type="spellStart"/>
+      <w:r>
+        <w:t>tópicos</w:t>
+      </w:r>
+      <w:proofErr w:type="spellEnd"/>
+      <w:r>
+        <w:t xml:space="preserve"> </w:t>
+      </w:r>
+      <w:proofErr w:type="spellStart"/>
+      <w:r>
+        <w:t>bastantes</w:t>
+      </w:r>
+      <w:proofErr w:type="spellEnd"/>
+      <w:r>
+        <w:t xml:space="preserve"> </w:t>
+      </w:r>
+      <w:proofErr w:type="spellStart"/>
+      <w:r>
+        <w:t>relevantes</w:t>
+      </w:r>
+      <w:proofErr w:type="spellEnd"/>
+      <w:r>
+        <w:t xml:space="preserve"> </w:t>
+      </w:r>
+      <w:proofErr w:type="spellStart"/>
+      <w:r>
+        <w:t>como</w:t>
+      </w:r>
+      <w:proofErr w:type="spellEnd"/>
+      <w:r>
+        <w:t>:</w:t>
       </w:r>
     </w:p>
     <w:p>
@@ -1868,7 +2653,35 @@
         <w:rPr>
           <w:lang w:val="pt-PT"/>
         </w:rPr>
-        <w:t>Importar ficheiros Xml ou Json e trabalhar o seu conteúdo;</w:t>
+        <w:t xml:space="preserve">Importar ficheiros </w:t>
+      </w:r>
+      <w:proofErr w:type="spellStart"/>
+      <w:r>
+        <w:rPr>
+          <w:lang w:val="pt-PT"/>
+        </w:rPr>
+        <w:t>Xml</w:t>
+      </w:r>
+      <w:proofErr w:type="spellEnd"/>
+      <w:r>
+        <w:rPr>
+          <w:lang w:val="pt-PT"/>
+        </w:rPr>
+        <w:t xml:space="preserve"> ou </w:t>
+      </w:r>
+      <w:proofErr w:type="spellStart"/>
+      <w:r>
+        <w:rPr>
+          <w:lang w:val="pt-PT"/>
+        </w:rPr>
+        <w:t>Json</w:t>
+      </w:r>
+      <w:proofErr w:type="spellEnd"/>
+      <w:r>
+        <w:rPr>
+          <w:lang w:val="pt-PT"/>
+        </w:rPr>
+        <w:t xml:space="preserve"> e trabalhar o seu conteúdo;</w:t>
       </w:r>
     </w:p>
     <w:p>
@@ -2149,83 +2962,23 @@
           <w:bCs/>
           <w:lang w:val="pt-PT"/>
         </w:rPr>
-        <w:t>Capítulo 1.Introdução</w:t>
-      </w:r>
-      <w:r>
-        <w:rPr>
-          <w:lang w:val="pt-PT"/>
-        </w:rPr>
-        <w:t>, onde é feita uma breve introdução, motivação, objetivos, e a estrutura do documento.</w:t>
-      </w:r>
-    </w:p>
-    <w:p>
-      <w:pPr>
-        <w:pStyle w:val="Corpodetexto"/>
-        <w:rPr>
-          <w:lang w:val="pt-PT"/>
-        </w:rPr>
-      </w:pPr>
-      <w:r>
-        <w:rPr>
-          <w:lang w:val="pt-PT"/>
-        </w:rPr>
-        <w:t xml:space="preserve">No </w:t>
-      </w:r>
+        <w:t xml:space="preserve">Capítulo </w:t>
+      </w:r>
+      <w:proofErr w:type="gramStart"/>
       <w:r>
         <w:rPr>
           <w:b/>
           <w:bCs/>
           <w:lang w:val="pt-PT"/>
         </w:rPr>
-        <w:t>Capítulo 2.Estado da Arte</w:t>
-      </w:r>
-      <w:r>
-        <w:rPr>
-          <w:lang w:val="pt-PT"/>
-        </w:rPr>
-        <w:t xml:space="preserve">, </w:t>
-      </w:r>
-      <w:r>
-        <w:rPr>
-          <w:lang w:val="pt-PT"/>
-        </w:rPr>
-        <w:t>local onde</w:t>
-      </w:r>
-      <w:r>
-        <w:rPr>
-          <w:lang w:val="pt-PT"/>
-        </w:rPr>
-        <w:t xml:space="preserve"> é comentado após uma breve pesquisa, o que </w:t>
-      </w:r>
-      <w:r>
-        <w:rPr>
-          <w:lang w:val="pt-PT"/>
-        </w:rPr>
-        <w:t>p</w:t>
-      </w:r>
-      <w:r>
-        <w:rPr>
-          <w:lang w:val="pt-PT"/>
-        </w:rPr>
-        <w:t xml:space="preserve">odemos </w:t>
-      </w:r>
-      <w:r>
-        <w:rPr>
-          <w:lang w:val="pt-PT"/>
-        </w:rPr>
-        <w:t>encontra</w:t>
-      </w:r>
-      <w:r>
-        <w:rPr>
-          <w:lang w:val="pt-PT"/>
-        </w:rPr>
-        <w:t>r</w:t>
-      </w:r>
-      <w:r>
-        <w:rPr>
-          <w:lang w:val="pt-PT"/>
-        </w:rPr>
-        <w:t xml:space="preserve"> acerca de Serviços.</w:t>
+        <w:t>1.Introdução</w:t>
+      </w:r>
+      <w:proofErr w:type="gramEnd"/>
+      <w:r>
+        <w:rPr>
+          <w:lang w:val="pt-PT"/>
+        </w:rPr>
+        <w:t>, onde é feita uma breve introdução, motivação, objetivos, e a estrutura do documento.</w:t>
       </w:r>
     </w:p>
     <w:p>
@@ -2247,61 +3000,87 @@
           <w:bCs/>
           <w:lang w:val="pt-PT"/>
         </w:rPr>
-        <w:t>Capítulo 3.</w:t>
-      </w:r>
+        <w:t xml:space="preserve">Capítulo </w:t>
+      </w:r>
+      <w:proofErr w:type="gramStart"/>
       <w:r>
         <w:rPr>
           <w:b/>
           <w:bCs/>
           <w:lang w:val="pt-PT"/>
         </w:rPr>
-        <w:t>Metodologia</w:t>
-      </w:r>
-      <w:r>
-        <w:rPr>
-          <w:lang w:val="pt-PT"/>
-        </w:rPr>
-        <w:t xml:space="preserve">, onde é </w:t>
-      </w:r>
-      <w:r>
-        <w:rPr>
-          <w:lang w:val="pt-PT"/>
-        </w:rPr>
-        <w:t xml:space="preserve">descrito a forma como é resolvido o projeto e </w:t>
-      </w:r>
-      <w:r>
-        <w:rPr>
-          <w:lang w:val="pt-PT"/>
-        </w:rPr>
-        <w:t>especificado</w:t>
-      </w:r>
-      <w:r>
-        <w:rPr>
-          <w:lang w:val="pt-PT"/>
-        </w:rPr>
-        <w:t xml:space="preserve"> as classes e serviços envolvidos.</w:t>
-      </w:r>
-    </w:p>
-    <w:p>
-      <w:pPr>
-        <w:pStyle w:val="Corpodetexto"/>
-        <w:rPr>
-          <w:lang w:val="pt-PT"/>
-        </w:rPr>
-      </w:pPr>
-      <w:r>
-        <w:rPr>
-          <w:lang w:val="pt-PT"/>
-        </w:rPr>
-        <w:t xml:space="preserve">No </w:t>
-      </w:r>
+        <w:t>2.Estado</w:t>
+      </w:r>
+      <w:proofErr w:type="gramEnd"/>
       <w:r>
         <w:rPr>
           <w:b/>
           <w:bCs/>
           <w:lang w:val="pt-PT"/>
         </w:rPr>
-        <w:t>Capítulo 4.</w:t>
+        <w:t xml:space="preserve"> da Arte</w:t>
+      </w:r>
+      <w:r>
+        <w:rPr>
+          <w:lang w:val="pt-PT"/>
+        </w:rPr>
+        <w:t xml:space="preserve">, </w:t>
+      </w:r>
+      <w:r>
+        <w:rPr>
+          <w:lang w:val="pt-PT"/>
+        </w:rPr>
+        <w:t>local onde</w:t>
+      </w:r>
+      <w:r>
+        <w:rPr>
+          <w:lang w:val="pt-PT"/>
+        </w:rPr>
+        <w:t xml:space="preserve"> é comentado após uma breve pesquisa, o que </w:t>
+      </w:r>
+      <w:r>
+        <w:rPr>
+          <w:lang w:val="pt-PT"/>
+        </w:rPr>
+        <w:t>p</w:t>
+      </w:r>
+      <w:r>
+        <w:rPr>
+          <w:lang w:val="pt-PT"/>
+        </w:rPr>
+        <w:t xml:space="preserve">odemos </w:t>
+      </w:r>
+      <w:r>
+        <w:rPr>
+          <w:lang w:val="pt-PT"/>
+        </w:rPr>
+        <w:t>encontra</w:t>
+      </w:r>
+      <w:r>
+        <w:rPr>
+          <w:lang w:val="pt-PT"/>
+        </w:rPr>
+        <w:t>r</w:t>
+      </w:r>
+      <w:r>
+        <w:rPr>
+          <w:lang w:val="pt-PT"/>
+        </w:rPr>
+        <w:t xml:space="preserve"> acerca de Serviços.</w:t>
+      </w:r>
+    </w:p>
+    <w:p>
+      <w:pPr>
+        <w:pStyle w:val="Corpodetexto"/>
+        <w:rPr>
+          <w:lang w:val="pt-PT"/>
+        </w:rPr>
+      </w:pPr>
+      <w:r>
+        <w:rPr>
+          <w:lang w:val="pt-PT"/>
+        </w:rPr>
+        <w:t xml:space="preserve">No </w:t>
       </w:r>
       <w:r>
         <w:rPr>
@@ -2309,8 +3088,90 @@
           <w:bCs/>
           <w:lang w:val="pt-PT"/>
         </w:rPr>
+        <w:t xml:space="preserve">Capítulo </w:t>
+      </w:r>
+      <w:proofErr w:type="gramStart"/>
+      <w:r>
+        <w:rPr>
+          <w:b/>
+          <w:bCs/>
+          <w:lang w:val="pt-PT"/>
+        </w:rPr>
+        <w:t>3.</w:t>
+      </w:r>
+      <w:r>
+        <w:rPr>
+          <w:b/>
+          <w:bCs/>
+          <w:lang w:val="pt-PT"/>
+        </w:rPr>
+        <w:t>Metodologia</w:t>
+      </w:r>
+      <w:proofErr w:type="gramEnd"/>
+      <w:r>
+        <w:rPr>
+          <w:lang w:val="pt-PT"/>
+        </w:rPr>
+        <w:t xml:space="preserve">, onde é </w:t>
+      </w:r>
+      <w:r>
+        <w:rPr>
+          <w:lang w:val="pt-PT"/>
+        </w:rPr>
+        <w:t xml:space="preserve">descrito a forma como é resolvido o projeto e </w:t>
+      </w:r>
+      <w:r>
+        <w:rPr>
+          <w:lang w:val="pt-PT"/>
+        </w:rPr>
+        <w:t>especificado</w:t>
+      </w:r>
+      <w:r>
+        <w:rPr>
+          <w:lang w:val="pt-PT"/>
+        </w:rPr>
+        <w:t xml:space="preserve"> as classes e serviços envolvidos.</w:t>
+      </w:r>
+    </w:p>
+    <w:p>
+      <w:pPr>
+        <w:pStyle w:val="Corpodetexto"/>
+        <w:rPr>
+          <w:lang w:val="pt-PT"/>
+        </w:rPr>
+      </w:pPr>
+      <w:r>
+        <w:rPr>
+          <w:lang w:val="pt-PT"/>
+        </w:rPr>
+        <w:t xml:space="preserve">No </w:t>
+      </w:r>
+      <w:r>
+        <w:rPr>
+          <w:b/>
+          <w:bCs/>
+          <w:lang w:val="pt-PT"/>
+        </w:rPr>
+        <w:t xml:space="preserve">Capítulo </w:t>
+      </w:r>
+      <w:proofErr w:type="gramStart"/>
+      <w:r>
+        <w:rPr>
+          <w:b/>
+          <w:bCs/>
+          <w:lang w:val="pt-PT"/>
+        </w:rPr>
+        <w:t>4.</w:t>
+      </w:r>
+      <w:r>
+        <w:rPr>
+          <w:b/>
+          <w:bCs/>
+          <w:lang w:val="pt-PT"/>
+        </w:rPr>
         <w:t>Conclusão</w:t>
       </w:r>
+      <w:proofErr w:type="gramEnd"/>
       <w:r>
         <w:rPr>
           <w:lang w:val="pt-PT"/>
@@ -2758,12 +3619,14 @@
           <w:lang w:val="pt-PT"/>
         </w:rPr>
       </w:pPr>
+      <w:proofErr w:type="spellStart"/>
       <w:r>
         <w:rPr>
           <w:lang w:val="pt-PT"/>
         </w:rPr>
         <w:t>Product</w:t>
       </w:r>
+      <w:proofErr w:type="spellEnd"/>
     </w:p>
     <w:p>
       <w:pPr>
@@ -2776,6 +3639,7 @@
           <w:lang w:val="pt-PT"/>
         </w:rPr>
       </w:pPr>
+      <w:proofErr w:type="spellStart"/>
       <w:r>
         <w:rPr>
           <w:lang w:val="pt-PT"/>
@@ -2788,6 +3652,7 @@
         </w:rPr>
         <w:t>_Order</w:t>
       </w:r>
+      <w:proofErr w:type="spellEnd"/>
     </w:p>
     <w:p>
       <w:pPr>
@@ -2818,12 +3683,14 @@
           <w:lang w:val="pt-PT"/>
         </w:rPr>
       </w:pPr>
+      <w:proofErr w:type="spellStart"/>
       <w:r>
         <w:rPr>
           <w:lang w:val="pt-PT"/>
         </w:rPr>
         <w:t>Orders</w:t>
       </w:r>
+      <w:proofErr w:type="spellEnd"/>
     </w:p>
     <w:p>
       <w:pPr>
@@ -2836,12 +3703,14 @@
           <w:lang w:val="pt-PT"/>
         </w:rPr>
       </w:pPr>
+      <w:proofErr w:type="spellStart"/>
       <w:r>
         <w:rPr>
           <w:lang w:val="pt-PT"/>
         </w:rPr>
         <w:t>Delivery</w:t>
       </w:r>
+      <w:proofErr w:type="spellEnd"/>
     </w:p>
     <w:p>
       <w:pPr>
@@ -2854,12 +3723,14 @@
           <w:lang w:val="pt-PT"/>
         </w:rPr>
       </w:pPr>
+      <w:proofErr w:type="spellStart"/>
       <w:r>
         <w:rPr>
           <w:lang w:val="pt-PT"/>
         </w:rPr>
         <w:t>Infected</w:t>
       </w:r>
+      <w:proofErr w:type="spellEnd"/>
     </w:p>
     <w:p>
       <w:pPr>
@@ -2872,12 +3743,14 @@
           <w:lang w:val="pt-PT"/>
         </w:rPr>
       </w:pPr>
+      <w:proofErr w:type="spellStart"/>
       <w:r>
         <w:rPr>
           <w:lang w:val="pt-PT"/>
         </w:rPr>
         <w:t>Isolated</w:t>
       </w:r>
+      <w:proofErr w:type="spellEnd"/>
     </w:p>
     <w:p>
       <w:pPr>
@@ -2890,12 +3763,14 @@
           <w:lang w:val="pt-PT"/>
         </w:rPr>
       </w:pPr>
+      <w:proofErr w:type="spellStart"/>
       <w:r>
         <w:rPr>
           <w:lang w:val="pt-PT"/>
         </w:rPr>
         <w:t>Visits</w:t>
       </w:r>
+      <w:proofErr w:type="spellEnd"/>
     </w:p>
     <w:p>
       <w:pPr>
@@ -2977,41 +3852,64 @@
         <w:pStyle w:val="Itens04"/>
         <w:ind w:left="0" w:firstLine="0"/>
         <w:rPr>
-          <w:lang w:val="pt-PT"/>
-        </w:rPr>
-      </w:pPr>
-      <w:r>
-        <w:rPr>
-          <w:lang w:val="pt-PT"/>
-        </w:rPr>
-        <w:t xml:space="preserve">A tabela Product irá armazenar para cada produto de uma determinada </w:t>
-      </w:r>
-      <w:r>
-        <w:rPr>
+          <w:rFonts w:asciiTheme="majorHAnsi" w:hAnsiTheme="majorHAnsi" w:cstheme="majorHAnsi"/>
+          <w:lang w:val="pt-PT"/>
+        </w:rPr>
+      </w:pPr>
+      <w:r>
+        <w:rPr>
+          <w:rFonts w:asciiTheme="majorHAnsi" w:hAnsiTheme="majorHAnsi" w:cstheme="majorHAnsi"/>
+          <w:lang w:val="pt-PT"/>
+        </w:rPr>
+        <w:t xml:space="preserve">A tabela </w:t>
+      </w:r>
+      <w:proofErr w:type="spellStart"/>
+      <w:r>
+        <w:rPr>
+          <w:rFonts w:asciiTheme="majorHAnsi" w:hAnsiTheme="majorHAnsi" w:cstheme="majorHAnsi"/>
+          <w:lang w:val="pt-PT"/>
+        </w:rPr>
+        <w:t>Product</w:t>
+      </w:r>
+      <w:proofErr w:type="spellEnd"/>
+      <w:r>
+        <w:rPr>
+          <w:rFonts w:asciiTheme="majorHAnsi" w:hAnsiTheme="majorHAnsi" w:cstheme="majorHAnsi"/>
+          <w:lang w:val="pt-PT"/>
+        </w:rPr>
+        <w:t xml:space="preserve"> irá armazenar para cada produto de uma determinada </w:t>
+      </w:r>
+      <w:r>
+        <w:rPr>
+          <w:rFonts w:asciiTheme="majorHAnsi" w:hAnsiTheme="majorHAnsi" w:cstheme="majorHAnsi"/>
           <w:lang w:val="pt-PT"/>
         </w:rPr>
         <w:t>encomenda</w:t>
       </w:r>
       <w:r>
         <w:rPr>
+          <w:rFonts w:asciiTheme="majorHAnsi" w:hAnsiTheme="majorHAnsi" w:cstheme="majorHAnsi"/>
           <w:lang w:val="pt-PT"/>
         </w:rPr>
         <w:t xml:space="preserve"> a quantidade </w:t>
       </w:r>
       <w:r>
         <w:rPr>
+          <w:rFonts w:asciiTheme="majorHAnsi" w:hAnsiTheme="majorHAnsi" w:cstheme="majorHAnsi"/>
           <w:lang w:val="pt-PT"/>
         </w:rPr>
         <w:t xml:space="preserve">de mercadoria que uma equipa pretende, </w:t>
       </w:r>
       <w:r>
         <w:rPr>
+          <w:rFonts w:asciiTheme="majorHAnsi" w:hAnsiTheme="majorHAnsi" w:cstheme="majorHAnsi"/>
           <w:lang w:val="pt-PT"/>
         </w:rPr>
         <w:t xml:space="preserve">esta tabela possui </w:t>
       </w:r>
       <w:r>
         <w:rPr>
+          <w:rFonts w:asciiTheme="majorHAnsi" w:hAnsiTheme="majorHAnsi" w:cstheme="majorHAnsi"/>
           <w:lang w:val="pt-PT"/>
         </w:rPr>
         <w:t>a quantidade de um determinado produto, a que encomenda se refere e a que produto.</w:t>
@@ -3082,14 +3980,32 @@
         <w:pStyle w:val="Itens04"/>
         <w:ind w:left="0" w:firstLine="0"/>
         <w:rPr>
-          <w:lang w:val="pt-PT"/>
-        </w:rPr>
-      </w:pPr>
-      <w:r>
-        <w:rPr>
-          <w:lang w:val="pt-PT"/>
-        </w:rPr>
-        <w:t>A tabela Product_Order irá armazenar todos os produtos que as equipas possam adquirir ao efetuar a encomenda, esta tabela possui o nome do produto e o seu respetivo preço.</w:t>
+          <w:rFonts w:asciiTheme="majorHAnsi" w:hAnsiTheme="majorHAnsi" w:cstheme="majorHAnsi"/>
+          <w:lang w:val="pt-PT"/>
+        </w:rPr>
+      </w:pPr>
+      <w:r>
+        <w:rPr>
+          <w:rFonts w:asciiTheme="majorHAnsi" w:hAnsiTheme="majorHAnsi" w:cstheme="majorHAnsi"/>
+          <w:lang w:val="pt-PT"/>
+        </w:rPr>
+        <w:t xml:space="preserve">A tabela </w:t>
+      </w:r>
+      <w:proofErr w:type="spellStart"/>
+      <w:r>
+        <w:rPr>
+          <w:rFonts w:asciiTheme="majorHAnsi" w:hAnsiTheme="majorHAnsi" w:cstheme="majorHAnsi"/>
+          <w:lang w:val="pt-PT"/>
+        </w:rPr>
+        <w:t>Product_Order</w:t>
+      </w:r>
+      <w:proofErr w:type="spellEnd"/>
+      <w:r>
+        <w:rPr>
+          <w:rFonts w:asciiTheme="majorHAnsi" w:hAnsiTheme="majorHAnsi" w:cstheme="majorHAnsi"/>
+          <w:lang w:val="pt-PT"/>
+        </w:rPr>
+        <w:t xml:space="preserve"> irá armazenar todos os produtos que as equipas possam adquirir ao efetuar a encomenda, esta tabela possui o nome do produto e o seu respetivo preço.</w:t>
       </w:r>
     </w:p>
     <w:p>
@@ -3148,47 +4064,55 @@
         <w:pStyle w:val="Itens04"/>
         <w:ind w:left="0" w:firstLine="0"/>
         <w:rPr>
-          <w:lang w:val="pt-PT"/>
-        </w:rPr>
-      </w:pPr>
-      <w:r>
-        <w:rPr>
+          <w:rFonts w:asciiTheme="majorHAnsi" w:hAnsiTheme="majorHAnsi" w:cstheme="majorHAnsi"/>
+          <w:lang w:val="pt-PT"/>
+        </w:rPr>
+      </w:pPr>
+      <w:r>
+        <w:rPr>
+          <w:rFonts w:asciiTheme="majorHAnsi" w:hAnsiTheme="majorHAnsi" w:cstheme="majorHAnsi"/>
           <w:lang w:val="pt-PT"/>
         </w:rPr>
         <w:t xml:space="preserve">A tabela </w:t>
       </w:r>
       <w:r>
         <w:rPr>
+          <w:rFonts w:asciiTheme="majorHAnsi" w:hAnsiTheme="majorHAnsi" w:cstheme="majorHAnsi"/>
           <w:lang w:val="pt-PT"/>
         </w:rPr>
         <w:t>Team</w:t>
       </w:r>
       <w:r>
         <w:rPr>
+          <w:rFonts w:asciiTheme="majorHAnsi" w:hAnsiTheme="majorHAnsi" w:cstheme="majorHAnsi"/>
           <w:lang w:val="pt-PT"/>
         </w:rPr>
         <w:t xml:space="preserve"> irá armazenar tod</w:t>
       </w:r>
       <w:r>
         <w:rPr>
+          <w:rFonts w:asciiTheme="majorHAnsi" w:hAnsiTheme="majorHAnsi" w:cstheme="majorHAnsi"/>
           <w:lang w:val="pt-PT"/>
         </w:rPr>
         <w:t>as aas equipas existentes</w:t>
       </w:r>
       <w:r>
         <w:rPr>
+          <w:rFonts w:asciiTheme="majorHAnsi" w:hAnsiTheme="majorHAnsi" w:cstheme="majorHAnsi"/>
           <w:lang w:val="pt-PT"/>
         </w:rPr>
         <w:t>, esta tabela possui o nome d</w:t>
       </w:r>
       <w:r>
         <w:rPr>
+          <w:rFonts w:asciiTheme="majorHAnsi" w:hAnsiTheme="majorHAnsi" w:cstheme="majorHAnsi"/>
           <w:lang w:val="pt-PT"/>
         </w:rPr>
         <w:t>a equipa</w:t>
       </w:r>
       <w:r>
         <w:rPr>
+          <w:rFonts w:asciiTheme="majorHAnsi" w:hAnsiTheme="majorHAnsi" w:cstheme="majorHAnsi"/>
           <w:lang w:val="pt-PT"/>
         </w:rPr>
         <w:t>.</w:t>
@@ -3260,65 +4184,94 @@
         <w:pStyle w:val="Itens04"/>
         <w:ind w:left="0" w:firstLine="0"/>
         <w:rPr>
-          <w:lang w:val="pt-PT"/>
-        </w:rPr>
-      </w:pPr>
-      <w:r>
-        <w:rPr>
-          <w:lang w:val="pt-PT"/>
-        </w:rPr>
-        <w:t>A tabela Order</w:t>
-      </w:r>
-      <w:r>
-        <w:rPr>
+          <w:rFonts w:asciiTheme="majorHAnsi" w:hAnsiTheme="majorHAnsi" w:cstheme="majorHAnsi"/>
+          <w:lang w:val="pt-PT"/>
+        </w:rPr>
+      </w:pPr>
+      <w:r>
+        <w:rPr>
+          <w:rFonts w:asciiTheme="majorHAnsi" w:hAnsiTheme="majorHAnsi" w:cstheme="majorHAnsi"/>
+          <w:lang w:val="pt-PT"/>
+        </w:rPr>
+        <w:t xml:space="preserve">A tabela </w:t>
+      </w:r>
+      <w:proofErr w:type="spellStart"/>
+      <w:r>
+        <w:rPr>
+          <w:rFonts w:asciiTheme="majorHAnsi" w:hAnsiTheme="majorHAnsi" w:cstheme="majorHAnsi"/>
+          <w:lang w:val="pt-PT"/>
+        </w:rPr>
+        <w:t>Order</w:t>
+      </w:r>
+      <w:r>
+        <w:rPr>
+          <w:rFonts w:asciiTheme="majorHAnsi" w:hAnsiTheme="majorHAnsi" w:cstheme="majorHAnsi"/>
           <w:lang w:val="pt-PT"/>
         </w:rPr>
         <w:t>s</w:t>
       </w:r>
-      <w:r>
-        <w:rPr>
+      <w:proofErr w:type="spellEnd"/>
+      <w:r>
+        <w:rPr>
+          <w:rFonts w:asciiTheme="majorHAnsi" w:hAnsiTheme="majorHAnsi" w:cstheme="majorHAnsi"/>
           <w:lang w:val="pt-PT"/>
         </w:rPr>
         <w:t xml:space="preserve"> irá armazenar </w:t>
       </w:r>
       <w:r>
         <w:rPr>
+          <w:rFonts w:asciiTheme="majorHAnsi" w:hAnsiTheme="majorHAnsi" w:cstheme="majorHAnsi"/>
           <w:lang w:val="pt-PT"/>
         </w:rPr>
         <w:t>todas as</w:t>
       </w:r>
       <w:r>
         <w:rPr>
+          <w:rFonts w:asciiTheme="majorHAnsi" w:hAnsiTheme="majorHAnsi" w:cstheme="majorHAnsi"/>
           <w:lang w:val="pt-PT"/>
         </w:rPr>
         <w:t xml:space="preserve"> encomendas efetuadas pelas equipas</w:t>
       </w:r>
       <w:r>
         <w:rPr>
+          <w:rFonts w:asciiTheme="majorHAnsi" w:hAnsiTheme="majorHAnsi" w:cstheme="majorHAnsi"/>
           <w:lang w:val="pt-PT"/>
         </w:rPr>
         <w:t>, esta tabela</w:t>
       </w:r>
       <w:r>
         <w:rPr>
+          <w:rFonts w:asciiTheme="majorHAnsi" w:hAnsiTheme="majorHAnsi" w:cstheme="majorHAnsi"/>
           <w:lang w:val="pt-PT"/>
         </w:rPr>
         <w:t xml:space="preserve"> a data em que foi feita a encomenda, o preço total a que equipa corresponde </w:t>
       </w:r>
-      <w:r>
-        <w:rPr>
-          <w:lang w:val="pt-PT"/>
-        </w:rPr>
-        <w:t>à encomendas</w:t>
-      </w:r>
-      <w:r>
-        <w:rPr>
+      <w:proofErr w:type="gramStart"/>
+      <w:r>
+        <w:rPr>
+          <w:rFonts w:asciiTheme="majorHAnsi" w:hAnsiTheme="majorHAnsi" w:cstheme="majorHAnsi"/>
+          <w:lang w:val="pt-PT"/>
+        </w:rPr>
+        <w:t>à</w:t>
+      </w:r>
+      <w:proofErr w:type="gramEnd"/>
+      <w:r>
+        <w:rPr>
+          <w:rFonts w:asciiTheme="majorHAnsi" w:hAnsiTheme="majorHAnsi" w:cstheme="majorHAnsi"/>
+          <w:lang w:val="pt-PT"/>
+        </w:rPr>
+        <w:t xml:space="preserve"> encomendas</w:t>
+      </w:r>
+      <w:r>
+        <w:rPr>
+          <w:rFonts w:asciiTheme="majorHAnsi" w:hAnsiTheme="majorHAnsi" w:cstheme="majorHAnsi"/>
           <w:lang w:val="pt-PT"/>
         </w:rPr>
         <w:t xml:space="preserve"> e o seu estado de entrega</w:t>
       </w:r>
       <w:r>
         <w:rPr>
+          <w:rFonts w:asciiTheme="majorHAnsi" w:hAnsiTheme="majorHAnsi" w:cstheme="majorHAnsi"/>
           <w:lang w:val="pt-PT"/>
         </w:rPr>
         <w:t>.</w:t>
@@ -3410,53 +4363,64 @@
         <w:pStyle w:val="Itens04"/>
         <w:ind w:left="709" w:firstLine="0"/>
         <w:rPr>
-          <w:lang w:val="pt-PT"/>
-        </w:rPr>
-      </w:pPr>
-      <w:r>
-        <w:rPr>
+          <w:rFonts w:asciiTheme="majorHAnsi" w:hAnsiTheme="majorHAnsi" w:cstheme="majorHAnsi"/>
+          <w:lang w:val="pt-PT"/>
+        </w:rPr>
+      </w:pPr>
+      <w:r>
+        <w:rPr>
+          <w:rFonts w:asciiTheme="majorHAnsi" w:hAnsiTheme="majorHAnsi" w:cstheme="majorHAnsi"/>
           <w:lang w:val="pt-PT"/>
         </w:rPr>
         <w:t xml:space="preserve">A tabela </w:t>
       </w:r>
-      <w:r>
-        <w:rPr>
+      <w:proofErr w:type="spellStart"/>
+      <w:r>
+        <w:rPr>
+          <w:rFonts w:asciiTheme="majorHAnsi" w:hAnsiTheme="majorHAnsi" w:cstheme="majorHAnsi"/>
           <w:lang w:val="pt-PT"/>
         </w:rPr>
         <w:t>Delivery</w:t>
       </w:r>
-      <w:r>
-        <w:rPr>
+      <w:proofErr w:type="spellEnd"/>
+      <w:r>
+        <w:rPr>
+          <w:rFonts w:asciiTheme="majorHAnsi" w:hAnsiTheme="majorHAnsi" w:cstheme="majorHAnsi"/>
           <w:lang w:val="pt-PT"/>
         </w:rPr>
         <w:t xml:space="preserve"> irá</w:t>
       </w:r>
       <w:r>
         <w:rPr>
+          <w:rFonts w:asciiTheme="majorHAnsi" w:hAnsiTheme="majorHAnsi" w:cstheme="majorHAnsi"/>
           <w:lang w:val="pt-PT"/>
         </w:rPr>
         <w:t xml:space="preserve"> armazenar o estado das encomendas</w:t>
       </w:r>
       <w:r>
         <w:rPr>
+          <w:rFonts w:asciiTheme="majorHAnsi" w:hAnsiTheme="majorHAnsi" w:cstheme="majorHAnsi"/>
           <w:lang w:val="pt-PT"/>
         </w:rPr>
         <w:t>, esta tabela possui</w:t>
       </w:r>
       <w:r>
         <w:rPr>
+          <w:rFonts w:asciiTheme="majorHAnsi" w:hAnsiTheme="majorHAnsi" w:cstheme="majorHAnsi"/>
           <w:lang w:val="pt-PT"/>
         </w:rPr>
         <w:t xml:space="preserve"> a data em que a entrega foi concluída e a que encomenda </w:t>
       </w:r>
       <w:r>
         <w:rPr>
+          <w:rFonts w:asciiTheme="majorHAnsi" w:hAnsiTheme="majorHAnsi" w:cstheme="majorHAnsi"/>
           <w:lang w:val="pt-PT"/>
         </w:rPr>
         <w:t>corresponde</w:t>
       </w:r>
       <w:r>
         <w:rPr>
+          <w:rFonts w:asciiTheme="majorHAnsi" w:hAnsiTheme="majorHAnsi" w:cstheme="majorHAnsi"/>
           <w:lang w:val="pt-PT"/>
         </w:rPr>
         <w:t>.</w:t>
@@ -3528,59 +4492,71 @@
         <w:pStyle w:val="Itens04"/>
         <w:ind w:left="709" w:firstLine="0"/>
         <w:rPr>
-          <w:lang w:val="pt-PT"/>
-        </w:rPr>
-      </w:pPr>
-      <w:r>
-        <w:rPr>
+          <w:rFonts w:asciiTheme="majorHAnsi" w:hAnsiTheme="majorHAnsi" w:cstheme="majorHAnsi"/>
+          <w:lang w:val="pt-PT"/>
+        </w:rPr>
+      </w:pPr>
+      <w:r>
+        <w:rPr>
+          <w:rFonts w:asciiTheme="majorHAnsi" w:hAnsiTheme="majorHAnsi" w:cstheme="majorHAnsi"/>
           <w:lang w:val="pt-PT"/>
         </w:rPr>
         <w:t xml:space="preserve">A tabela </w:t>
       </w:r>
-      <w:r>
-        <w:rPr>
+      <w:proofErr w:type="spellStart"/>
+      <w:r>
+        <w:rPr>
+          <w:rFonts w:asciiTheme="majorHAnsi" w:hAnsiTheme="majorHAnsi" w:cstheme="majorHAnsi"/>
           <w:lang w:val="pt-PT"/>
         </w:rPr>
         <w:t>Infected</w:t>
       </w:r>
-      <w:r>
-        <w:rPr>
+      <w:proofErr w:type="spellEnd"/>
+      <w:r>
+        <w:rPr>
+          <w:rFonts w:asciiTheme="majorHAnsi" w:hAnsiTheme="majorHAnsi" w:cstheme="majorHAnsi"/>
           <w:lang w:val="pt-PT"/>
         </w:rPr>
         <w:t xml:space="preserve"> irá armazenar todos os </w:t>
       </w:r>
       <w:r>
         <w:rPr>
+          <w:rFonts w:asciiTheme="majorHAnsi" w:hAnsiTheme="majorHAnsi" w:cstheme="majorHAnsi"/>
           <w:lang w:val="pt-PT"/>
         </w:rPr>
         <w:t xml:space="preserve">infetados, </w:t>
       </w:r>
       <w:r>
         <w:rPr>
+          <w:rFonts w:asciiTheme="majorHAnsi" w:hAnsiTheme="majorHAnsi" w:cstheme="majorHAnsi"/>
           <w:lang w:val="pt-PT"/>
         </w:rPr>
         <w:t>esta tabela possui o nome</w:t>
       </w:r>
       <w:r>
         <w:rPr>
+          <w:rFonts w:asciiTheme="majorHAnsi" w:hAnsiTheme="majorHAnsi" w:cstheme="majorHAnsi"/>
           <w:lang w:val="pt-PT"/>
         </w:rPr>
         <w:t xml:space="preserve"> da pessoa infetada, morada, data de nascimento, número de saúde, contacto e data em foi registad</w:t>
       </w:r>
       <w:r>
         <w:rPr>
+          <w:rFonts w:asciiTheme="majorHAnsi" w:hAnsiTheme="majorHAnsi" w:cstheme="majorHAnsi"/>
           <w:lang w:val="pt-PT"/>
         </w:rPr>
         <w:t>a</w:t>
       </w:r>
       <w:r>
         <w:rPr>
+          <w:rFonts w:asciiTheme="majorHAnsi" w:hAnsiTheme="majorHAnsi" w:cstheme="majorHAnsi"/>
           <w:lang w:val="pt-PT"/>
         </w:rPr>
         <w:t xml:space="preserve"> a infeção por covid</w:t>
       </w:r>
       <w:r>
         <w:rPr>
+          <w:rFonts w:asciiTheme="majorHAnsi" w:hAnsiTheme="majorHAnsi" w:cstheme="majorHAnsi"/>
           <w:lang w:val="pt-PT"/>
         </w:rPr>
         <w:t>.</w:t>
@@ -3642,53 +4618,71 @@
         <w:pStyle w:val="Itens04"/>
         <w:ind w:left="709" w:firstLine="0"/>
         <w:rPr>
-          <w:lang w:val="pt-PT"/>
-        </w:rPr>
-      </w:pPr>
-      <w:r>
-        <w:rPr>
+          <w:rFonts w:asciiTheme="majorHAnsi" w:hAnsiTheme="majorHAnsi" w:cstheme="majorHAnsi"/>
+          <w:lang w:val="pt-PT"/>
+        </w:rPr>
+      </w:pPr>
+      <w:r>
+        <w:rPr>
+          <w:rFonts w:asciiTheme="majorHAnsi" w:hAnsiTheme="majorHAnsi" w:cstheme="majorHAnsi"/>
           <w:lang w:val="pt-PT"/>
         </w:rPr>
         <w:t xml:space="preserve">A tabela </w:t>
       </w:r>
-      <w:r>
-        <w:rPr>
-          <w:lang w:val="pt-PT"/>
-        </w:rPr>
-        <w:t xml:space="preserve">Isolated </w:t>
-      </w:r>
-      <w:r>
-        <w:rPr>
+      <w:proofErr w:type="spellStart"/>
+      <w:r>
+        <w:rPr>
+          <w:rFonts w:asciiTheme="majorHAnsi" w:hAnsiTheme="majorHAnsi" w:cstheme="majorHAnsi"/>
+          <w:lang w:val="pt-PT"/>
+        </w:rPr>
+        <w:t>Isolated</w:t>
+      </w:r>
+      <w:proofErr w:type="spellEnd"/>
+      <w:r>
+        <w:rPr>
+          <w:rFonts w:asciiTheme="majorHAnsi" w:hAnsiTheme="majorHAnsi" w:cstheme="majorHAnsi"/>
+          <w:lang w:val="pt-PT"/>
+        </w:rPr>
+        <w:t xml:space="preserve"> </w:t>
+      </w:r>
+      <w:r>
+        <w:rPr>
+          <w:rFonts w:asciiTheme="majorHAnsi" w:hAnsiTheme="majorHAnsi" w:cstheme="majorHAnsi"/>
           <w:lang w:val="pt-PT"/>
         </w:rPr>
         <w:t>irá armazenar tod</w:t>
       </w:r>
       <w:r>
         <w:rPr>
+          <w:rFonts w:asciiTheme="majorHAnsi" w:hAnsiTheme="majorHAnsi" w:cstheme="majorHAnsi"/>
           <w:lang w:val="pt-PT"/>
         </w:rPr>
         <w:t>as pessoas que estão em isolamento profilático</w:t>
       </w:r>
       <w:r>
         <w:rPr>
+          <w:rFonts w:asciiTheme="majorHAnsi" w:hAnsiTheme="majorHAnsi" w:cstheme="majorHAnsi"/>
           <w:lang w:val="pt-PT"/>
         </w:rPr>
         <w:t xml:space="preserve">, </w:t>
       </w:r>
       <w:r>
         <w:rPr>
+          <w:rFonts w:asciiTheme="majorHAnsi" w:hAnsiTheme="majorHAnsi" w:cstheme="majorHAnsi"/>
           <w:lang w:val="pt-PT"/>
         </w:rPr>
         <w:t xml:space="preserve">esta tabela possui o nome da pessoa, morada, data de nascimento, número de saúde, contacto e data em </w:t>
       </w:r>
       <w:r>
         <w:rPr>
+          <w:rFonts w:asciiTheme="majorHAnsi" w:hAnsiTheme="majorHAnsi" w:cstheme="majorHAnsi"/>
           <w:lang w:val="pt-PT"/>
         </w:rPr>
         <w:t>que começou o isolamento</w:t>
       </w:r>
       <w:r>
         <w:rPr>
+          <w:rFonts w:asciiTheme="majorHAnsi" w:hAnsiTheme="majorHAnsi" w:cstheme="majorHAnsi"/>
           <w:lang w:val="pt-PT"/>
         </w:rPr>
         <w:t>.</w:t>
@@ -3768,60 +4762,78 @@
         <w:pStyle w:val="Itens04"/>
         <w:ind w:left="0" w:firstLine="0"/>
         <w:rPr>
-          <w:lang w:val="pt-PT"/>
-        </w:rPr>
-      </w:pPr>
-      <w:r>
-        <w:rPr>
-          <w:lang w:val="pt-PT"/>
-        </w:rPr>
-        <w:lastRenderedPageBreak/>
+          <w:rFonts w:asciiTheme="majorHAnsi" w:hAnsiTheme="majorHAnsi" w:cstheme="majorHAnsi"/>
+          <w:lang w:val="pt-PT"/>
+        </w:rPr>
+      </w:pPr>
+      <w:r>
+        <w:rPr>
+          <w:rFonts w:asciiTheme="majorHAnsi" w:hAnsiTheme="majorHAnsi" w:cstheme="majorHAnsi"/>
+          <w:lang w:val="pt-PT"/>
+        </w:rPr>
         <w:t>A tabel</w:t>
       </w:r>
       <w:r>
         <w:rPr>
-          <w:lang w:val="pt-PT"/>
-        </w:rPr>
-        <w:t>a Visits</w:t>
-      </w:r>
-      <w:r>
-        <w:rPr>
+          <w:rFonts w:asciiTheme="majorHAnsi" w:hAnsiTheme="majorHAnsi" w:cstheme="majorHAnsi"/>
+          <w:lang w:val="pt-PT"/>
+        </w:rPr>
+        <w:t xml:space="preserve">a </w:t>
+      </w:r>
+      <w:proofErr w:type="spellStart"/>
+      <w:r>
+        <w:rPr>
+          <w:rFonts w:asciiTheme="majorHAnsi" w:hAnsiTheme="majorHAnsi" w:cstheme="majorHAnsi"/>
+          <w:lang w:val="pt-PT"/>
+        </w:rPr>
+        <w:t>Visits</w:t>
+      </w:r>
+      <w:proofErr w:type="spellEnd"/>
+      <w:r>
+        <w:rPr>
+          <w:rFonts w:asciiTheme="majorHAnsi" w:hAnsiTheme="majorHAnsi" w:cstheme="majorHAnsi"/>
           <w:lang w:val="pt-PT"/>
         </w:rPr>
         <w:t xml:space="preserve"> irá </w:t>
       </w:r>
       <w:r>
         <w:rPr>
+          <w:rFonts w:asciiTheme="majorHAnsi" w:hAnsiTheme="majorHAnsi" w:cstheme="majorHAnsi"/>
           <w:lang w:val="pt-PT"/>
         </w:rPr>
         <w:t>armazenar todas as visitas efetuadas e o estado da visita</w:t>
       </w:r>
       <w:r>
         <w:rPr>
+          <w:rFonts w:asciiTheme="majorHAnsi" w:hAnsiTheme="majorHAnsi" w:cstheme="majorHAnsi"/>
           <w:lang w:val="pt-PT"/>
         </w:rPr>
         <w:t xml:space="preserve">, esta tabela possui o </w:t>
       </w:r>
       <w:r>
         <w:rPr>
+          <w:rFonts w:asciiTheme="majorHAnsi" w:hAnsiTheme="majorHAnsi" w:cstheme="majorHAnsi"/>
           <w:lang w:val="pt-PT"/>
         </w:rPr>
         <w:t xml:space="preserve">número de saúde </w:t>
       </w:r>
       <w:r>
         <w:rPr>
+          <w:rFonts w:asciiTheme="majorHAnsi" w:hAnsiTheme="majorHAnsi" w:cstheme="majorHAnsi"/>
           <w:lang w:val="pt-PT"/>
         </w:rPr>
         <w:t xml:space="preserve">do </w:t>
       </w:r>
       <w:r>
         <w:rPr>
+          <w:rFonts w:asciiTheme="majorHAnsi" w:hAnsiTheme="majorHAnsi" w:cstheme="majorHAnsi"/>
           <w:lang w:val="pt-PT"/>
         </w:rPr>
         <w:t>paciente em isolamento, estado da visita e a data em ocorreu a visita</w:t>
       </w:r>
       <w:r>
         <w:rPr>
+          <w:rFonts w:asciiTheme="majorHAnsi" w:hAnsiTheme="majorHAnsi" w:cstheme="majorHAnsi"/>
           <w:lang w:val="pt-PT"/>
         </w:rPr>
         <w:t>.</w:t>
@@ -3914,14 +4926,24 @@
     </w:p>
     <w:p>
       <w:pPr>
+        <w:pStyle w:val="Corpodetexto"/>
+        <w:rPr>
+          <w:lang w:val="pt-PT"/>
+        </w:rPr>
+      </w:pPr>
+    </w:p>
+    <w:p>
+      <w:pPr>
         <w:pStyle w:val="Itens04"/>
         <w:ind w:left="0" w:firstLine="0"/>
         <w:rPr>
-          <w:lang w:val="pt-PT"/>
-        </w:rPr>
-      </w:pPr>
-      <w:r>
-        <w:rPr>
+          <w:rFonts w:asciiTheme="majorHAnsi" w:hAnsiTheme="majorHAnsi" w:cstheme="majorHAnsi"/>
+          <w:lang w:val="pt-PT"/>
+        </w:rPr>
+      </w:pPr>
+      <w:r>
+        <w:rPr>
+          <w:rFonts w:asciiTheme="majorHAnsi" w:hAnsiTheme="majorHAnsi" w:cstheme="majorHAnsi"/>
           <w:lang w:val="pt-PT"/>
         </w:rPr>
         <w:t>Com a Base de Dados criada o segundo passo foi implementar os serviços, era pedido que fosse implementado um serviço SOAP para que caso uma equipa deteta-se um caso positivo d covid, este fosse identificado e as pessoas com quem o infetado estivesse em contacto fossem para isolamento profilático.</w:t>
@@ -4074,22 +5096,56 @@
       <w:pPr>
         <w:pStyle w:val="Itens04"/>
         <w:ind w:left="851" w:firstLine="0"/>
-        <w:jc w:val="both"/>
-        <w:rPr>
-          <w:lang w:val="pt-PT"/>
-        </w:rPr>
-      </w:pPr>
-      <w:r>
-        <w:rPr>
+        <w:rPr>
+          <w:rFonts w:asciiTheme="majorHAnsi" w:hAnsiTheme="majorHAnsi" w:cstheme="majorHAnsi"/>
+          <w:lang w:val="pt-PT"/>
+        </w:rPr>
+      </w:pPr>
+      <w:r>
+        <w:rPr>
+          <w:rFonts w:asciiTheme="majorHAnsi" w:hAnsiTheme="majorHAnsi" w:cstheme="majorHAnsi"/>
           <w:lang w:val="pt-PT"/>
         </w:rPr>
         <w:t>Foram criadas as Classes que gerem infetados e Isolados e respetivas interfaces</w:t>
       </w:r>
       <w:r>
         <w:rPr>
-          <w:lang w:val="pt-PT"/>
-        </w:rPr>
-        <w:t>. As funções RegisterInfected e RegisterIsolated vão permitir ao cliente efetuar o registo dos mesmos.</w:t>
+          <w:rFonts w:asciiTheme="majorHAnsi" w:hAnsiTheme="majorHAnsi" w:cstheme="majorHAnsi"/>
+          <w:lang w:val="pt-PT"/>
+        </w:rPr>
+        <w:t xml:space="preserve">. As funções </w:t>
+      </w:r>
+      <w:proofErr w:type="spellStart"/>
+      <w:r>
+        <w:rPr>
+          <w:rFonts w:asciiTheme="majorHAnsi" w:hAnsiTheme="majorHAnsi" w:cstheme="majorHAnsi"/>
+          <w:lang w:val="pt-PT"/>
+        </w:rPr>
+        <w:t>RegisterInfected</w:t>
+      </w:r>
+      <w:proofErr w:type="spellEnd"/>
+      <w:r>
+        <w:rPr>
+          <w:rFonts w:asciiTheme="majorHAnsi" w:hAnsiTheme="majorHAnsi" w:cstheme="majorHAnsi"/>
+          <w:lang w:val="pt-PT"/>
+        </w:rPr>
+        <w:t xml:space="preserve"> e </w:t>
+      </w:r>
+      <w:proofErr w:type="spellStart"/>
+      <w:r>
+        <w:rPr>
+          <w:rFonts w:asciiTheme="majorHAnsi" w:hAnsiTheme="majorHAnsi" w:cstheme="majorHAnsi"/>
+          <w:lang w:val="pt-PT"/>
+        </w:rPr>
+        <w:t>RegisterIsolated</w:t>
+      </w:r>
+      <w:proofErr w:type="spellEnd"/>
+      <w:r>
+        <w:rPr>
+          <w:rFonts w:asciiTheme="majorHAnsi" w:hAnsiTheme="majorHAnsi" w:cstheme="majorHAnsi"/>
+          <w:lang w:val="pt-PT"/>
+        </w:rPr>
+        <w:t xml:space="preserve"> vão permitir ao cliente efetuar o registo dos mesmos.</w:t>
       </w:r>
     </w:p>
     <w:p>
@@ -4189,30 +5245,44 @@
         <w:pStyle w:val="Itens04"/>
         <w:ind w:left="0" w:firstLine="0"/>
         <w:rPr>
-          <w:lang w:val="pt-PT"/>
-        </w:rPr>
-      </w:pPr>
-      <w:r>
-        <w:rPr>
+          <w:rFonts w:asciiTheme="majorHAnsi" w:hAnsiTheme="majorHAnsi" w:cstheme="majorHAnsi"/>
+          <w:lang w:val="pt-PT"/>
+        </w:rPr>
+      </w:pPr>
+      <w:r>
+        <w:rPr>
+          <w:rFonts w:asciiTheme="majorHAnsi" w:hAnsiTheme="majorHAnsi" w:cstheme="majorHAnsi"/>
           <w:lang w:val="pt-PT"/>
         </w:rPr>
         <w:lastRenderedPageBreak/>
         <w:t xml:space="preserve">As funções acima tanto para o registo de um infetado como para o registo de um isolado permitem ao receber como parâmetro um infetado/isolado abrir uma conexão na base de dados e com uma </w:t>
       </w:r>
-      <w:r>
-        <w:rPr>
-          <w:lang w:val="pt-PT"/>
-        </w:rPr>
-        <w:t>query já</w:t>
-      </w:r>
-      <w:r>
-        <w:rPr>
+      <w:proofErr w:type="spellStart"/>
+      <w:r>
+        <w:rPr>
+          <w:rFonts w:asciiTheme="majorHAnsi" w:hAnsiTheme="majorHAnsi" w:cstheme="majorHAnsi"/>
+          <w:lang w:val="pt-PT"/>
+        </w:rPr>
+        <w:t>query</w:t>
+      </w:r>
+      <w:proofErr w:type="spellEnd"/>
+      <w:r>
+        <w:rPr>
+          <w:rFonts w:asciiTheme="majorHAnsi" w:hAnsiTheme="majorHAnsi" w:cstheme="majorHAnsi"/>
+          <w:lang w:val="pt-PT"/>
+        </w:rPr>
+        <w:t xml:space="preserve"> já</w:t>
+      </w:r>
+      <w:r>
+        <w:rPr>
+          <w:rFonts w:asciiTheme="majorHAnsi" w:hAnsiTheme="majorHAnsi" w:cstheme="majorHAnsi"/>
           <w:lang w:val="pt-PT"/>
         </w:rPr>
         <w:t xml:space="preserve"> previamente criada adicionar os dados</w:t>
       </w:r>
       <w:r>
         <w:rPr>
+          <w:rFonts w:asciiTheme="majorHAnsi" w:hAnsiTheme="majorHAnsi" w:cstheme="majorHAnsi"/>
           <w:lang w:val="pt-PT"/>
         </w:rPr>
         <w:t>.</w:t>
@@ -4243,17 +5313,59 @@
     </w:p>
     <w:p>
       <w:pPr>
+        <w:pStyle w:val="Corpodetexto"/>
+        <w:rPr>
+          <w:lang w:val="pt-PT"/>
+        </w:rPr>
+      </w:pPr>
+    </w:p>
+    <w:p>
+      <w:pPr>
         <w:pStyle w:val="Itens04"/>
         <w:ind w:left="0" w:firstLine="431"/>
         <w:rPr>
-          <w:lang w:val="pt-PT"/>
-        </w:rPr>
-      </w:pPr>
-      <w:r>
-        <w:rPr>
-          <w:lang w:val="pt-PT"/>
-        </w:rPr>
-        <w:t>Outro aspeto que era necessário ser implementado era um sistema capaz de importar ficheiros Xml/Json para a base de dados.</w:t>
+          <w:rFonts w:asciiTheme="majorHAnsi" w:hAnsiTheme="majorHAnsi" w:cstheme="majorHAnsi"/>
+          <w:lang w:val="pt-PT"/>
+        </w:rPr>
+      </w:pPr>
+      <w:r>
+        <w:rPr>
+          <w:rFonts w:asciiTheme="majorHAnsi" w:hAnsiTheme="majorHAnsi" w:cstheme="majorHAnsi"/>
+          <w:lang w:val="pt-PT"/>
+        </w:rPr>
+        <w:t xml:space="preserve">Outro aspeto que era necessário ser implementado era um sistema capaz de importar ficheiros </w:t>
+      </w:r>
+      <w:proofErr w:type="spellStart"/>
+      <w:r>
+        <w:rPr>
+          <w:rFonts w:asciiTheme="majorHAnsi" w:hAnsiTheme="majorHAnsi" w:cstheme="majorHAnsi"/>
+          <w:lang w:val="pt-PT"/>
+        </w:rPr>
+        <w:t>Xml</w:t>
+      </w:r>
+      <w:proofErr w:type="spellEnd"/>
+      <w:r>
+        <w:rPr>
+          <w:rFonts w:asciiTheme="majorHAnsi" w:hAnsiTheme="majorHAnsi" w:cstheme="majorHAnsi"/>
+          <w:lang w:val="pt-PT"/>
+        </w:rPr>
+        <w:t>/</w:t>
+      </w:r>
+      <w:proofErr w:type="spellStart"/>
+      <w:r>
+        <w:rPr>
+          <w:rFonts w:asciiTheme="majorHAnsi" w:hAnsiTheme="majorHAnsi" w:cstheme="majorHAnsi"/>
+          <w:lang w:val="pt-PT"/>
+        </w:rPr>
+        <w:t>Json</w:t>
+      </w:r>
+      <w:proofErr w:type="spellEnd"/>
+      <w:r>
+        <w:rPr>
+          <w:rFonts w:asciiTheme="majorHAnsi" w:hAnsiTheme="majorHAnsi" w:cstheme="majorHAnsi"/>
+          <w:lang w:val="pt-PT"/>
+        </w:rPr>
+        <w:t xml:space="preserve"> para a base de dados.</w:t>
       </w:r>
     </w:p>
     <w:p>
@@ -4261,14 +5373,64 @@
         <w:pStyle w:val="Itens04"/>
         <w:ind w:left="0" w:firstLine="431"/>
         <w:rPr>
-          <w:lang w:val="pt-PT"/>
-        </w:rPr>
-      </w:pPr>
-      <w:r>
-        <w:rPr>
-          <w:lang w:val="pt-PT"/>
-        </w:rPr>
-        <w:t>Foi criado uma função que recebia como parâmetro o ficheiro no formato de string e a sua extensão após a analise da sua extensão era enviada para uma função que trabalhava com o tipo de formato correspondente (Xml ou Json).</w:t>
+          <w:rFonts w:asciiTheme="majorHAnsi" w:hAnsiTheme="majorHAnsi" w:cstheme="majorHAnsi"/>
+          <w:lang w:val="pt-PT"/>
+        </w:rPr>
+      </w:pPr>
+      <w:r>
+        <w:rPr>
+          <w:rFonts w:asciiTheme="majorHAnsi" w:hAnsiTheme="majorHAnsi" w:cstheme="majorHAnsi"/>
+          <w:lang w:val="pt-PT"/>
+        </w:rPr>
+        <w:t xml:space="preserve">Foi criado uma função que recebia como parâmetro o ficheiro no formato de </w:t>
+      </w:r>
+      <w:proofErr w:type="spellStart"/>
+      <w:r>
+        <w:rPr>
+          <w:rFonts w:asciiTheme="majorHAnsi" w:hAnsiTheme="majorHAnsi" w:cstheme="majorHAnsi"/>
+          <w:lang w:val="pt-PT"/>
+        </w:rPr>
+        <w:t>string</w:t>
+      </w:r>
+      <w:proofErr w:type="spellEnd"/>
+      <w:r>
+        <w:rPr>
+          <w:rFonts w:asciiTheme="majorHAnsi" w:hAnsiTheme="majorHAnsi" w:cstheme="majorHAnsi"/>
+          <w:lang w:val="pt-PT"/>
+        </w:rPr>
+        <w:t xml:space="preserve"> e a sua extensão após a analise da sua extensão era enviada para uma função que trabalhava com o tipo de formato correspondente (</w:t>
+      </w:r>
+      <w:proofErr w:type="spellStart"/>
+      <w:r>
+        <w:rPr>
+          <w:rFonts w:asciiTheme="majorHAnsi" w:hAnsiTheme="majorHAnsi" w:cstheme="majorHAnsi"/>
+          <w:lang w:val="pt-PT"/>
+        </w:rPr>
+        <w:t>Xml</w:t>
+      </w:r>
+      <w:proofErr w:type="spellEnd"/>
+      <w:r>
+        <w:rPr>
+          <w:rFonts w:asciiTheme="majorHAnsi" w:hAnsiTheme="majorHAnsi" w:cstheme="majorHAnsi"/>
+          <w:lang w:val="pt-PT"/>
+        </w:rPr>
+        <w:t xml:space="preserve"> ou </w:t>
+      </w:r>
+      <w:proofErr w:type="spellStart"/>
+      <w:r>
+        <w:rPr>
+          <w:rFonts w:asciiTheme="majorHAnsi" w:hAnsiTheme="majorHAnsi" w:cstheme="majorHAnsi"/>
+          <w:lang w:val="pt-PT"/>
+        </w:rPr>
+        <w:t>Json</w:t>
+      </w:r>
+      <w:proofErr w:type="spellEnd"/>
+      <w:r>
+        <w:rPr>
+          <w:rFonts w:asciiTheme="majorHAnsi" w:hAnsiTheme="majorHAnsi" w:cstheme="majorHAnsi"/>
+          <w:lang w:val="pt-PT"/>
+        </w:rPr>
+        <w:t>).</w:t>
       </w:r>
     </w:p>
     <w:p>
@@ -4327,15 +5489,69 @@
         <w:pStyle w:val="Itens04"/>
         <w:ind w:left="0" w:firstLine="431"/>
         <w:rPr>
-          <w:lang w:val="pt-PT"/>
-        </w:rPr>
-      </w:pPr>
-      <w:r>
-        <w:rPr>
-          <w:lang w:val="pt-PT"/>
-        </w:rPr>
-        <w:t>Caso a extensão fosse Xml a função RegisterXml executava um conjunto de parâmetros entre os quais conexão a base de dados e inserção dos dados na mesma.</w:t>
-      </w:r>
+          <w:rFonts w:asciiTheme="majorHAnsi" w:hAnsiTheme="majorHAnsi" w:cstheme="majorHAnsi"/>
+          <w:lang w:val="pt-PT"/>
+        </w:rPr>
+      </w:pPr>
+      <w:r>
+        <w:rPr>
+          <w:rFonts w:asciiTheme="majorHAnsi" w:hAnsiTheme="majorHAnsi" w:cstheme="majorHAnsi"/>
+          <w:lang w:val="pt-PT"/>
+        </w:rPr>
+        <w:t xml:space="preserve">Caso a extensão fosse </w:t>
+      </w:r>
+      <w:proofErr w:type="spellStart"/>
+      <w:r>
+        <w:rPr>
+          <w:rFonts w:asciiTheme="majorHAnsi" w:hAnsiTheme="majorHAnsi" w:cstheme="majorHAnsi"/>
+          <w:lang w:val="pt-PT"/>
+        </w:rPr>
+        <w:t>Xml</w:t>
+      </w:r>
+      <w:proofErr w:type="spellEnd"/>
+      <w:r>
+        <w:rPr>
+          <w:rFonts w:asciiTheme="majorHAnsi" w:hAnsiTheme="majorHAnsi" w:cstheme="majorHAnsi"/>
+          <w:lang w:val="pt-PT"/>
+        </w:rPr>
+        <w:t xml:space="preserve"> a função </w:t>
+      </w:r>
+      <w:proofErr w:type="spellStart"/>
+      <w:r>
+        <w:rPr>
+          <w:rFonts w:asciiTheme="majorHAnsi" w:hAnsiTheme="majorHAnsi" w:cstheme="majorHAnsi"/>
+          <w:lang w:val="pt-PT"/>
+        </w:rPr>
+        <w:t>RegisterXml</w:t>
+      </w:r>
+      <w:proofErr w:type="spellEnd"/>
+      <w:r>
+        <w:rPr>
+          <w:rFonts w:asciiTheme="majorHAnsi" w:hAnsiTheme="majorHAnsi" w:cstheme="majorHAnsi"/>
+          <w:lang w:val="pt-PT"/>
+        </w:rPr>
+        <w:t xml:space="preserve"> executava um conjunto de parâmetros entre os quais conexão a base de dados e inserção dos dados na mesma.</w:t>
+      </w:r>
+    </w:p>
+    <w:p>
+      <w:pPr>
+        <w:pStyle w:val="Itens04"/>
+        <w:ind w:left="0" w:firstLine="431"/>
+        <w:rPr>
+          <w:rFonts w:asciiTheme="majorHAnsi" w:hAnsiTheme="majorHAnsi" w:cstheme="majorHAnsi"/>
+          <w:lang w:val="pt-PT"/>
+        </w:rPr>
+      </w:pPr>
+    </w:p>
+    <w:p>
+      <w:pPr>
+        <w:pStyle w:val="Itens04"/>
+        <w:ind w:left="0" w:firstLine="431"/>
+        <w:rPr>
+          <w:rFonts w:asciiTheme="majorHAnsi" w:hAnsiTheme="majorHAnsi" w:cstheme="majorHAnsi"/>
+          <w:lang w:val="pt-PT"/>
+        </w:rPr>
+      </w:pPr>
     </w:p>
     <w:p>
       <w:pPr>
@@ -4351,10 +5567,11 @@
           <w:noProof/>
           <w:lang w:val="pt-PT"/>
         </w:rPr>
+        <w:lastRenderedPageBreak/>
         <w:drawing>
-          <wp:inline distT="0" distB="0" distL="0" distR="0" wp14:anchorId="6D951189" wp14:editId="0ACE9F52">
-            <wp:extent cx="3326450" cy="3985260"/>
-            <wp:effectExtent l="0" t="0" r="7620" b="0"/>
+          <wp:inline distT="0" distB="0" distL="0" distR="0" wp14:anchorId="6D951189" wp14:editId="1A762EF0">
+            <wp:extent cx="2946951" cy="3530600"/>
+            <wp:effectExtent l="0" t="0" r="6350" b="0"/>
             <wp:docPr id="32" name="Imagem 32"/>
             <wp:cNvGraphicFramePr>
               <a:graphicFrameLocks xmlns:a="http://schemas.openxmlformats.org/drawingml/2006/main" noChangeAspect="1"/>
@@ -4375,7 +5592,7 @@
                   <pic:spPr>
                     <a:xfrm>
                       <a:off x="0" y="0"/>
-                      <a:ext cx="3334485" cy="3994886"/>
+                      <a:ext cx="2964422" cy="3551531"/>
                     </a:xfrm>
                     <a:prstGeom prst="rect">
                       <a:avLst/>
@@ -4392,29 +5609,74 @@
       <w:pPr>
         <w:pStyle w:val="Itens04"/>
         <w:ind w:left="0" w:firstLine="431"/>
-        <w:rPr>
-          <w:lang w:val="pt-PT"/>
-        </w:rPr>
-      </w:pPr>
-      <w:r>
-        <w:rPr>
-          <w:lang w:val="pt-PT"/>
-        </w:rPr>
-        <w:t xml:space="preserve">Caso a extensão fosseJson a função RegisterJson executava um conjunto de parâmetros </w:t>
-      </w:r>
-      <w:r>
-        <w:rPr>
-          <w:lang w:val="pt-PT"/>
-        </w:rPr>
-        <w:lastRenderedPageBreak/>
-        <w:t>entre os quais conexão a base de dados e inserção dos dados na mesma.</w:t>
-      </w:r>
+        <w:jc w:val="center"/>
+        <w:rPr>
+          <w:lang w:val="pt-PT"/>
+        </w:rPr>
+      </w:pPr>
     </w:p>
     <w:p>
       <w:pPr>
         <w:pStyle w:val="Itens04"/>
         <w:ind w:left="0" w:firstLine="431"/>
-        <w:jc w:val="center"/>
+        <w:rPr>
+          <w:rFonts w:asciiTheme="majorHAnsi" w:hAnsiTheme="majorHAnsi" w:cstheme="majorHAnsi"/>
+          <w:lang w:val="pt-PT"/>
+        </w:rPr>
+      </w:pPr>
+      <w:r>
+        <w:rPr>
+          <w:rFonts w:asciiTheme="majorHAnsi" w:hAnsiTheme="majorHAnsi" w:cstheme="majorHAnsi"/>
+          <w:lang w:val="pt-PT"/>
+        </w:rPr>
+        <w:t xml:space="preserve">Caso a extensão </w:t>
+      </w:r>
+      <w:proofErr w:type="spellStart"/>
+      <w:r>
+        <w:rPr>
+          <w:rFonts w:asciiTheme="majorHAnsi" w:hAnsiTheme="majorHAnsi" w:cstheme="majorHAnsi"/>
+          <w:lang w:val="pt-PT"/>
+        </w:rPr>
+        <w:t>fosseJson</w:t>
+      </w:r>
+      <w:proofErr w:type="spellEnd"/>
+      <w:r>
+        <w:rPr>
+          <w:rFonts w:asciiTheme="majorHAnsi" w:hAnsiTheme="majorHAnsi" w:cstheme="majorHAnsi"/>
+          <w:lang w:val="pt-PT"/>
+        </w:rPr>
+        <w:t xml:space="preserve"> a função </w:t>
+      </w:r>
+      <w:proofErr w:type="spellStart"/>
+      <w:r>
+        <w:rPr>
+          <w:rFonts w:asciiTheme="majorHAnsi" w:hAnsiTheme="majorHAnsi" w:cstheme="majorHAnsi"/>
+          <w:lang w:val="pt-PT"/>
+        </w:rPr>
+        <w:t>RegisterJson</w:t>
+      </w:r>
+      <w:proofErr w:type="spellEnd"/>
+      <w:r>
+        <w:rPr>
+          <w:rFonts w:asciiTheme="majorHAnsi" w:hAnsiTheme="majorHAnsi" w:cstheme="majorHAnsi"/>
+          <w:lang w:val="pt-PT"/>
+        </w:rPr>
+        <w:t xml:space="preserve"> executava um conjunto de parâmetros entre os quais conexão a base de dados e inserção dos dados na mesma.</w:t>
+      </w:r>
+    </w:p>
+    <w:p>
+      <w:pPr>
+        <w:pStyle w:val="Itens04"/>
+        <w:ind w:left="0" w:firstLine="0"/>
+        <w:rPr>
+          <w:lang w:val="pt-PT"/>
+        </w:rPr>
+      </w:pPr>
+    </w:p>
+    <w:p>
+      <w:pPr>
+        <w:pStyle w:val="Itens04"/>
+        <w:ind w:left="0" w:firstLine="0"/>
         <w:rPr>
           <w:lang w:val="pt-PT"/>
         </w:rPr>
@@ -4425,22 +5687,22 @@
           <w:lang w:val="pt-PT"/>
         </w:rPr>
         <w:drawing>
-          <wp:anchor distT="0" distB="0" distL="114300" distR="114300" simplePos="0" relativeHeight="251660288" behindDoc="1" locked="0" layoutInCell="1" allowOverlap="1" wp14:anchorId="33C2CBA8" wp14:editId="530BAEB7">
+          <wp:anchor distT="0" distB="0" distL="114300" distR="114300" simplePos="0" relativeHeight="251660288" behindDoc="1" locked="0" layoutInCell="1" allowOverlap="1" wp14:anchorId="33C2CBA8" wp14:editId="6882A873">
             <wp:simplePos x="0" y="0"/>
             <wp:positionH relativeFrom="column">
-              <wp:posOffset>710142</wp:posOffset>
+              <wp:posOffset>1451822</wp:posOffset>
             </wp:positionH>
             <wp:positionV relativeFrom="paragraph">
-              <wp:posOffset>44450</wp:posOffset>
+              <wp:posOffset>-248498</wp:posOffset>
             </wp:positionV>
-            <wp:extent cx="3505200" cy="4700817"/>
-            <wp:effectExtent l="0" t="0" r="0" b="5080"/>
+            <wp:extent cx="3158066" cy="4234803"/>
+            <wp:effectExtent l="0" t="0" r="4445" b="0"/>
             <wp:wrapTight wrapText="bothSides">
               <wp:wrapPolygon edited="0">
                 <wp:start x="0" y="0"/>
-                <wp:lineTo x="0" y="21536"/>
-                <wp:lineTo x="21483" y="21536"/>
-                <wp:lineTo x="21483" y="0"/>
+                <wp:lineTo x="0" y="21477"/>
+                <wp:lineTo x="21500" y="21477"/>
+                <wp:lineTo x="21500" y="0"/>
                 <wp:lineTo x="0" y="0"/>
               </wp:wrapPolygon>
             </wp:wrapTight>
@@ -4464,7 +5726,7 @@
                   <pic:spPr>
                     <a:xfrm>
                       <a:off x="0" y="0"/>
-                      <a:ext cx="3505200" cy="4700817"/>
+                      <a:ext cx="3163861" cy="4242573"/>
                     </a:xfrm>
                     <a:prstGeom prst="rect">
                       <a:avLst/>
@@ -4473,6 +5735,12 @@
                 </pic:pic>
               </a:graphicData>
             </a:graphic>
+            <wp14:sizeRelH relativeFrom="margin">
+              <wp14:pctWidth>0</wp14:pctWidth>
+            </wp14:sizeRelH>
+            <wp14:sizeRelV relativeFrom="margin">
+              <wp14:pctHeight>0</wp14:pctHeight>
+            </wp14:sizeRelV>
           </wp:anchor>
         </w:drawing>
       </w:r>
@@ -4587,156 +5855,78 @@
     </w:p>
     <w:p>
       <w:pPr>
+        <w:pStyle w:val="Ttulo3"/>
+      </w:pPr>
+      <w:r>
+        <w:lastRenderedPageBreak/>
+        <w:t>Cliente</w:t>
+      </w:r>
+    </w:p>
+    <w:p>
+      <w:pPr>
+        <w:pStyle w:val="Ttulo4"/>
+      </w:pPr>
+      <w:proofErr w:type="spellStart"/>
+      <w:r>
+        <w:t>Gestão</w:t>
+      </w:r>
+      <w:proofErr w:type="spellEnd"/>
+      <w:r>
+        <w:t xml:space="preserve"> de </w:t>
+      </w:r>
+      <w:proofErr w:type="spellStart"/>
+      <w:r>
+        <w:t>Infetados</w:t>
+      </w:r>
+      <w:proofErr w:type="spellEnd"/>
+      <w:r>
+        <w:t>/</w:t>
+      </w:r>
+      <w:proofErr w:type="spellStart"/>
+      <w:r>
+        <w:t>Isolados</w:t>
+      </w:r>
+      <w:proofErr w:type="spellEnd"/>
+      <w:r>
+        <w:t xml:space="preserve"> </w:t>
+      </w:r>
+    </w:p>
+    <w:p>
+      <w:pPr>
+        <w:pStyle w:val="Corpodetexto"/>
+      </w:pPr>
+    </w:p>
+    <w:p>
+      <w:pPr>
         <w:pStyle w:val="Itens04"/>
         <w:ind w:left="0" w:firstLine="0"/>
         <w:rPr>
-          <w:lang w:val="pt-PT"/>
-        </w:rPr>
-      </w:pPr>
-    </w:p>
-    <w:p>
-      <w:pPr>
-        <w:pStyle w:val="Itens04"/>
-        <w:ind w:left="0" w:firstLine="0"/>
-        <w:rPr>
-          <w:lang w:val="pt-PT"/>
-        </w:rPr>
-      </w:pPr>
-    </w:p>
-    <w:p>
-      <w:pPr>
-        <w:pStyle w:val="Itens04"/>
-        <w:ind w:left="0" w:firstLine="0"/>
-        <w:rPr>
-          <w:lang w:val="pt-PT"/>
-        </w:rPr>
-      </w:pPr>
-    </w:p>
-    <w:p>
-      <w:pPr>
-        <w:pStyle w:val="Itens04"/>
-        <w:ind w:left="0" w:firstLine="0"/>
-        <w:rPr>
-          <w:lang w:val="pt-PT"/>
-        </w:rPr>
-      </w:pPr>
-    </w:p>
-    <w:p>
-      <w:pPr>
-        <w:pStyle w:val="Itens04"/>
-        <w:ind w:left="0" w:firstLine="0"/>
-        <w:rPr>
-          <w:lang w:val="pt-PT"/>
-        </w:rPr>
-      </w:pPr>
-    </w:p>
-    <w:p>
-      <w:pPr>
-        <w:pStyle w:val="Itens04"/>
-        <w:ind w:left="0" w:firstLine="0"/>
-        <w:rPr>
-          <w:lang w:val="pt-PT"/>
-        </w:rPr>
-      </w:pPr>
-    </w:p>
-    <w:p>
-      <w:pPr>
-        <w:pStyle w:val="Itens04"/>
-        <w:ind w:left="0" w:firstLine="0"/>
-        <w:rPr>
-          <w:lang w:val="pt-PT"/>
-        </w:rPr>
-      </w:pPr>
-    </w:p>
-    <w:p>
-      <w:pPr>
-        <w:pStyle w:val="Itens04"/>
-        <w:ind w:left="0" w:firstLine="0"/>
-        <w:rPr>
-          <w:lang w:val="pt-PT"/>
-        </w:rPr>
-      </w:pPr>
-    </w:p>
-    <w:p>
-      <w:pPr>
-        <w:pStyle w:val="Itens04"/>
-        <w:ind w:left="0" w:firstLine="0"/>
-        <w:rPr>
-          <w:lang w:val="pt-PT"/>
-        </w:rPr>
-      </w:pPr>
-    </w:p>
-    <w:p>
-      <w:pPr>
-        <w:pStyle w:val="Itens04"/>
-        <w:ind w:left="0" w:firstLine="0"/>
-        <w:rPr>
-          <w:lang w:val="pt-PT"/>
-        </w:rPr>
-      </w:pPr>
-    </w:p>
-    <w:p>
-      <w:pPr>
-        <w:pStyle w:val="Itens04"/>
-        <w:ind w:left="0" w:firstLine="0"/>
-        <w:rPr>
-          <w:lang w:val="pt-PT"/>
-        </w:rPr>
-      </w:pPr>
-    </w:p>
-    <w:p>
-      <w:pPr>
-        <w:pStyle w:val="Itens04"/>
-        <w:ind w:left="0" w:firstLine="0"/>
-        <w:rPr>
-          <w:lang w:val="pt-PT"/>
-        </w:rPr>
-      </w:pPr>
-    </w:p>
-    <w:p>
-      <w:pPr>
-        <w:pStyle w:val="Itens04"/>
-        <w:ind w:left="0" w:firstLine="0"/>
-        <w:rPr>
-          <w:lang w:val="pt-PT"/>
-        </w:rPr>
-      </w:pPr>
-    </w:p>
-    <w:p>
-      <w:pPr>
-        <w:pStyle w:val="Ttulo3"/>
-      </w:pPr>
-      <w:r>
-        <w:lastRenderedPageBreak/>
-        <w:t>Cliente</w:t>
-      </w:r>
-    </w:p>
-    <w:p>
-      <w:pPr>
-        <w:pStyle w:val="Ttulo4"/>
-      </w:pPr>
-      <w:r>
-        <w:t xml:space="preserve">Gestão de Infetados/Isolados </w:t>
-      </w:r>
-    </w:p>
-    <w:p>
-      <w:pPr>
-        <w:pStyle w:val="Corpodetexto"/>
-      </w:pPr>
-    </w:p>
-    <w:p>
-      <w:pPr>
-        <w:pStyle w:val="Itens04"/>
-        <w:ind w:left="0" w:firstLine="0"/>
-        <w:rPr>
-          <w:lang w:val="pt-PT"/>
-        </w:rPr>
-      </w:pPr>
-      <w:r>
-        <w:rPr>
-          <w:lang w:val="pt-PT"/>
-        </w:rPr>
-        <w:t>No lado do cliente foi desenvolvido um form com o aspeto seguinte:</w:t>
+          <w:rFonts w:asciiTheme="majorHAnsi" w:hAnsiTheme="majorHAnsi" w:cstheme="majorHAnsi"/>
+          <w:lang w:val="pt-PT"/>
+        </w:rPr>
+      </w:pPr>
+      <w:r>
+        <w:rPr>
+          <w:rFonts w:asciiTheme="majorHAnsi" w:hAnsiTheme="majorHAnsi" w:cstheme="majorHAnsi"/>
+          <w:lang w:val="pt-PT"/>
+        </w:rPr>
+        <w:t xml:space="preserve">No lado do cliente foi desenvolvido um </w:t>
+      </w:r>
+      <w:proofErr w:type="spellStart"/>
+      <w:r>
+        <w:rPr>
+          <w:rFonts w:asciiTheme="majorHAnsi" w:hAnsiTheme="majorHAnsi" w:cstheme="majorHAnsi"/>
+          <w:lang w:val="pt-PT"/>
+        </w:rPr>
+        <w:t>form</w:t>
+      </w:r>
+      <w:proofErr w:type="spellEnd"/>
+      <w:r>
+        <w:rPr>
+          <w:rFonts w:asciiTheme="majorHAnsi" w:hAnsiTheme="majorHAnsi" w:cstheme="majorHAnsi"/>
+          <w:lang w:val="pt-PT"/>
+        </w:rPr>
+        <w:t xml:space="preserve"> com o aspeto seguinte:</w:t>
       </w:r>
     </w:p>
     <w:p>
@@ -4864,17 +6054,20 @@
         <w:pStyle w:val="Itens04"/>
         <w:ind w:left="0" w:firstLine="431"/>
         <w:rPr>
-          <w:lang w:val="pt-PT"/>
-        </w:rPr>
-      </w:pPr>
-      <w:r>
-        <w:rPr>
+          <w:rFonts w:asciiTheme="majorHAnsi" w:hAnsiTheme="majorHAnsi" w:cstheme="majorHAnsi"/>
+          <w:lang w:val="pt-PT"/>
+        </w:rPr>
+      </w:pPr>
+      <w:r>
+        <w:rPr>
+          <w:rFonts w:asciiTheme="majorHAnsi" w:hAnsiTheme="majorHAnsi" w:cstheme="majorHAnsi"/>
           <w:lang w:val="pt-PT"/>
         </w:rPr>
         <w:t xml:space="preserve">Após o cliente inserir os dados relativos a um infetado/isolado, esses mesmos dados serão convertidos </w:t>
       </w:r>
       <w:r>
         <w:rPr>
+          <w:rFonts w:asciiTheme="majorHAnsi" w:hAnsiTheme="majorHAnsi" w:cstheme="majorHAnsi"/>
           <w:lang w:val="pt-PT"/>
         </w:rPr>
         <w:t>numa classe do tipo Infetado/Isolado correspondente. Após essa conversão é enviado para o serviço SOAP e feito o tratamento enunciado em cima.</w:t>
@@ -4900,13 +6093,36 @@
         <w:rPr>
           <w:lang w:val="pt-PT"/>
         </w:rPr>
-        <w:t xml:space="preserve"> Importar Ficheiros Xml/Json</w:t>
-      </w:r>
-    </w:p>
-    <w:p>
-      <w:pPr>
-        <w:pStyle w:val="Corpodetexto"/>
-        <w:rPr>
+        <w:t xml:space="preserve"> Importar Ficheiros </w:t>
+      </w:r>
+      <w:proofErr w:type="spellStart"/>
+      <w:r>
+        <w:rPr>
+          <w:lang w:val="pt-PT"/>
+        </w:rPr>
+        <w:t>Xml</w:t>
+      </w:r>
+      <w:proofErr w:type="spellEnd"/>
+      <w:r>
+        <w:rPr>
+          <w:lang w:val="pt-PT"/>
+        </w:rPr>
+        <w:t>/</w:t>
+      </w:r>
+      <w:proofErr w:type="spellStart"/>
+      <w:r>
+        <w:rPr>
+          <w:lang w:val="pt-PT"/>
+        </w:rPr>
+        <w:t>Json</w:t>
+      </w:r>
+      <w:proofErr w:type="spellEnd"/>
+    </w:p>
+    <w:p>
+      <w:pPr>
+        <w:pStyle w:val="Corpodetexto"/>
+        <w:rPr>
+          <w:rFonts w:asciiTheme="majorHAnsi" w:hAnsiTheme="majorHAnsi" w:cstheme="majorHAnsi"/>
           <w:lang w:val="pt-PT"/>
         </w:rPr>
       </w:pPr>
@@ -4916,14 +6132,32 @@
         <w:pStyle w:val="Itens04"/>
         <w:ind w:left="0" w:firstLine="0"/>
         <w:rPr>
-          <w:lang w:val="pt-PT"/>
-        </w:rPr>
-      </w:pPr>
-      <w:r>
-        <w:rPr>
-          <w:lang w:val="pt-PT"/>
-        </w:rPr>
-        <w:t>No lado do cliente foi desenvolvido um form com o aspeto seguinte:</w:t>
+          <w:rFonts w:asciiTheme="majorHAnsi" w:hAnsiTheme="majorHAnsi" w:cstheme="majorHAnsi"/>
+          <w:lang w:val="pt-PT"/>
+        </w:rPr>
+      </w:pPr>
+      <w:r>
+        <w:rPr>
+          <w:rFonts w:asciiTheme="majorHAnsi" w:hAnsiTheme="majorHAnsi" w:cstheme="majorHAnsi"/>
+          <w:lang w:val="pt-PT"/>
+        </w:rPr>
+        <w:t xml:space="preserve">No lado do cliente foi desenvolvido um </w:t>
+      </w:r>
+      <w:proofErr w:type="spellStart"/>
+      <w:r>
+        <w:rPr>
+          <w:rFonts w:asciiTheme="majorHAnsi" w:hAnsiTheme="majorHAnsi" w:cstheme="majorHAnsi"/>
+          <w:lang w:val="pt-PT"/>
+        </w:rPr>
+        <w:t>form</w:t>
+      </w:r>
+      <w:proofErr w:type="spellEnd"/>
+      <w:r>
+        <w:rPr>
+          <w:rFonts w:asciiTheme="majorHAnsi" w:hAnsiTheme="majorHAnsi" w:cstheme="majorHAnsi"/>
+          <w:lang w:val="pt-PT"/>
+        </w:rPr>
+        <w:t xml:space="preserve"> com o aspeto seguinte:</w:t>
       </w:r>
     </w:p>
     <w:p>
@@ -5195,18 +6429,27 @@
           <w:lang w:val="pt-PT"/>
         </w:rPr>
       </w:pPr>
+      <w:proofErr w:type="spellStart"/>
       <w:r>
         <w:rPr>
           <w:lang w:val="pt-PT"/>
         </w:rPr>
         <w:lastRenderedPageBreak/>
-        <w:t xml:space="preserve">Dashboard com estatísticas das encomendas </w:t>
-      </w:r>
-    </w:p>
-    <w:p>
-      <w:pPr>
-        <w:pStyle w:val="Corpodetexto"/>
-        <w:rPr>
+        <w:t>Dashboard</w:t>
+      </w:r>
+      <w:proofErr w:type="spellEnd"/>
+      <w:r>
+        <w:rPr>
+          <w:lang w:val="pt-PT"/>
+        </w:rPr>
+        <w:t xml:space="preserve"> com estatísticas das encomendas </w:t>
+      </w:r>
+    </w:p>
+    <w:p>
+      <w:pPr>
+        <w:pStyle w:val="Corpodetexto"/>
+        <w:rPr>
+          <w:rFonts w:asciiTheme="majorHAnsi" w:hAnsiTheme="majorHAnsi" w:cstheme="majorHAnsi"/>
           <w:lang w:val="pt-PT"/>
         </w:rPr>
       </w:pPr>
@@ -5216,14 +6459,32 @@
         <w:pStyle w:val="Itens04"/>
         <w:ind w:left="0" w:firstLine="709"/>
         <w:rPr>
-          <w:lang w:val="pt-PT"/>
-        </w:rPr>
-      </w:pPr>
-      <w:r>
-        <w:rPr>
-          <w:lang w:val="pt-PT"/>
-        </w:rPr>
-        <w:t>No lado do cliente foi desenvolvido um form com o aspeto seguinte:</w:t>
+          <w:rFonts w:asciiTheme="majorHAnsi" w:hAnsiTheme="majorHAnsi" w:cstheme="majorHAnsi"/>
+          <w:lang w:val="pt-PT"/>
+        </w:rPr>
+      </w:pPr>
+      <w:r>
+        <w:rPr>
+          <w:rFonts w:asciiTheme="majorHAnsi" w:hAnsiTheme="majorHAnsi" w:cstheme="majorHAnsi"/>
+          <w:lang w:val="pt-PT"/>
+        </w:rPr>
+        <w:t xml:space="preserve">No lado do cliente foi desenvolvido um </w:t>
+      </w:r>
+      <w:proofErr w:type="spellStart"/>
+      <w:r>
+        <w:rPr>
+          <w:rFonts w:asciiTheme="majorHAnsi" w:hAnsiTheme="majorHAnsi" w:cstheme="majorHAnsi"/>
+          <w:lang w:val="pt-PT"/>
+        </w:rPr>
+        <w:t>form</w:t>
+      </w:r>
+      <w:proofErr w:type="spellEnd"/>
+      <w:r>
+        <w:rPr>
+          <w:rFonts w:asciiTheme="majorHAnsi" w:hAnsiTheme="majorHAnsi" w:cstheme="majorHAnsi"/>
+          <w:lang w:val="pt-PT"/>
+        </w:rPr>
+        <w:t xml:space="preserve"> com o aspeto seguinte:</w:t>
       </w:r>
     </w:p>
     <w:p>
@@ -5309,7 +6570,21 @@
         <w:rPr>
           <w:lang w:val="pt-PT"/>
         </w:rPr>
-        <w:t xml:space="preserve">Neste form </w:t>
+        <w:t xml:space="preserve">Neste </w:t>
+      </w:r>
+      <w:proofErr w:type="spellStart"/>
+      <w:r>
+        <w:rPr>
+          <w:lang w:val="pt-PT"/>
+        </w:rPr>
+        <w:t>form</w:t>
+      </w:r>
+      <w:proofErr w:type="spellEnd"/>
+      <w:r>
+        <w:rPr>
+          <w:lang w:val="pt-PT"/>
+        </w:rPr>
+        <w:t xml:space="preserve"> </w:t>
       </w:r>
       <w:r>
         <w:rPr>
@@ -5363,37 +6638,13 @@
         <w:rPr>
           <w:lang w:val="pt-PT"/>
         </w:rPr>
-        <w:t xml:space="preserve">e as </w:t>
-      </w:r>
-      <w:r>
-        <w:rPr>
-          <w:lang w:val="pt-PT"/>
-        </w:rPr>
-        <w:t>equipas com mais despesas</w:t>
-      </w:r>
-      <w:r>
-        <w:rPr>
-          <w:lang w:val="pt-PT"/>
-        </w:rPr>
-        <w:t>. Por outro lado, em</w:t>
-      </w:r>
-      <w:r>
-        <w:rPr>
-          <w:lang w:val="pt-PT"/>
-        </w:rPr>
-        <w:t xml:space="preserve"> </w:t>
-      </w:r>
-      <w:r>
-        <w:rPr>
-          <w:lang w:val="pt-PT"/>
-        </w:rPr>
-        <w:t>termos numéricos</w:t>
-      </w:r>
-      <w:r>
-        <w:rPr>
-          <w:lang w:val="pt-PT"/>
-        </w:rPr>
-        <w:t xml:space="preserve"> </w:t>
+        <w:t>e as equipas com mais despesas. Por outro lado, em</w:t>
+      </w:r>
+      <w:r>
+        <w:rPr>
+          <w:lang w:val="pt-PT"/>
+        </w:rPr>
+        <w:t xml:space="preserve"> termos numéricos </w:t>
       </w:r>
       <w:r>
         <w:rPr>
@@ -5470,27 +6721,6 @@
           <w:lang w:val="pt-PT"/>
         </w:rPr>
       </w:pPr>
-    </w:p>
-    <w:p>
-      <w:pPr>
-        <w:pStyle w:val="Corpodetexto"/>
-        <w:ind w:left="431"/>
-        <w:rPr>
-          <w:lang w:val="pt-PT"/>
-        </w:rPr>
-      </w:pPr>
-      <w:r>
-        <w:rPr>
-          <w:lang w:val="pt-PT"/>
-        </w:rPr>
-        <w:t>No form utilizado este utiliza tanto serviço SOAP como Web Api</w:t>
-      </w:r>
-      <w:r>
-        <w:rPr>
-          <w:lang w:val="pt-PT"/>
-        </w:rPr>
-        <w:t xml:space="preserve"> …. </w:t>
-      </w:r>
     </w:p>
     <w:p>
       <w:pPr>
@@ -5508,9 +6738,9 @@
         </w:rPr>
         <w:lastRenderedPageBreak/>
         <w:drawing>
-          <wp:inline distT="0" distB="0" distL="0" distR="0" wp14:anchorId="682C2197" wp14:editId="6CC850FC">
-            <wp:extent cx="5159187" cy="5395428"/>
-            <wp:effectExtent l="0" t="0" r="3810" b="0"/>
+          <wp:inline distT="0" distB="0" distL="0" distR="0" wp14:anchorId="682C2197" wp14:editId="7BE6D372">
+            <wp:extent cx="4379908" cy="4580466"/>
+            <wp:effectExtent l="0" t="0" r="1905" b="0"/>
             <wp:docPr id="29" name="Imagem 29"/>
             <wp:cNvGraphicFramePr>
               <a:graphicFrameLocks xmlns:a="http://schemas.openxmlformats.org/drawingml/2006/main" noChangeAspect="1"/>
@@ -5531,7 +6761,7 @@
                   <pic:spPr>
                     <a:xfrm>
                       <a:off x="0" y="0"/>
-                      <a:ext cx="5159187" cy="5395428"/>
+                      <a:ext cx="4381875" cy="4582523"/>
                     </a:xfrm>
                     <a:prstGeom prst="rect">
                       <a:avLst/>
@@ -5552,44 +6782,31 @@
           <w:lang w:val="pt-PT"/>
         </w:rPr>
       </w:pPr>
-    </w:p>
-    <w:p>
-      <w:pPr>
-        <w:pStyle w:val="Corpodetexto"/>
-        <w:ind w:left="431"/>
-        <w:rPr>
-          <w:lang w:val="pt-PT"/>
-        </w:rPr>
-      </w:pPr>
-    </w:p>
-    <w:p>
-      <w:pPr>
-        <w:pStyle w:val="Corpodetexto"/>
-        <w:ind w:left="431"/>
-        <w:rPr>
-          <w:lang w:val="pt-PT"/>
-        </w:rPr>
-      </w:pPr>
-    </w:p>
-    <w:p>
-      <w:pPr>
-        <w:pStyle w:val="Corpodetexto"/>
-        <w:ind w:left="431"/>
-        <w:jc w:val="center"/>
-        <w:rPr>
-          <w:lang w:val="pt-PT"/>
-        </w:rPr>
-      </w:pPr>
-      <w:r>
-        <w:rPr>
-          <w:noProof/>
-          <w:lang w:val="pt-PT"/>
-        </w:rPr>
-        <w:lastRenderedPageBreak/>
+      <w:r>
+        <w:rPr>
+          <w:noProof/>
+          <w:lang w:val="pt-PT"/>
+        </w:rPr>
         <w:drawing>
-          <wp:inline distT="0" distB="0" distL="0" distR="0" wp14:anchorId="4D223E62" wp14:editId="22B8C3C3">
-            <wp:extent cx="5303980" cy="4595258"/>
-            <wp:effectExtent l="0" t="0" r="0" b="0"/>
+          <wp:anchor distT="0" distB="0" distL="114300" distR="114300" simplePos="0" relativeHeight="251665408" behindDoc="1" locked="0" layoutInCell="1" allowOverlap="1" wp14:anchorId="4D223E62" wp14:editId="2B001602">
+            <wp:simplePos x="0" y="0"/>
+            <wp:positionH relativeFrom="column">
+              <wp:posOffset>559647</wp:posOffset>
+            </wp:positionH>
+            <wp:positionV relativeFrom="paragraph">
+              <wp:posOffset>205105</wp:posOffset>
+            </wp:positionV>
+            <wp:extent cx="4504690" cy="3902710"/>
+            <wp:effectExtent l="0" t="0" r="0" b="2540"/>
+            <wp:wrapTight wrapText="bothSides">
+              <wp:wrapPolygon edited="0">
+                <wp:start x="0" y="0"/>
+                <wp:lineTo x="0" y="21509"/>
+                <wp:lineTo x="21466" y="21509"/>
+                <wp:lineTo x="21466" y="0"/>
+                <wp:lineTo x="0" y="0"/>
+              </wp:wrapPolygon>
+            </wp:wrapTight>
             <wp:docPr id="30" name="Imagem 30"/>
             <wp:cNvGraphicFramePr>
               <a:graphicFrameLocks xmlns:a="http://schemas.openxmlformats.org/drawingml/2006/main" noChangeAspect="1"/>
@@ -5610,7 +6827,7 @@
                   <pic:spPr>
                     <a:xfrm>
                       <a:off x="0" y="0"/>
-                      <a:ext cx="5303980" cy="4595258"/>
+                      <a:ext cx="4504690" cy="3902710"/>
                     </a:xfrm>
                     <a:prstGeom prst="rect">
                       <a:avLst/>
@@ -5619,7 +6836,7 @@
                 </pic:pic>
               </a:graphicData>
             </a:graphic>
-          </wp:inline>
+          </wp:anchor>
         </w:drawing>
       </w:r>
     </w:p>
@@ -5645,6 +6862,7 @@
       <w:pPr>
         <w:pStyle w:val="Corpodetexto"/>
         <w:ind w:left="431"/>
+        <w:jc w:val="center"/>
         <w:rPr>
           <w:lang w:val="pt-PT"/>
         </w:rPr>
@@ -5734,7 +6952,6 @@
     <w:p>
       <w:pPr>
         <w:pStyle w:val="Corpodetexto"/>
-        <w:ind w:left="431"/>
         <w:rPr>
           <w:lang w:val="pt-PT"/>
         </w:rPr>
@@ -5752,7 +6969,21 @@
           <w:lang w:val="pt-PT"/>
         </w:rPr>
         <w:lastRenderedPageBreak/>
-        <w:t xml:space="preserve"> Dashboard números atuais da pandemia</w:t>
+        <w:t xml:space="preserve"> </w:t>
+      </w:r>
+      <w:proofErr w:type="spellStart"/>
+      <w:r>
+        <w:rPr>
+          <w:lang w:val="pt-PT"/>
+        </w:rPr>
+        <w:t>Dashboard</w:t>
+      </w:r>
+      <w:proofErr w:type="spellEnd"/>
+      <w:r>
+        <w:rPr>
+          <w:lang w:val="pt-PT"/>
+        </w:rPr>
+        <w:t xml:space="preserve"> números atuais da pandemia</w:t>
       </w:r>
     </w:p>
     <w:p>
@@ -5760,6 +6991,7 @@
         <w:pStyle w:val="Itens04"/>
         <w:ind w:left="0" w:firstLine="709"/>
         <w:rPr>
+          <w:rFonts w:asciiTheme="majorHAnsi" w:hAnsiTheme="majorHAnsi" w:cstheme="majorHAnsi"/>
           <w:lang w:val="pt-PT"/>
         </w:rPr>
       </w:pPr>
@@ -5769,14 +7001,32 @@
         <w:pStyle w:val="Itens04"/>
         <w:ind w:left="0" w:firstLine="709"/>
         <w:rPr>
-          <w:lang w:val="pt-PT"/>
-        </w:rPr>
-      </w:pPr>
-      <w:r>
-        <w:rPr>
-          <w:lang w:val="pt-PT"/>
-        </w:rPr>
-        <w:t>Outro requisito que o sistema deveria ter era apresentação de uma dashboard com os números atuais da pandemia.</w:t>
+          <w:rFonts w:asciiTheme="majorHAnsi" w:hAnsiTheme="majorHAnsi" w:cstheme="majorHAnsi"/>
+          <w:lang w:val="pt-PT"/>
+        </w:rPr>
+      </w:pPr>
+      <w:r>
+        <w:rPr>
+          <w:rFonts w:asciiTheme="majorHAnsi" w:hAnsiTheme="majorHAnsi" w:cstheme="majorHAnsi"/>
+          <w:lang w:val="pt-PT"/>
+        </w:rPr>
+        <w:t xml:space="preserve">Outro requisito que o sistema deveria ter era apresentação de uma </w:t>
+      </w:r>
+      <w:proofErr w:type="spellStart"/>
+      <w:r>
+        <w:rPr>
+          <w:rFonts w:asciiTheme="majorHAnsi" w:hAnsiTheme="majorHAnsi" w:cstheme="majorHAnsi"/>
+          <w:lang w:val="pt-PT"/>
+        </w:rPr>
+        <w:t>dashboard</w:t>
+      </w:r>
+      <w:proofErr w:type="spellEnd"/>
+      <w:r>
+        <w:rPr>
+          <w:rFonts w:asciiTheme="majorHAnsi" w:hAnsiTheme="majorHAnsi" w:cstheme="majorHAnsi"/>
+          <w:lang w:val="pt-PT"/>
+        </w:rPr>
+        <w:t xml:space="preserve"> com os números atuais da pandemia.</w:t>
       </w:r>
     </w:p>
     <w:p>
@@ -5784,14 +7034,32 @@
         <w:pStyle w:val="Itens04"/>
         <w:ind w:left="0" w:firstLine="709"/>
         <w:rPr>
-          <w:lang w:val="pt-PT"/>
-        </w:rPr>
-      </w:pPr>
-      <w:r>
-        <w:rPr>
-          <w:lang w:val="pt-PT"/>
-        </w:rPr>
-        <w:t>No lado do cliente foi desenvolvido um form com o aspeto seguinte:</w:t>
+          <w:rFonts w:asciiTheme="majorHAnsi" w:hAnsiTheme="majorHAnsi" w:cstheme="majorHAnsi"/>
+          <w:lang w:val="pt-PT"/>
+        </w:rPr>
+      </w:pPr>
+      <w:r>
+        <w:rPr>
+          <w:rFonts w:asciiTheme="majorHAnsi" w:hAnsiTheme="majorHAnsi" w:cstheme="majorHAnsi"/>
+          <w:lang w:val="pt-PT"/>
+        </w:rPr>
+        <w:t xml:space="preserve">No lado do cliente foi desenvolvido um </w:t>
+      </w:r>
+      <w:proofErr w:type="spellStart"/>
+      <w:r>
+        <w:rPr>
+          <w:rFonts w:asciiTheme="majorHAnsi" w:hAnsiTheme="majorHAnsi" w:cstheme="majorHAnsi"/>
+          <w:lang w:val="pt-PT"/>
+        </w:rPr>
+        <w:t>form</w:t>
+      </w:r>
+      <w:proofErr w:type="spellEnd"/>
+      <w:r>
+        <w:rPr>
+          <w:rFonts w:asciiTheme="majorHAnsi" w:hAnsiTheme="majorHAnsi" w:cstheme="majorHAnsi"/>
+          <w:lang w:val="pt-PT"/>
+        </w:rPr>
+        <w:t xml:space="preserve"> com o aspeto seguinte:</w:t>
       </w:r>
     </w:p>
     <w:p>
@@ -5871,7 +7139,35 @@
         <w:rPr>
           <w:lang w:val="pt-PT"/>
         </w:rPr>
-        <w:t xml:space="preserve">Neste form é apresentado em termos numéricos a situação pandémica em Portugal apresenta-se no form os casos ativos, casos confirmados, óbitos, internados, </w:t>
+        <w:t xml:space="preserve">Neste </w:t>
+      </w:r>
+      <w:proofErr w:type="spellStart"/>
+      <w:r>
+        <w:rPr>
+          <w:lang w:val="pt-PT"/>
+        </w:rPr>
+        <w:t>form</w:t>
+      </w:r>
+      <w:proofErr w:type="spellEnd"/>
+      <w:r>
+        <w:rPr>
+          <w:lang w:val="pt-PT"/>
+        </w:rPr>
+        <w:t xml:space="preserve"> é apresentado em termos numéricos a situação pandémica em Portugal apresenta-se no </w:t>
+      </w:r>
+      <w:proofErr w:type="spellStart"/>
+      <w:r>
+        <w:rPr>
+          <w:lang w:val="pt-PT"/>
+        </w:rPr>
+        <w:t>form</w:t>
+      </w:r>
+      <w:proofErr w:type="spellEnd"/>
+      <w:r>
+        <w:rPr>
+          <w:lang w:val="pt-PT"/>
+        </w:rPr>
+        <w:t xml:space="preserve"> os casos ativos, casos confirmados, óbitos, internados, </w:t>
       </w:r>
       <w:r>
         <w:rPr>
@@ -6019,13 +7315,39 @@
           <w:lang w:val="pt-PT"/>
         </w:rPr>
         <w:tab/>
-        <w:t xml:space="preserve">A função no cliente tem como objetivo buscar dados </w:t>
-      </w:r>
-      <w:r>
-        <w:rPr>
-          <w:lang w:val="pt-PT"/>
-        </w:rPr>
-        <w:t>do url já conhecido (</w:t>
+        <w:t xml:space="preserve">A </w:t>
+      </w:r>
+      <w:r>
+        <w:rPr>
+          <w:lang w:val="pt-PT"/>
+        </w:rPr>
+        <w:t xml:space="preserve">seguinte </w:t>
+      </w:r>
+      <w:r>
+        <w:rPr>
+          <w:lang w:val="pt-PT"/>
+        </w:rPr>
+        <w:t xml:space="preserve">função no cliente tem como objetivo buscar dados </w:t>
+      </w:r>
+      <w:r>
+        <w:rPr>
+          <w:lang w:val="pt-PT"/>
+        </w:rPr>
+        <w:t xml:space="preserve">do </w:t>
+      </w:r>
+      <w:proofErr w:type="spellStart"/>
+      <w:r>
+        <w:rPr>
+          <w:lang w:val="pt-PT"/>
+        </w:rPr>
+        <w:t>url</w:t>
+      </w:r>
+      <w:proofErr w:type="spellEnd"/>
+      <w:r>
+        <w:rPr>
+          <w:lang w:val="pt-PT"/>
+        </w:rPr>
+        <w:t xml:space="preserve"> já conhecido (</w:t>
       </w:r>
       <w:hyperlink r:id="rId47" w:history="1">
         <w:r>
@@ -6043,7 +7365,33 @@
         <w:rPr>
           <w:lang w:val="pt-PT"/>
         </w:rPr>
-        <w:t>) e obter os dados pretendidos e mostrar-lhos para as dashboard.</w:t>
+        <w:t xml:space="preserve">) obter os dados pretendidos e </w:t>
+      </w:r>
+      <w:r>
+        <w:rPr>
+          <w:lang w:val="pt-PT"/>
+        </w:rPr>
+        <w:t>mostra-los</w:t>
+      </w:r>
+      <w:r>
+        <w:rPr>
+          <w:lang w:val="pt-PT"/>
+        </w:rPr>
+        <w:t xml:space="preserve"> para a </w:t>
+      </w:r>
+      <w:proofErr w:type="spellStart"/>
+      <w:r>
+        <w:rPr>
+          <w:lang w:val="pt-PT"/>
+        </w:rPr>
+        <w:t>dashboard</w:t>
+      </w:r>
+      <w:proofErr w:type="spellEnd"/>
+      <w:r>
+        <w:rPr>
+          <w:lang w:val="pt-PT"/>
+        </w:rPr>
+        <w:t>.</w:t>
       </w:r>
     </w:p>
     <w:p>
@@ -6111,16 +7459,862 @@
     </w:p>
     <w:p>
       <w:pPr>
+        <w:pStyle w:val="Ttulo4"/>
+        <w:rPr>
+          <w:lang w:val="pt-PT"/>
+        </w:rPr>
+      </w:pPr>
+      <w:r>
+        <w:rPr>
+          <w:lang w:val="pt-PT"/>
+        </w:rPr>
+        <w:t>Requisição de Produtos</w:t>
+      </w:r>
+    </w:p>
+    <w:p>
+      <w:pPr>
+        <w:pStyle w:val="Corpodetexto"/>
+        <w:rPr>
+          <w:lang w:val="pt-PT"/>
+        </w:rPr>
+      </w:pPr>
+    </w:p>
+    <w:p>
+      <w:pPr>
+        <w:pStyle w:val="Itens04"/>
+        <w:ind w:left="0" w:firstLine="709"/>
+        <w:rPr>
+          <w:rFonts w:asciiTheme="majorHAnsi" w:hAnsiTheme="majorHAnsi" w:cstheme="majorHAnsi"/>
+          <w:lang w:val="pt-PT"/>
+        </w:rPr>
+      </w:pPr>
+      <w:r>
+        <w:rPr>
+          <w:rFonts w:asciiTheme="majorHAnsi" w:hAnsiTheme="majorHAnsi" w:cstheme="majorHAnsi"/>
+          <w:lang w:val="pt-PT"/>
+        </w:rPr>
+        <w:t xml:space="preserve">No lado do cliente foi desenvolvido um </w:t>
+      </w:r>
+      <w:proofErr w:type="spellStart"/>
+      <w:r>
+        <w:rPr>
+          <w:rFonts w:asciiTheme="majorHAnsi" w:hAnsiTheme="majorHAnsi" w:cstheme="majorHAnsi"/>
+          <w:lang w:val="pt-PT"/>
+        </w:rPr>
+        <w:t>form</w:t>
+      </w:r>
+      <w:proofErr w:type="spellEnd"/>
+      <w:r>
+        <w:rPr>
+          <w:rFonts w:asciiTheme="majorHAnsi" w:hAnsiTheme="majorHAnsi" w:cstheme="majorHAnsi"/>
+          <w:lang w:val="pt-PT"/>
+        </w:rPr>
+        <w:t xml:space="preserve"> com o aspeto seguinte:</w:t>
+      </w:r>
+    </w:p>
+    <w:p>
+      <w:pPr>
+        <w:pStyle w:val="Corpodetexto"/>
+        <w:jc w:val="center"/>
+        <w:rPr>
+          <w:lang w:val="pt-PT"/>
+        </w:rPr>
+      </w:pPr>
+      <w:r>
+        <w:rPr>
+          <w:noProof/>
+          <w:lang w:val="pt-PT"/>
+        </w:rPr>
+        <w:drawing>
+          <wp:inline distT="0" distB="0" distL="0" distR="0" wp14:anchorId="74A84368" wp14:editId="7DDBC28C">
+            <wp:extent cx="5471795" cy="3302635"/>
+            <wp:effectExtent l="0" t="0" r="0" b="0"/>
+            <wp:docPr id="18" name="Imagem 18"/>
+            <wp:cNvGraphicFramePr>
+              <a:graphicFrameLocks xmlns:a="http://schemas.openxmlformats.org/drawingml/2006/main" noChangeAspect="1"/>
+            </wp:cNvGraphicFramePr>
+            <a:graphic xmlns:a="http://schemas.openxmlformats.org/drawingml/2006/main">
+              <a:graphicData uri="http://schemas.openxmlformats.org/drawingml/2006/picture">
+                <pic:pic xmlns:pic="http://schemas.openxmlformats.org/drawingml/2006/picture">
+                  <pic:nvPicPr>
+                    <pic:cNvPr id="18" name="Imagem 18"/>
+                    <pic:cNvPicPr/>
+                  </pic:nvPicPr>
+                  <pic:blipFill>
+                    <a:blip r:embed="rId48"/>
+                    <a:stretch>
+                      <a:fillRect/>
+                    </a:stretch>
+                  </pic:blipFill>
+                  <pic:spPr>
+                    <a:xfrm>
+                      <a:off x="0" y="0"/>
+                      <a:ext cx="5471795" cy="3302635"/>
+                    </a:xfrm>
+                    <a:prstGeom prst="rect">
+                      <a:avLst/>
+                    </a:prstGeom>
+                  </pic:spPr>
+                </pic:pic>
+              </a:graphicData>
+            </a:graphic>
+          </wp:inline>
+        </w:drawing>
+      </w:r>
+    </w:p>
+    <w:p>
+      <w:pPr>
+        <w:pStyle w:val="Corpodetexto"/>
+        <w:jc w:val="center"/>
+        <w:rPr>
+          <w:lang w:val="pt-PT"/>
+        </w:rPr>
+      </w:pPr>
+    </w:p>
+    <w:p>
+      <w:pPr>
+        <w:pStyle w:val="Corpodetexto"/>
+        <w:rPr>
+          <w:lang w:val="pt-PT"/>
+        </w:rPr>
+      </w:pPr>
+      <w:r>
+        <w:rPr>
+          <w:lang w:val="pt-PT"/>
+        </w:rPr>
+        <w:t xml:space="preserve">Com a </w:t>
+      </w:r>
+      <w:proofErr w:type="spellStart"/>
+      <w:r>
+        <w:rPr>
+          <w:lang w:val="pt-PT"/>
+        </w:rPr>
+        <w:t>dataGridView</w:t>
+      </w:r>
+      <w:proofErr w:type="spellEnd"/>
+      <w:r>
+        <w:rPr>
+          <w:lang w:val="pt-PT"/>
+        </w:rPr>
+        <w:t xml:space="preserve"> é possível mostrar os produtos existentes em stock e sendo assim o cliente pode escolher de entre os vários existentes a sua quantidade associada.</w:t>
+      </w:r>
+    </w:p>
+    <w:p>
+      <w:pPr>
+        <w:pStyle w:val="Corpodetexto"/>
+        <w:rPr>
+          <w:lang w:val="pt-PT"/>
+        </w:rPr>
+      </w:pPr>
+      <w:r>
+        <w:rPr>
+          <w:lang w:val="pt-PT"/>
+        </w:rPr>
+        <w:t xml:space="preserve">A </w:t>
+      </w:r>
+      <w:proofErr w:type="spellStart"/>
+      <w:r>
+        <w:rPr>
+          <w:lang w:val="pt-PT"/>
+        </w:rPr>
+        <w:t>label</w:t>
+      </w:r>
+      <w:proofErr w:type="spellEnd"/>
+      <w:r>
+        <w:rPr>
+          <w:lang w:val="pt-PT"/>
+        </w:rPr>
+        <w:t xml:space="preserve"> ID da Equipa tem como função perceber que equipa se encontra a fazer a encomenda.</w:t>
+      </w:r>
+    </w:p>
+    <w:p>
+      <w:pPr>
+        <w:pStyle w:val="Corpodetexto"/>
+        <w:rPr>
+          <w:lang w:val="pt-PT"/>
+        </w:rPr>
+      </w:pPr>
+      <w:r>
+        <w:rPr>
+          <w:lang w:val="pt-PT"/>
+        </w:rPr>
+        <w:t>Quanto aos botões, no que toca ao de Adicionar Produto este tem como função criar uma lista de produtos do cliente</w:t>
+      </w:r>
+      <w:r>
+        <w:rPr>
+          <w:lang w:val="pt-PT"/>
+        </w:rPr>
+        <w:t>.</w:t>
+      </w:r>
+    </w:p>
+    <w:p>
+      <w:pPr>
+        <w:pStyle w:val="Corpodetexto"/>
+        <w:jc w:val="center"/>
+        <w:rPr>
+          <w:lang w:val="pt-PT"/>
+        </w:rPr>
+      </w:pPr>
+      <w:r>
+        <w:rPr>
+          <w:noProof/>
+          <w:lang w:val="pt-PT"/>
+        </w:rPr>
+        <w:drawing>
+          <wp:inline distT="0" distB="0" distL="0" distR="0" wp14:anchorId="53D19986" wp14:editId="340DFDD8">
+            <wp:extent cx="5159187" cy="2072820"/>
+            <wp:effectExtent l="0" t="0" r="3810" b="3810"/>
+            <wp:docPr id="19" name="Imagem 19"/>
+            <wp:cNvGraphicFramePr>
+              <a:graphicFrameLocks xmlns:a="http://schemas.openxmlformats.org/drawingml/2006/main" noChangeAspect="1"/>
+            </wp:cNvGraphicFramePr>
+            <a:graphic xmlns:a="http://schemas.openxmlformats.org/drawingml/2006/main">
+              <a:graphicData uri="http://schemas.openxmlformats.org/drawingml/2006/picture">
+                <pic:pic xmlns:pic="http://schemas.openxmlformats.org/drawingml/2006/picture">
+                  <pic:nvPicPr>
+                    <pic:cNvPr id="19" name="Imagem 19"/>
+                    <pic:cNvPicPr/>
+                  </pic:nvPicPr>
+                  <pic:blipFill>
+                    <a:blip r:embed="rId49"/>
+                    <a:stretch>
+                      <a:fillRect/>
+                    </a:stretch>
+                  </pic:blipFill>
+                  <pic:spPr>
+                    <a:xfrm>
+                      <a:off x="0" y="0"/>
+                      <a:ext cx="5159187" cy="2072820"/>
+                    </a:xfrm>
+                    <a:prstGeom prst="rect">
+                      <a:avLst/>
+                    </a:prstGeom>
+                  </pic:spPr>
+                </pic:pic>
+              </a:graphicData>
+            </a:graphic>
+          </wp:inline>
+        </w:drawing>
+      </w:r>
+    </w:p>
+    <w:p>
+      <w:pPr>
         <w:pStyle w:val="Corpodetexto"/>
         <w:jc w:val="left"/>
         <w:rPr>
           <w:lang w:val="pt-PT"/>
         </w:rPr>
       </w:pPr>
+      <w:r>
+        <w:rPr>
+          <w:lang w:val="pt-PT"/>
+        </w:rPr>
+        <w:lastRenderedPageBreak/>
+        <w:t xml:space="preserve">O botão de Enviar Encomenda envia todos os produtos pedidos pelo cliente, </w:t>
+      </w:r>
+      <w:r>
+        <w:rPr>
+          <w:lang w:val="pt-PT"/>
+        </w:rPr>
+        <w:t>ou seja,</w:t>
+      </w:r>
+      <w:r>
+        <w:rPr>
+          <w:lang w:val="pt-PT"/>
+        </w:rPr>
+        <w:t xml:space="preserve"> vai identificado para o serviço </w:t>
+      </w:r>
+      <w:proofErr w:type="spellStart"/>
+      <w:r>
+        <w:rPr>
+          <w:lang w:val="pt-PT"/>
+        </w:rPr>
+        <w:t>rest</w:t>
+      </w:r>
+      <w:proofErr w:type="spellEnd"/>
+      <w:r>
+        <w:rPr>
+          <w:lang w:val="pt-PT"/>
+        </w:rPr>
+        <w:t xml:space="preserve"> a equipa que fez a encomenda, a quantidade de cada produto escolhido e a data em que se e</w:t>
+      </w:r>
+      <w:r>
+        <w:rPr>
+          <w:lang w:val="pt-PT"/>
+        </w:rPr>
+        <w:t>fetuou</w:t>
+      </w:r>
+      <w:r>
+        <w:rPr>
+          <w:lang w:val="pt-PT"/>
+        </w:rPr>
+        <w:t xml:space="preserve"> a encomenda. </w:t>
+      </w:r>
+    </w:p>
+    <w:p>
+      <w:pPr>
+        <w:pStyle w:val="Corpodetexto"/>
+        <w:jc w:val="left"/>
+        <w:rPr>
+          <w:lang w:val="pt-PT"/>
+        </w:rPr>
+      </w:pPr>
+    </w:p>
+    <w:p>
+      <w:pPr>
+        <w:pStyle w:val="Corpodetexto"/>
+        <w:jc w:val="center"/>
+        <w:rPr>
+          <w:lang w:val="pt-PT"/>
+        </w:rPr>
+      </w:pPr>
+      <w:r>
+        <w:rPr>
+          <w:noProof/>
+          <w:lang w:val="pt-PT"/>
+        </w:rPr>
+        <w:drawing>
+          <wp:inline distT="0" distB="0" distL="0" distR="0" wp14:anchorId="787BEB74" wp14:editId="5AF678B4">
+            <wp:extent cx="4549534" cy="5044877"/>
+            <wp:effectExtent l="0" t="0" r="3810" b="3810"/>
+            <wp:docPr id="20" name="Imagem 20"/>
+            <wp:cNvGraphicFramePr>
+              <a:graphicFrameLocks xmlns:a="http://schemas.openxmlformats.org/drawingml/2006/main" noChangeAspect="1"/>
+            </wp:cNvGraphicFramePr>
+            <a:graphic xmlns:a="http://schemas.openxmlformats.org/drawingml/2006/main">
+              <a:graphicData uri="http://schemas.openxmlformats.org/drawingml/2006/picture">
+                <pic:pic xmlns:pic="http://schemas.openxmlformats.org/drawingml/2006/picture">
+                  <pic:nvPicPr>
+                    <pic:cNvPr id="20" name="Imagem 20"/>
+                    <pic:cNvPicPr/>
+                  </pic:nvPicPr>
+                  <pic:blipFill>
+                    <a:blip r:embed="rId50"/>
+                    <a:stretch>
+                      <a:fillRect/>
+                    </a:stretch>
+                  </pic:blipFill>
+                  <pic:spPr>
+                    <a:xfrm>
+                      <a:off x="0" y="0"/>
+                      <a:ext cx="4549534" cy="5044877"/>
+                    </a:xfrm>
+                    <a:prstGeom prst="rect">
+                      <a:avLst/>
+                    </a:prstGeom>
+                  </pic:spPr>
+                </pic:pic>
+              </a:graphicData>
+            </a:graphic>
+          </wp:inline>
+        </w:drawing>
+      </w:r>
+    </w:p>
+    <w:p>
+      <w:pPr>
+        <w:pStyle w:val="Corpodetexto"/>
+        <w:jc w:val="center"/>
+        <w:rPr>
+          <w:lang w:val="pt-PT"/>
+        </w:rPr>
+      </w:pPr>
+    </w:p>
+    <w:p>
+      <w:pPr>
+        <w:pStyle w:val="Corpodetexto"/>
+        <w:jc w:val="left"/>
+        <w:rPr>
+          <w:lang w:val="pt-PT"/>
+        </w:rPr>
+      </w:pPr>
+    </w:p>
+    <w:p>
+      <w:pPr>
+        <w:pStyle w:val="Corpodetexto"/>
+        <w:jc w:val="left"/>
+        <w:rPr>
+          <w:lang w:val="pt-PT"/>
+        </w:rPr>
+      </w:pPr>
+    </w:p>
+    <w:p>
+      <w:pPr>
+        <w:pStyle w:val="Corpodetexto"/>
+        <w:jc w:val="left"/>
+        <w:rPr>
+          <w:lang w:val="pt-PT"/>
+        </w:rPr>
+      </w:pPr>
+    </w:p>
+    <w:p>
+      <w:pPr>
+        <w:pStyle w:val="Corpodetexto"/>
+        <w:jc w:val="left"/>
+        <w:rPr>
+          <w:lang w:val="pt-PT"/>
+        </w:rPr>
+      </w:pPr>
+    </w:p>
+    <w:p>
+      <w:pPr>
+        <w:pStyle w:val="Corpodetexto"/>
+        <w:jc w:val="left"/>
+        <w:rPr>
+          <w:lang w:val="pt-PT"/>
+        </w:rPr>
+      </w:pPr>
+    </w:p>
+    <w:p>
+      <w:pPr>
+        <w:pStyle w:val="Corpodetexto"/>
+        <w:jc w:val="left"/>
+        <w:rPr>
+          <w:lang w:val="pt-PT"/>
+        </w:rPr>
+      </w:pPr>
+    </w:p>
+    <w:p>
+      <w:pPr>
+        <w:pStyle w:val="Corpodetexto"/>
+        <w:jc w:val="left"/>
+        <w:rPr>
+          <w:lang w:val="pt-PT"/>
+        </w:rPr>
+      </w:pPr>
+    </w:p>
+    <w:p>
+      <w:pPr>
+        <w:pStyle w:val="Corpodetexto"/>
+        <w:jc w:val="left"/>
+        <w:rPr>
+          <w:lang w:val="pt-PT"/>
+        </w:rPr>
+      </w:pPr>
+    </w:p>
+    <w:p>
+      <w:pPr>
+        <w:pStyle w:val="Corpodetexto"/>
+        <w:jc w:val="left"/>
+        <w:rPr>
+          <w:lang w:val="pt-PT"/>
+        </w:rPr>
+      </w:pPr>
+      <w:r>
+        <w:rPr>
+          <w:lang w:val="pt-PT"/>
+        </w:rPr>
+        <w:lastRenderedPageBreak/>
+        <w:t xml:space="preserve">Botões como criar Produto e Consultar </w:t>
+      </w:r>
+      <w:r>
+        <w:rPr>
+          <w:lang w:val="pt-PT"/>
+        </w:rPr>
+        <w:t>Requisições</w:t>
+      </w:r>
+      <w:r>
+        <w:rPr>
+          <w:lang w:val="pt-PT"/>
+        </w:rPr>
+        <w:t xml:space="preserve"> tem como função adicionar um novo produto aos já existentes na Base de Dados que possam ser encomendados em futuras encomendas</w:t>
+      </w:r>
+      <w:r>
+        <w:rPr>
+          <w:lang w:val="pt-PT"/>
+        </w:rPr>
+        <w:t xml:space="preserve"> e consulta de todas as encomendas feitas por uma determinada equipa podendo assim determinar quais já foram entregues ou que estão pendentes</w:t>
+      </w:r>
+      <w:r>
+        <w:rPr>
+          <w:lang w:val="pt-PT"/>
+        </w:rPr>
+        <w:t>.</w:t>
+      </w:r>
+    </w:p>
+    <w:p>
+      <w:pPr>
+        <w:pStyle w:val="Corpodetexto"/>
+        <w:jc w:val="left"/>
+        <w:rPr>
+          <w:lang w:val="pt-PT"/>
+        </w:rPr>
+      </w:pPr>
+      <w:r>
+        <w:rPr>
+          <w:noProof/>
+          <w:lang w:val="pt-PT"/>
+        </w:rPr>
+        <w:drawing>
+          <wp:anchor distT="0" distB="0" distL="114300" distR="114300" simplePos="0" relativeHeight="251662336" behindDoc="1" locked="0" layoutInCell="1" allowOverlap="1" wp14:anchorId="7C9FF9DC" wp14:editId="224DCD5C">
+            <wp:simplePos x="0" y="0"/>
+            <wp:positionH relativeFrom="column">
+              <wp:posOffset>2911686</wp:posOffset>
+            </wp:positionH>
+            <wp:positionV relativeFrom="paragraph">
+              <wp:posOffset>170815</wp:posOffset>
+            </wp:positionV>
+            <wp:extent cx="3429000" cy="3783330"/>
+            <wp:effectExtent l="0" t="0" r="0" b="7620"/>
+            <wp:wrapTight wrapText="bothSides">
+              <wp:wrapPolygon edited="0">
+                <wp:start x="0" y="0"/>
+                <wp:lineTo x="0" y="21535"/>
+                <wp:lineTo x="21480" y="21535"/>
+                <wp:lineTo x="21480" y="0"/>
+                <wp:lineTo x="0" y="0"/>
+              </wp:wrapPolygon>
+            </wp:wrapTight>
+            <wp:docPr id="27" name="Imagem 27"/>
+            <wp:cNvGraphicFramePr>
+              <a:graphicFrameLocks xmlns:a="http://schemas.openxmlformats.org/drawingml/2006/main" noChangeAspect="1"/>
+            </wp:cNvGraphicFramePr>
+            <a:graphic xmlns:a="http://schemas.openxmlformats.org/drawingml/2006/main">
+              <a:graphicData uri="http://schemas.openxmlformats.org/drawingml/2006/picture">
+                <pic:pic xmlns:pic="http://schemas.openxmlformats.org/drawingml/2006/picture">
+                  <pic:nvPicPr>
+                    <pic:cNvPr id="27" name="Imagem 27"/>
+                    <pic:cNvPicPr/>
+                  </pic:nvPicPr>
+                  <pic:blipFill>
+                    <a:blip r:embed="rId51"/>
+                    <a:stretch>
+                      <a:fillRect/>
+                    </a:stretch>
+                  </pic:blipFill>
+                  <pic:spPr>
+                    <a:xfrm>
+                      <a:off x="0" y="0"/>
+                      <a:ext cx="3429000" cy="3783330"/>
+                    </a:xfrm>
+                    <a:prstGeom prst="rect">
+                      <a:avLst/>
+                    </a:prstGeom>
+                  </pic:spPr>
+                </pic:pic>
+              </a:graphicData>
+            </a:graphic>
+            <wp14:sizeRelH relativeFrom="margin">
+              <wp14:pctWidth>0</wp14:pctWidth>
+            </wp14:sizeRelH>
+            <wp14:sizeRelV relativeFrom="margin">
+              <wp14:pctHeight>0</wp14:pctHeight>
+            </wp14:sizeRelV>
+          </wp:anchor>
+        </w:drawing>
+      </w:r>
+    </w:p>
+    <w:p>
+      <w:pPr>
+        <w:pStyle w:val="Corpodetexto"/>
+        <w:jc w:val="left"/>
+        <w:rPr>
+          <w:lang w:val="pt-PT"/>
+        </w:rPr>
+      </w:pPr>
+      <w:r>
+        <w:rPr>
+          <w:noProof/>
+          <w:lang w:val="pt-PT"/>
+        </w:rPr>
+        <w:drawing>
+          <wp:anchor distT="0" distB="0" distL="114300" distR="114300" simplePos="0" relativeHeight="251661312" behindDoc="1" locked="0" layoutInCell="1" allowOverlap="1" wp14:anchorId="2DC81B0F" wp14:editId="1B8448F9">
+            <wp:simplePos x="0" y="0"/>
+            <wp:positionH relativeFrom="column">
+              <wp:posOffset>-1040765</wp:posOffset>
+            </wp:positionH>
+            <wp:positionV relativeFrom="paragraph">
+              <wp:posOffset>209974</wp:posOffset>
+            </wp:positionV>
+            <wp:extent cx="3307080" cy="2632710"/>
+            <wp:effectExtent l="0" t="0" r="7620" b="0"/>
+            <wp:wrapTight wrapText="bothSides">
+              <wp:wrapPolygon edited="0">
+                <wp:start x="0" y="0"/>
+                <wp:lineTo x="0" y="21412"/>
+                <wp:lineTo x="21525" y="21412"/>
+                <wp:lineTo x="21525" y="0"/>
+                <wp:lineTo x="0" y="0"/>
+              </wp:wrapPolygon>
+            </wp:wrapTight>
+            <wp:docPr id="25" name="Imagem 25"/>
+            <wp:cNvGraphicFramePr>
+              <a:graphicFrameLocks xmlns:a="http://schemas.openxmlformats.org/drawingml/2006/main" noChangeAspect="1"/>
+            </wp:cNvGraphicFramePr>
+            <a:graphic xmlns:a="http://schemas.openxmlformats.org/drawingml/2006/main">
+              <a:graphicData uri="http://schemas.openxmlformats.org/drawingml/2006/picture">
+                <pic:pic xmlns:pic="http://schemas.openxmlformats.org/drawingml/2006/picture">
+                  <pic:nvPicPr>
+                    <pic:cNvPr id="25" name="Imagem 25"/>
+                    <pic:cNvPicPr/>
+                  </pic:nvPicPr>
+                  <pic:blipFill>
+                    <a:blip r:embed="rId52"/>
+                    <a:stretch>
+                      <a:fillRect/>
+                    </a:stretch>
+                  </pic:blipFill>
+                  <pic:spPr>
+                    <a:xfrm>
+                      <a:off x="0" y="0"/>
+                      <a:ext cx="3307080" cy="2632710"/>
+                    </a:xfrm>
+                    <a:prstGeom prst="rect">
+                      <a:avLst/>
+                    </a:prstGeom>
+                  </pic:spPr>
+                </pic:pic>
+              </a:graphicData>
+            </a:graphic>
+            <wp14:sizeRelH relativeFrom="margin">
+              <wp14:pctWidth>0</wp14:pctWidth>
+            </wp14:sizeRelH>
+            <wp14:sizeRelV relativeFrom="margin">
+              <wp14:pctHeight>0</wp14:pctHeight>
+            </wp14:sizeRelV>
+          </wp:anchor>
+        </w:drawing>
+      </w:r>
+    </w:p>
+    <w:p>
+      <w:pPr>
+        <w:pStyle w:val="Corpodetexto"/>
+        <w:jc w:val="left"/>
+        <w:rPr>
+          <w:lang w:val="pt-PT"/>
+        </w:rPr>
+      </w:pPr>
+    </w:p>
+    <w:p>
+      <w:pPr>
+        <w:pStyle w:val="Corpodetexto"/>
+        <w:jc w:val="left"/>
+        <w:rPr>
+          <w:lang w:val="pt-PT"/>
+        </w:rPr>
+      </w:pPr>
+    </w:p>
+    <w:p>
+      <w:pPr>
+        <w:pStyle w:val="Corpodetexto"/>
+        <w:jc w:val="left"/>
+        <w:rPr>
+          <w:lang w:val="pt-PT"/>
+        </w:rPr>
+      </w:pPr>
+    </w:p>
+    <w:p>
+      <w:pPr>
+        <w:pStyle w:val="Corpodetexto"/>
+        <w:jc w:val="left"/>
+        <w:rPr>
+          <w:lang w:val="pt-PT"/>
+        </w:rPr>
+      </w:pPr>
+      <w:r>
+        <w:rPr>
+          <w:noProof/>
+          <w:lang w:val="pt-PT"/>
+        </w:rPr>
+        <w:drawing>
+          <wp:anchor distT="0" distB="0" distL="114300" distR="114300" simplePos="0" relativeHeight="251664384" behindDoc="1" locked="0" layoutInCell="1" allowOverlap="1" wp14:anchorId="40DD082F" wp14:editId="38F462D0">
+            <wp:simplePos x="0" y="0"/>
+            <wp:positionH relativeFrom="column">
+              <wp:posOffset>2814532</wp:posOffset>
+            </wp:positionH>
+            <wp:positionV relativeFrom="paragraph">
+              <wp:posOffset>228600</wp:posOffset>
+            </wp:positionV>
+            <wp:extent cx="3750310" cy="3595370"/>
+            <wp:effectExtent l="0" t="0" r="2540" b="5080"/>
+            <wp:wrapTight wrapText="bothSides">
+              <wp:wrapPolygon edited="0">
+                <wp:start x="0" y="0"/>
+                <wp:lineTo x="0" y="21516"/>
+                <wp:lineTo x="21505" y="21516"/>
+                <wp:lineTo x="21505" y="0"/>
+                <wp:lineTo x="0" y="0"/>
+              </wp:wrapPolygon>
+            </wp:wrapTight>
+            <wp:docPr id="35" name="Imagem 35"/>
+            <wp:cNvGraphicFramePr>
+              <a:graphicFrameLocks xmlns:a="http://schemas.openxmlformats.org/drawingml/2006/main" noChangeAspect="1"/>
+            </wp:cNvGraphicFramePr>
+            <a:graphic xmlns:a="http://schemas.openxmlformats.org/drawingml/2006/main">
+              <a:graphicData uri="http://schemas.openxmlformats.org/drawingml/2006/picture">
+                <pic:pic xmlns:pic="http://schemas.openxmlformats.org/drawingml/2006/picture">
+                  <pic:nvPicPr>
+                    <pic:cNvPr id="35" name="Imagem 35"/>
+                    <pic:cNvPicPr/>
+                  </pic:nvPicPr>
+                  <pic:blipFill>
+                    <a:blip r:embed="rId53"/>
+                    <a:stretch>
+                      <a:fillRect/>
+                    </a:stretch>
+                  </pic:blipFill>
+                  <pic:spPr>
+                    <a:xfrm>
+                      <a:off x="0" y="0"/>
+                      <a:ext cx="3750310" cy="3595370"/>
+                    </a:xfrm>
+                    <a:prstGeom prst="rect">
+                      <a:avLst/>
+                    </a:prstGeom>
+                  </pic:spPr>
+                </pic:pic>
+              </a:graphicData>
+            </a:graphic>
+            <wp14:sizeRelH relativeFrom="margin">
+              <wp14:pctWidth>0</wp14:pctWidth>
+            </wp14:sizeRelH>
+            <wp14:sizeRelV relativeFrom="margin">
+              <wp14:pctHeight>0</wp14:pctHeight>
+            </wp14:sizeRelV>
+          </wp:anchor>
+        </w:drawing>
+      </w:r>
+    </w:p>
+    <w:p>
+      <w:pPr>
+        <w:pStyle w:val="Corpodetexto"/>
+        <w:jc w:val="left"/>
+        <w:rPr>
+          <w:lang w:val="pt-PT"/>
+        </w:rPr>
+      </w:pPr>
+    </w:p>
+    <w:p>
+      <w:pPr>
+        <w:pStyle w:val="Corpodetexto"/>
+        <w:jc w:val="left"/>
+        <w:rPr>
+          <w:lang w:val="pt-PT"/>
+        </w:rPr>
+      </w:pPr>
+      <w:r>
+        <w:rPr>
+          <w:noProof/>
+          <w:lang w:val="pt-PT"/>
+        </w:rPr>
+        <w:drawing>
+          <wp:anchor distT="0" distB="0" distL="114300" distR="114300" simplePos="0" relativeHeight="251663360" behindDoc="1" locked="0" layoutInCell="1" allowOverlap="1" wp14:anchorId="3E1BBEF5" wp14:editId="4327A4D5">
+            <wp:simplePos x="0" y="0"/>
+            <wp:positionH relativeFrom="column">
+              <wp:posOffset>-1151679</wp:posOffset>
+            </wp:positionH>
+            <wp:positionV relativeFrom="paragraph">
+              <wp:posOffset>310727</wp:posOffset>
+            </wp:positionV>
+            <wp:extent cx="3307080" cy="1964055"/>
+            <wp:effectExtent l="0" t="0" r="7620" b="0"/>
+            <wp:wrapTight wrapText="bothSides">
+              <wp:wrapPolygon edited="0">
+                <wp:start x="0" y="0"/>
+                <wp:lineTo x="0" y="21370"/>
+                <wp:lineTo x="21525" y="21370"/>
+                <wp:lineTo x="21525" y="0"/>
+                <wp:lineTo x="0" y="0"/>
+              </wp:wrapPolygon>
+            </wp:wrapTight>
+            <wp:docPr id="34" name="Imagem 34"/>
+            <wp:cNvGraphicFramePr>
+              <a:graphicFrameLocks xmlns:a="http://schemas.openxmlformats.org/drawingml/2006/main" noChangeAspect="1"/>
+            </wp:cNvGraphicFramePr>
+            <a:graphic xmlns:a="http://schemas.openxmlformats.org/drawingml/2006/main">
+              <a:graphicData uri="http://schemas.openxmlformats.org/drawingml/2006/picture">
+                <pic:pic xmlns:pic="http://schemas.openxmlformats.org/drawingml/2006/picture">
+                  <pic:nvPicPr>
+                    <pic:cNvPr id="34" name="Imagem 34"/>
+                    <pic:cNvPicPr/>
+                  </pic:nvPicPr>
+                  <pic:blipFill>
+                    <a:blip r:embed="rId54"/>
+                    <a:stretch>
+                      <a:fillRect/>
+                    </a:stretch>
+                  </pic:blipFill>
+                  <pic:spPr>
+                    <a:xfrm>
+                      <a:off x="0" y="0"/>
+                      <a:ext cx="3307080" cy="1964055"/>
+                    </a:xfrm>
+                    <a:prstGeom prst="rect">
+                      <a:avLst/>
+                    </a:prstGeom>
+                  </pic:spPr>
+                </pic:pic>
+              </a:graphicData>
+            </a:graphic>
+            <wp14:sizeRelH relativeFrom="margin">
+              <wp14:pctWidth>0</wp14:pctWidth>
+            </wp14:sizeRelH>
+            <wp14:sizeRelV relativeFrom="margin">
+              <wp14:pctHeight>0</wp14:pctHeight>
+            </wp14:sizeRelV>
+          </wp:anchor>
+        </w:drawing>
+      </w:r>
+    </w:p>
+    <w:p>
+      <w:pPr>
+        <w:pStyle w:val="Corpodetexto"/>
+        <w:jc w:val="left"/>
+        <w:rPr>
+          <w:lang w:val="pt-PT"/>
+        </w:rPr>
+      </w:pPr>
+    </w:p>
+    <w:p>
+      <w:pPr>
+        <w:pStyle w:val="Corpodetexto"/>
+        <w:jc w:val="left"/>
+        <w:rPr>
+          <w:lang w:val="pt-PT"/>
+        </w:rPr>
+      </w:pPr>
+    </w:p>
+    <w:p>
+      <w:pPr>
+        <w:pStyle w:val="Corpodetexto"/>
+        <w:jc w:val="left"/>
+        <w:rPr>
+          <w:lang w:val="pt-PT"/>
+        </w:rPr>
+      </w:pPr>
     </w:p>
     <w:p>
       <w:pPr>
         <w:pStyle w:val="Ttulo3"/>
+      </w:pPr>
+      <w:proofErr w:type="spellStart"/>
+      <w:r>
+        <w:lastRenderedPageBreak/>
+        <w:t>Rest</w:t>
+      </w:r>
+      <w:proofErr w:type="spellEnd"/>
+      <w:r>
+        <w:t xml:space="preserve"> Web </w:t>
+      </w:r>
+      <w:proofErr w:type="spellStart"/>
+      <w:r>
+        <w:t>Api</w:t>
+      </w:r>
+      <w:proofErr w:type="spellEnd"/>
+    </w:p>
+    <w:p>
+      <w:pPr>
+        <w:pStyle w:val="Corpodetexto"/>
+        <w:rPr>
+          <w:lang w:val="pt-PT"/>
+        </w:rPr>
+      </w:pPr>
+    </w:p>
+    <w:p>
+      <w:pPr>
+        <w:pStyle w:val="Corpodetexto"/>
+        <w:rPr>
+          <w:lang w:val="pt-PT"/>
+        </w:rPr>
         <w:sectPr>
           <w:type w:val="oddPage"/>
           <w:pgSz w:w="11905" w:h="16837"/>
@@ -6130,9 +8324,6 @@
           <w:docGrid w:linePitch="240" w:charSpace="36864"/>
         </w:sectPr>
       </w:pPr>
-      <w:r>
-        <w:t>Rest Web Api</w:t>
-      </w:r>
     </w:p>
     <w:p>
       <w:pPr>
@@ -6150,49 +8341,20 @@
         <w:pStyle w:val="Itens04"/>
         <w:ind w:left="0" w:firstLine="0"/>
         <w:rPr>
-          <w:rFonts w:asciiTheme="minorHAnsi" w:hAnsiTheme="minorHAnsi"/>
-          <w:sz w:val="20"/>
-          <w:szCs w:val="20"/>
-          <w:lang w:val="pt-PT"/>
-        </w:rPr>
-      </w:pPr>
-      <w:r>
-        <w:rPr>
-          <w:rFonts w:asciiTheme="minorHAnsi" w:hAnsiTheme="minorHAnsi"/>
-          <w:sz w:val="20"/>
-          <w:szCs w:val="20"/>
-          <w:lang w:val="pt-PT"/>
-        </w:rPr>
-        <w:t xml:space="preserve">Na </w:t>
-      </w:r>
-      <w:r>
-        <w:rPr>
-          <w:rFonts w:asciiTheme="majorHAnsi" w:hAnsiTheme="majorHAnsi" w:cstheme="majorHAnsi"/>
-          <w:lang w:val="pt-PT"/>
-        </w:rPr>
-        <w:t>nossa opinião, foi muito interessante o desenvolvimento deste</w:t>
-      </w:r>
-      <w:r>
-        <w:rPr>
-          <w:rFonts w:asciiTheme="minorHAnsi" w:hAnsiTheme="minorHAnsi"/>
-          <w:lang w:val="pt-PT"/>
-        </w:rPr>
-        <w:t xml:space="preserve"> </w:t>
-      </w:r>
-      <w:r>
-        <w:rPr>
-          <w:rFonts w:asciiTheme="minorHAnsi" w:hAnsiTheme="minorHAnsi"/>
-          <w:sz w:val="20"/>
-          <w:szCs w:val="20"/>
-          <w:lang w:val="pt-PT"/>
-        </w:rPr>
-        <w:t>projeto</w:t>
-      </w:r>
-      <w:r>
-        <w:rPr>
-          <w:rFonts w:asciiTheme="minorHAnsi" w:hAnsiTheme="minorHAnsi"/>
-          <w:sz w:val="20"/>
-          <w:szCs w:val="20"/>
+          <w:rFonts w:asciiTheme="majorHAnsi" w:hAnsiTheme="majorHAnsi" w:cstheme="majorHAnsi"/>
+          <w:lang w:val="pt-PT"/>
+        </w:rPr>
+      </w:pPr>
+      <w:r>
+        <w:rPr>
+          <w:rFonts w:asciiTheme="majorHAnsi" w:hAnsiTheme="majorHAnsi" w:cstheme="majorHAnsi"/>
+          <w:lang w:val="pt-PT"/>
+        </w:rPr>
+        <w:t>Na nossa opinião, foi muito interessante o desenvolvimento deste projeto</w:t>
+      </w:r>
+      <w:r>
+        <w:rPr>
+          <w:rFonts w:asciiTheme="majorHAnsi" w:hAnsiTheme="majorHAnsi" w:cstheme="majorHAnsi"/>
           <w:lang w:val="pt-PT"/>
         </w:rPr>
         <w:t>, deu para potenciar a experiência do desenvolvimento de Software, assimilar o conteúdo da unidade curricular, melhorar as capacidades de programação em C#, consolidar conceitos e analisar problemas reais.</w:t>
@@ -6203,20 +8365,58 @@
         <w:pStyle w:val="Itens04"/>
         <w:ind w:left="0" w:firstLine="0"/>
         <w:rPr>
-          <w:rFonts w:asciiTheme="minorHAnsi" w:hAnsiTheme="minorHAnsi"/>
-          <w:sz w:val="20"/>
-          <w:szCs w:val="20"/>
-          <w:lang w:val="pt-PT"/>
-        </w:rPr>
-      </w:pPr>
-      <w:r>
-        <w:rPr>
-          <w:rFonts w:asciiTheme="minorHAnsi" w:hAnsiTheme="minorHAnsi"/>
-          <w:sz w:val="20"/>
-          <w:szCs w:val="20"/>
-          <w:lang w:val="pt-PT"/>
-        </w:rPr>
-        <w:t>Durante a execução do projeto foram encontradas algumas dificuldades como …</w:t>
+          <w:rFonts w:asciiTheme="majorHAnsi" w:hAnsiTheme="majorHAnsi" w:cstheme="majorHAnsi"/>
+          <w:lang w:val="pt-PT"/>
+        </w:rPr>
+      </w:pPr>
+      <w:r>
+        <w:rPr>
+          <w:rFonts w:asciiTheme="majorHAnsi" w:hAnsiTheme="majorHAnsi" w:cstheme="majorHAnsi"/>
+          <w:lang w:val="pt-PT"/>
+        </w:rPr>
+        <w:t xml:space="preserve">Sentimos que agora estamos mais preparados para futuros projetos que nos sejam apresentados, uma vez que este acabou por ser bastante exigente fazendo com que </w:t>
+      </w:r>
+      <w:r>
+        <w:rPr>
+          <w:rFonts w:asciiTheme="majorHAnsi" w:hAnsiTheme="majorHAnsi" w:cstheme="majorHAnsi"/>
+          <w:lang w:val="pt-PT"/>
+        </w:rPr>
+        <w:t>mos tivesse</w:t>
+      </w:r>
+      <w:r>
+        <w:rPr>
+          <w:rFonts w:asciiTheme="majorHAnsi" w:hAnsiTheme="majorHAnsi" w:cstheme="majorHAnsi"/>
+          <w:lang w:val="pt-PT"/>
+        </w:rPr>
+        <w:t xml:space="preserve"> de nos aplicar </w:t>
+      </w:r>
+      <w:r>
+        <w:rPr>
+          <w:rFonts w:asciiTheme="majorHAnsi" w:hAnsiTheme="majorHAnsi" w:cstheme="majorHAnsi"/>
+          <w:lang w:val="pt-PT"/>
+        </w:rPr>
+        <w:t>e melhorar</w:t>
+      </w:r>
+      <w:r>
+        <w:rPr>
+          <w:rFonts w:asciiTheme="majorHAnsi" w:hAnsiTheme="majorHAnsi" w:cstheme="majorHAnsi"/>
+          <w:lang w:val="pt-PT"/>
+        </w:rPr>
+        <w:t xml:space="preserve"> </w:t>
+      </w:r>
+      <w:r>
+        <w:rPr>
+          <w:rFonts w:asciiTheme="majorHAnsi" w:hAnsiTheme="majorHAnsi" w:cstheme="majorHAnsi"/>
+          <w:lang w:val="pt-PT"/>
+        </w:rPr>
+        <w:t>as nossas capacidades</w:t>
+      </w:r>
+      <w:r>
+        <w:rPr>
+          <w:rFonts w:asciiTheme="majorHAnsi" w:hAnsiTheme="majorHAnsi" w:cstheme="majorHAnsi"/>
+          <w:lang w:val="pt-PT"/>
+        </w:rPr>
+        <w:t>.</w:t>
       </w:r>
     </w:p>
     <w:p>
@@ -6224,71 +8424,20 @@
         <w:pStyle w:val="Itens04"/>
         <w:ind w:left="0" w:firstLine="0"/>
         <w:rPr>
-          <w:rFonts w:asciiTheme="minorHAnsi" w:hAnsiTheme="minorHAnsi"/>
-          <w:sz w:val="20"/>
-          <w:szCs w:val="20"/>
-          <w:lang w:val="pt-PT"/>
-        </w:rPr>
-      </w:pPr>
-      <w:r>
-        <w:rPr>
-          <w:rFonts w:asciiTheme="minorHAnsi" w:hAnsiTheme="minorHAnsi"/>
-          <w:sz w:val="20"/>
-          <w:szCs w:val="20"/>
-          <w:lang w:val="pt-PT"/>
-        </w:rPr>
-        <w:t xml:space="preserve">Sentimos que agora estamos mais preparados para futuros projetos que nos sejam apresentados, uma vez que este acabou por ser bastante exigente fazendo com que </w:t>
-      </w:r>
-      <w:r>
-        <w:rPr>
-          <w:rFonts w:asciiTheme="minorHAnsi" w:hAnsiTheme="minorHAnsi"/>
-          <w:sz w:val="20"/>
-          <w:szCs w:val="20"/>
-          <w:lang w:val="pt-PT"/>
-        </w:rPr>
-        <w:t>mos tivesse</w:t>
-      </w:r>
-      <w:r>
-        <w:rPr>
-          <w:rFonts w:asciiTheme="minorHAnsi" w:hAnsiTheme="minorHAnsi"/>
-          <w:sz w:val="20"/>
-          <w:szCs w:val="20"/>
-          <w:lang w:val="pt-PT"/>
-        </w:rPr>
-        <w:t xml:space="preserve"> de nos aplicar </w:t>
-      </w:r>
-      <w:r>
-        <w:rPr>
-          <w:rFonts w:asciiTheme="minorHAnsi" w:hAnsiTheme="minorHAnsi"/>
-          <w:sz w:val="20"/>
-          <w:szCs w:val="20"/>
-          <w:lang w:val="pt-PT"/>
-        </w:rPr>
-        <w:t>e melhorar</w:t>
-      </w:r>
-      <w:r>
-        <w:rPr>
-          <w:rFonts w:asciiTheme="minorHAnsi" w:hAnsiTheme="minorHAnsi"/>
-          <w:sz w:val="20"/>
-          <w:szCs w:val="20"/>
-          <w:lang w:val="pt-PT"/>
-        </w:rPr>
-        <w:t xml:space="preserve"> </w:t>
-      </w:r>
-      <w:r>
-        <w:rPr>
-          <w:rFonts w:asciiTheme="minorHAnsi" w:hAnsiTheme="minorHAnsi"/>
-          <w:sz w:val="20"/>
-          <w:szCs w:val="20"/>
-          <w:lang w:val="pt-PT"/>
-        </w:rPr>
-        <w:t>as nossas capacidades</w:t>
-      </w:r>
-      <w:r>
-        <w:rPr>
-          <w:rFonts w:asciiTheme="minorHAnsi" w:hAnsiTheme="minorHAnsi"/>
-          <w:sz w:val="20"/>
-          <w:szCs w:val="20"/>
+          <w:rFonts w:asciiTheme="majorHAnsi" w:hAnsiTheme="majorHAnsi" w:cstheme="majorHAnsi"/>
+          <w:lang w:val="pt-PT"/>
+        </w:rPr>
+      </w:pPr>
+      <w:r>
+        <w:rPr>
+          <w:rFonts w:asciiTheme="majorHAnsi" w:hAnsiTheme="majorHAnsi" w:cstheme="majorHAnsi"/>
+          <w:lang w:val="pt-PT"/>
+        </w:rPr>
+        <w:t>Com este trabalho adquirimos inúmeras valias que me serão úteis para futuros projetos</w:t>
+      </w:r>
+      <w:r>
+        <w:rPr>
+          <w:rFonts w:asciiTheme="majorHAnsi" w:hAnsiTheme="majorHAnsi" w:cstheme="majorHAnsi"/>
           <w:lang w:val="pt-PT"/>
         </w:rPr>
         <w:t>.</w:t>
@@ -6299,59 +8448,13 @@
         <w:pStyle w:val="Itens04"/>
         <w:ind w:left="0" w:firstLine="0"/>
         <w:rPr>
-          <w:rFonts w:asciiTheme="minorHAnsi" w:hAnsiTheme="minorHAnsi"/>
-          <w:sz w:val="20"/>
-          <w:szCs w:val="20"/>
-          <w:lang w:val="pt-PT"/>
-        </w:rPr>
-      </w:pPr>
-    </w:p>
-    <w:p>
-      <w:pPr>
-        <w:pStyle w:val="Itens04"/>
-        <w:ind w:left="0" w:firstLine="0"/>
-        <w:rPr>
-          <w:rFonts w:asciiTheme="minorHAnsi" w:hAnsiTheme="minorHAnsi"/>
-          <w:sz w:val="20"/>
-          <w:szCs w:val="20"/>
-          <w:lang w:val="pt-PT"/>
-        </w:rPr>
-      </w:pPr>
-      <w:r>
-        <w:rPr>
-          <w:rFonts w:asciiTheme="minorHAnsi" w:hAnsiTheme="minorHAnsi"/>
-          <w:sz w:val="20"/>
-          <w:szCs w:val="20"/>
-          <w:lang w:val="pt-PT"/>
-        </w:rPr>
-        <w:t>Com este trabalho adquirimos inúmeras valias que me serão úteis para futuros projetos</w:t>
-      </w:r>
-      <w:r>
-        <w:rPr>
-          <w:rFonts w:asciiTheme="minorHAnsi" w:hAnsiTheme="minorHAnsi"/>
-          <w:sz w:val="20"/>
-          <w:szCs w:val="20"/>
-          <w:lang w:val="pt-PT"/>
-        </w:rPr>
-        <w:t>.</w:t>
-      </w:r>
-    </w:p>
-    <w:p>
-      <w:pPr>
-        <w:pStyle w:val="Itens04"/>
-        <w:ind w:left="0" w:firstLine="0"/>
-        <w:rPr>
-          <w:rFonts w:asciiTheme="minorHAnsi" w:hAnsiTheme="minorHAnsi"/>
-          <w:sz w:val="20"/>
-          <w:szCs w:val="20"/>
-          <w:lang w:val="pt-PT"/>
-        </w:rPr>
-      </w:pPr>
-      <w:r>
-        <w:rPr>
-          <w:rFonts w:asciiTheme="minorHAnsi" w:hAnsiTheme="minorHAnsi"/>
-          <w:sz w:val="20"/>
-          <w:szCs w:val="20"/>
+          <w:rFonts w:asciiTheme="majorHAnsi" w:hAnsiTheme="majorHAnsi" w:cstheme="majorHAnsi"/>
+          <w:lang w:val="pt-PT"/>
+        </w:rPr>
+      </w:pPr>
+      <w:r>
+        <w:rPr>
+          <w:rFonts w:asciiTheme="majorHAnsi" w:hAnsiTheme="majorHAnsi" w:cstheme="majorHAnsi"/>
           <w:lang w:val="pt-PT"/>
         </w:rPr>
         <w:t>Em suma, abordamos neste trabalho todos os assuntos lecionados nas aulas e graças a isso conseguimos cumprir os objetivos propostos.</w:t>
@@ -6988,7 +9091,7 @@
         <v:path o:extrusionok="f" gradientshapeok="t" o:connecttype="rect"/>
         <o:lock v:ext="edit" aspectratio="t"/>
       </v:shapetype>
-      <v:shape id="_x0000_i1138" type="#_x0000_t75" style="width:11.35pt;height:11.35pt" o:bullet="t">
+      <v:shape id="_x0000_i1141" type="#_x0000_t75" style="width:11.35pt;height:11.35pt" o:bullet="t">
         <v:imagedata r:id="rId1" o:title="msoA872"/>
       </v:shape>
     </w:pict>

</xml_diff>